<commit_message>
opd 1 - test infa 3 - checked 100
</commit_message>
<xml_diff>
--- a/OPD/Lab1/ОПД_ЛР1_Вар_1506_P3115_Линейский_Аким_Евгеньевич.docx
+++ b/OPD/Lab1/ОПД_ЛР1_Вар_1506_P3115_Линейский_Аким_Евгеньевич.docx
@@ -307,9 +307,6 @@
     <w:p>
       <w:pPr>
         <w:jc w:val="right"/>
-        <w:rPr>
-          <w:lang w:val="en-US"/>
-        </w:rPr>
       </w:pPr>
     </w:p>
     <w:p>
@@ -338,10 +335,10 @@
         <w:t>2024</w:t>
       </w:r>
     </w:p>
-    <w:bookmarkStart w:id="0" w:name="_Toc180389821" w:displacedByCustomXml="next"/>
-    <w:bookmarkStart w:id="1" w:name="_Toc178447396" w:displacedByCustomXml="next"/>
-    <w:bookmarkStart w:id="2" w:name="_Toc178448813" w:displacedByCustomXml="next"/>
-    <w:bookmarkStart w:id="3" w:name="_Toc178448935" w:displacedByCustomXml="next"/>
+    <w:bookmarkStart w:id="0" w:name="_Toc178448935" w:displacedByCustomXml="next"/>
+    <w:bookmarkStart w:id="1" w:name="_Toc178448813" w:displacedByCustomXml="next"/>
+    <w:bookmarkStart w:id="2" w:name="_Toc178447396" w:displacedByCustomXml="next"/>
+    <w:bookmarkStart w:id="3" w:name="_Toc180389821" w:displacedByCustomXml="next"/>
     <w:sdt>
       <w:sdtPr>
         <w:rPr>
@@ -10840,322 +10837,338 @@
       </w:r>
       <w:r>
         <w:rPr>
+          <w:highlight w:val="green"/>
+        </w:rPr>
+        <w:t>:</w:t>
+      </w:r>
+      <w:r>
+        <w:rPr>
+          <w:highlight w:val="green"/>
+        </w:rPr>
+        <w:t xml:space="preserve"> а как проверить одной командой??</w:t>
+      </w:r>
+    </w:p>
+    <w:p>
+      <w:pPr>
+        <w:pStyle w:val="a7"/>
+        <w:rPr>
+          <w:rFonts w:ascii="Courier New" w:eastAsia="Times New Roman" w:hAnsi="Courier New" w:cs="Courier New"/>
+          <w:color w:val="800040"/>
+          <w:sz w:val="22"/>
+          <w:szCs w:val="24"/>
+          <w:lang w:val="en-US" w:eastAsia="ru-RU"/>
+        </w:rPr>
+      </w:pPr>
+      <w:r>
+        <w:rPr>
+          <w:rFonts w:ascii="Courier New" w:eastAsia="Times New Roman" w:hAnsi="Courier New" w:cs="Courier New"/>
+          <w:color w:val="800040"/>
+          <w:sz w:val="22"/>
+          <w:szCs w:val="24"/>
+          <w:lang w:val="en-US" w:eastAsia="ru-RU"/>
+        </w:rPr>
+        <w:t>[s466513@helios ~/lab</w:t>
+      </w:r>
+      <w:proofErr w:type="gramStart"/>
+      <w:r>
+        <w:rPr>
+          <w:rFonts w:ascii="Courier New" w:eastAsia="Times New Roman" w:hAnsi="Courier New" w:cs="Courier New"/>
+          <w:color w:val="800040"/>
+          <w:sz w:val="22"/>
+          <w:szCs w:val="24"/>
+          <w:lang w:val="en-US" w:eastAsia="ru-RU"/>
+        </w:rPr>
+        <w:t>0]$</w:t>
+      </w:r>
+      <w:proofErr w:type="gramEnd"/>
+      <w:r>
+        <w:rPr>
+          <w:rFonts w:ascii="Courier New" w:eastAsia="Times New Roman" w:hAnsi="Courier New" w:cs="Courier New"/>
+          <w:color w:val="800040"/>
+          <w:sz w:val="22"/>
+          <w:szCs w:val="24"/>
+          <w:lang w:val="en-US" w:eastAsia="ru-RU"/>
+        </w:rPr>
+        <w:t xml:space="preserve"> ls -</w:t>
+      </w:r>
+      <w:proofErr w:type="spellStart"/>
+      <w:r>
+        <w:rPr>
+          <w:rFonts w:ascii="Courier New" w:eastAsia="Times New Roman" w:hAnsi="Courier New" w:cs="Courier New"/>
+          <w:color w:val="800040"/>
+          <w:sz w:val="22"/>
+          <w:szCs w:val="24"/>
+          <w:lang w:val="en-US" w:eastAsia="ru-RU"/>
+        </w:rPr>
+        <w:t>i</w:t>
+      </w:r>
+      <w:proofErr w:type="spellEnd"/>
+      <w:r>
+        <w:rPr>
+          <w:rFonts w:ascii="Courier New" w:eastAsia="Times New Roman" w:hAnsi="Courier New" w:cs="Courier New"/>
+          <w:color w:val="800040"/>
+          <w:sz w:val="22"/>
+          <w:szCs w:val="24"/>
+          <w:lang w:val="en-US" w:eastAsia="ru-RU"/>
+        </w:rPr>
+        <w:t xml:space="preserve"> drilbur6</w:t>
+      </w:r>
+    </w:p>
+    <w:p>
+      <w:pPr>
+        <w:pStyle w:val="a7"/>
+        <w:rPr>
+          <w:rFonts w:ascii="Courier New" w:eastAsia="Times New Roman" w:hAnsi="Courier New" w:cs="Courier New"/>
+          <w:color w:val="800040"/>
+          <w:sz w:val="22"/>
+          <w:szCs w:val="24"/>
+          <w:lang w:val="en-US" w:eastAsia="ru-RU"/>
+        </w:rPr>
+      </w:pPr>
+      <w:r>
+        <w:rPr>
+          <w:rFonts w:ascii="Courier New" w:eastAsia="Times New Roman" w:hAnsi="Courier New" w:cs="Courier New"/>
+          <w:color w:val="800040"/>
+          <w:sz w:val="22"/>
+          <w:szCs w:val="24"/>
+          <w:u w:val="single"/>
+          <w:lang w:val="en-US" w:eastAsia="ru-RU"/>
+        </w:rPr>
+        <w:t>10284887</w:t>
+      </w:r>
+      <w:r>
+        <w:rPr>
+          <w:rFonts w:ascii="Courier New" w:eastAsia="Times New Roman" w:hAnsi="Courier New" w:cs="Courier New"/>
+          <w:color w:val="800040"/>
+          <w:sz w:val="22"/>
+          <w:szCs w:val="24"/>
+          <w:lang w:val="en-US" w:eastAsia="ru-RU"/>
+        </w:rPr>
+        <w:t xml:space="preserve"> drilbur6</w:t>
+      </w:r>
+    </w:p>
+    <w:p>
+      <w:pPr>
+        <w:pStyle w:val="a7"/>
+        <w:rPr>
+          <w:rFonts w:ascii="Courier New" w:eastAsia="Times New Roman" w:hAnsi="Courier New" w:cs="Courier New"/>
+          <w:color w:val="800040"/>
+          <w:sz w:val="22"/>
+          <w:szCs w:val="24"/>
+          <w:lang w:val="en-US" w:eastAsia="ru-RU"/>
+        </w:rPr>
+      </w:pPr>
+      <w:r>
+        <w:rPr>
+          <w:rFonts w:ascii="Courier New" w:eastAsia="Times New Roman" w:hAnsi="Courier New" w:cs="Courier New"/>
+          <w:color w:val="800040"/>
+          <w:sz w:val="22"/>
+          <w:szCs w:val="24"/>
+          <w:lang w:val="en-US" w:eastAsia="ru-RU"/>
+        </w:rPr>
+        <w:t>[s466513@helios ~/lab</w:t>
+      </w:r>
+      <w:proofErr w:type="gramStart"/>
+      <w:r>
+        <w:rPr>
+          <w:rFonts w:ascii="Courier New" w:eastAsia="Times New Roman" w:hAnsi="Courier New" w:cs="Courier New"/>
+          <w:color w:val="800040"/>
+          <w:sz w:val="22"/>
+          <w:szCs w:val="24"/>
+          <w:lang w:val="en-US" w:eastAsia="ru-RU"/>
+        </w:rPr>
+        <w:t>0]$</w:t>
+      </w:r>
+      <w:proofErr w:type="gramEnd"/>
+      <w:r>
+        <w:rPr>
+          <w:rFonts w:ascii="Courier New" w:eastAsia="Times New Roman" w:hAnsi="Courier New" w:cs="Courier New"/>
+          <w:color w:val="800040"/>
+          <w:sz w:val="22"/>
+          <w:szCs w:val="24"/>
+          <w:lang w:val="en-US" w:eastAsia="ru-RU"/>
+        </w:rPr>
+        <w:t xml:space="preserve"> ls -</w:t>
+      </w:r>
+      <w:proofErr w:type="spellStart"/>
+      <w:r>
+        <w:rPr>
+          <w:rFonts w:ascii="Courier New" w:eastAsia="Times New Roman" w:hAnsi="Courier New" w:cs="Courier New"/>
+          <w:color w:val="800040"/>
+          <w:sz w:val="22"/>
+          <w:szCs w:val="24"/>
+          <w:lang w:val="en-US" w:eastAsia="ru-RU"/>
+        </w:rPr>
+        <w:t>i</w:t>
+      </w:r>
+      <w:proofErr w:type="spellEnd"/>
+      <w:r>
+        <w:rPr>
+          <w:rFonts w:ascii="Courier New" w:eastAsia="Times New Roman" w:hAnsi="Courier New" w:cs="Courier New"/>
+          <w:color w:val="800040"/>
+          <w:sz w:val="22"/>
+          <w:szCs w:val="24"/>
+          <w:lang w:val="en-US" w:eastAsia="ru-RU"/>
+        </w:rPr>
+        <w:t xml:space="preserve"> gengar6/</w:t>
+      </w:r>
+      <w:proofErr w:type="spellStart"/>
+      <w:r>
+        <w:rPr>
+          <w:rFonts w:ascii="Courier New" w:eastAsia="Times New Roman" w:hAnsi="Courier New" w:cs="Courier New"/>
+          <w:color w:val="800040"/>
+          <w:sz w:val="22"/>
+          <w:szCs w:val="24"/>
+          <w:lang w:val="en-US" w:eastAsia="ru-RU"/>
+        </w:rPr>
+        <w:t>togepidrilbur</w:t>
+      </w:r>
+      <w:proofErr w:type="spellEnd"/>
+    </w:p>
+    <w:p>
+      <w:pPr>
+        <w:pStyle w:val="a7"/>
+        <w:rPr>
+          <w:rFonts w:ascii="Courier New" w:eastAsia="Times New Roman" w:hAnsi="Courier New" w:cs="Courier New"/>
+          <w:color w:val="800040"/>
+          <w:sz w:val="22"/>
+          <w:szCs w:val="24"/>
+          <w:lang w:val="en-US" w:eastAsia="ru-RU"/>
+        </w:rPr>
+      </w:pPr>
+      <w:r>
+        <w:rPr>
+          <w:rFonts w:ascii="Courier New" w:eastAsia="Times New Roman" w:hAnsi="Courier New" w:cs="Courier New"/>
+          <w:color w:val="800040"/>
+          <w:sz w:val="22"/>
+          <w:szCs w:val="24"/>
+          <w:u w:val="single"/>
+          <w:lang w:val="en-US" w:eastAsia="ru-RU"/>
+        </w:rPr>
+        <w:t>10284887</w:t>
+      </w:r>
+      <w:r>
+        <w:rPr>
+          <w:rFonts w:ascii="Courier New" w:eastAsia="Times New Roman" w:hAnsi="Courier New" w:cs="Courier New"/>
+          <w:color w:val="800040"/>
+          <w:sz w:val="22"/>
+          <w:szCs w:val="24"/>
+          <w:lang w:val="en-US" w:eastAsia="ru-RU"/>
+        </w:rPr>
+        <w:t xml:space="preserve"> gengar6/</w:t>
+      </w:r>
+      <w:proofErr w:type="spellStart"/>
+      <w:r>
+        <w:rPr>
+          <w:rFonts w:ascii="Courier New" w:eastAsia="Times New Roman" w:hAnsi="Courier New" w:cs="Courier New"/>
+          <w:color w:val="800040"/>
+          <w:sz w:val="22"/>
+          <w:szCs w:val="24"/>
+          <w:lang w:val="en-US" w:eastAsia="ru-RU"/>
+        </w:rPr>
+        <w:t>togepidrilbur</w:t>
+      </w:r>
+      <w:proofErr w:type="spellEnd"/>
+    </w:p>
+    <w:p>
+      <w:pPr>
+        <w:pStyle w:val="a7"/>
+      </w:pPr>
+      <w:r>
+        <w:t>Сериал</w:t>
+      </w:r>
+      <w:r>
+        <w:t xml:space="preserve"> </w:t>
+      </w:r>
+      <w:r>
+        <w:t>номер</w:t>
+      </w:r>
+      <w:r>
+        <w:t xml:space="preserve"> 9679900 </w:t>
+      </w:r>
+      <w:r>
+        <w:t>ссылки</w:t>
+      </w:r>
+      <w:r>
+        <w:t xml:space="preserve"> </w:t>
+      </w:r>
+      <w:proofErr w:type="spellStart"/>
+      <w:r>
+        <w:rPr>
           <w:lang w:val="en-US"/>
         </w:rPr>
-        <w:t>:</w:t>
-      </w:r>
-    </w:p>
-    <w:p>
-      <w:pPr>
-        <w:pStyle w:val="af"/>
-      </w:pPr>
-      <w:r>
-        <w:t>[s466513@helios ~/lab0/gengar</w:t>
-      </w:r>
-      <w:proofErr w:type="gramStart"/>
-      <w:r>
-        <w:t>6]$</w:t>
-      </w:r>
-      <w:proofErr w:type="gramEnd"/>
-      <w:r>
-        <w:t xml:space="preserve"> ls -</w:t>
-      </w:r>
-      <w:proofErr w:type="spellStart"/>
-      <w:r>
-        <w:t>i</w:t>
-      </w:r>
-      <w:proofErr w:type="spellEnd"/>
-    </w:p>
-    <w:p>
-      <w:pPr>
-        <w:pStyle w:val="af"/>
-      </w:pPr>
-      <w:r>
-        <w:t xml:space="preserve"> 9679834 gloom                   9680389 </w:t>
-      </w:r>
-      <w:proofErr w:type="spellStart"/>
-      <w:r>
-        <w:t>shelgon</w:t>
-      </w:r>
-      <w:proofErr w:type="spellEnd"/>
-    </w:p>
-    <w:p>
-      <w:pPr>
-        <w:pStyle w:val="af"/>
-      </w:pPr>
-      <w:r>
-        <w:t xml:space="preserve"> 9680575 </w:t>
-      </w:r>
-      <w:proofErr w:type="spellStart"/>
-      <w:r>
-        <w:t>masquerain</w:t>
-      </w:r>
-      <w:proofErr w:type="spellEnd"/>
-      <w:r>
-        <w:t xml:space="preserve">              9680277 </w:t>
-      </w:r>
-      <w:proofErr w:type="spellStart"/>
-      <w:r>
-        <w:t>skiploom</w:t>
-      </w:r>
-      <w:proofErr w:type="spellEnd"/>
-    </w:p>
-    <w:p>
-      <w:pPr>
-        <w:pStyle w:val="af"/>
-      </w:pPr>
-      <w:r>
-        <w:t xml:space="preserve"> 9680276 </w:t>
-      </w:r>
-      <w:proofErr w:type="spellStart"/>
-      <w:r>
-        <w:t>rhyperior</w:t>
-      </w:r>
-      <w:proofErr w:type="spellEnd"/>
-      <w:r>
-        <w:t xml:space="preserve">               9679901 </w:t>
-      </w:r>
-      <w:proofErr w:type="spellStart"/>
-      <w:r>
-        <w:t>togepi</w:t>
-      </w:r>
-      <w:proofErr w:type="spellEnd"/>
-    </w:p>
-    <w:p>
-      <w:pPr>
-        <w:pStyle w:val="af"/>
-      </w:pPr>
-      <w:r>
-        <w:rPr>
-          <w:u w:val="single"/>
-        </w:rPr>
-        <w:t>9679900</w:t>
-      </w:r>
+        <w:t>togepidrilbur</w:t>
+      </w:r>
+      <w:proofErr w:type="spellEnd"/>
       <w:r>
         <w:t xml:space="preserve"> </w:t>
       </w:r>
-      <w:proofErr w:type="spellStart"/>
-      <w:r>
-        <w:t>togepidrilbur</w:t>
-      </w:r>
-      <w:proofErr w:type="spellEnd"/>
-    </w:p>
-    <w:p>
-      <w:pPr>
-        <w:pStyle w:val="af"/>
-      </w:pPr>
-      <w:r>
-        <w:t>[s466513@helios ~/lab0/gengar</w:t>
-      </w:r>
-      <w:proofErr w:type="gramStart"/>
-      <w:r>
-        <w:t>6]$</w:t>
-      </w:r>
-      <w:proofErr w:type="gramEnd"/>
-      <w:r>
-        <w:t xml:space="preserve"> cd ..</w:t>
-      </w:r>
-    </w:p>
-    <w:p>
-      <w:pPr>
-        <w:pStyle w:val="af"/>
-      </w:pPr>
-      <w:r>
-        <w:t>[s466513@helios ~/lab</w:t>
-      </w:r>
-      <w:proofErr w:type="gramStart"/>
-      <w:r>
-        <w:t>0]$</w:t>
-      </w:r>
-      <w:proofErr w:type="gramEnd"/>
-      <w:r>
-        <w:t xml:space="preserve"> ls -</w:t>
-      </w:r>
-      <w:proofErr w:type="spellStart"/>
-      <w:r>
-        <w:t>i</w:t>
-      </w:r>
-      <w:proofErr w:type="spellEnd"/>
-    </w:p>
-    <w:p>
-      <w:pPr>
-        <w:pStyle w:val="af"/>
-      </w:pPr>
-      <w:r>
-        <w:t xml:space="preserve">9668780 cherrim4        </w:t>
-      </w:r>
-      <w:r>
-        <w:rPr>
-          <w:u w:val="single"/>
-        </w:rPr>
-        <w:t>9679900</w:t>
-      </w:r>
-      <w:r>
-        <w:t xml:space="preserve"> drilbur6        9680279 shedinja1</w:t>
-      </w:r>
-    </w:p>
-    <w:p>
-      <w:pPr>
-        <w:pStyle w:val="af"/>
-      </w:pPr>
-      <w:r>
-        <w:t>9681679 cherrim4_25     9680571 gengar6         9680391 watchog3</w:t>
-      </w:r>
-    </w:p>
-    <w:p>
-      <w:pPr>
-        <w:pStyle w:val="af"/>
-      </w:pPr>
-      <w:r>
-        <w:t>9679835 herdier5</w:t>
-      </w:r>
-    </w:p>
-    <w:p>
-      <w:pPr>
-        <w:pStyle w:val="a7"/>
+      <w:r>
+        <w:t>совпадает</w:t>
+      </w:r>
+      <w:r>
+        <w:t xml:space="preserve"> </w:t>
+      </w:r>
+      <w:r>
+        <w:t>с</w:t>
+      </w:r>
+      <w:r>
+        <w:t xml:space="preserve"> </w:t>
+      </w:r>
+      <w:r>
+        <w:t>нужным</w:t>
+      </w:r>
+      <w:r>
+        <w:t xml:space="preserve"> </w:t>
+      </w:r>
+      <w:r>
+        <w:t>файлом</w:t>
+      </w:r>
+      <w:r>
+        <w:t xml:space="preserve"> </w:t>
+      </w:r>
+      <w:proofErr w:type="spellStart"/>
+      <w:r>
         <w:rPr>
           <w:lang w:val="en-US"/>
         </w:rPr>
-      </w:pPr>
-      <w:r>
-        <w:lastRenderedPageBreak/>
-        <w:t>Сериал</w:t>
-      </w:r>
-      <w:r>
-        <w:rPr>
-          <w:lang w:val="en-US"/>
-        </w:rPr>
+        <w:t>drilbur</w:t>
+      </w:r>
+      <w:proofErr w:type="spellEnd"/>
+      <w:r>
+        <w:t>6</w:t>
+      </w:r>
+      <w:r>
+        <w:t xml:space="preserve">, </w:t>
+      </w:r>
+      <w:r>
+        <w:t>значит</w:t>
+      </w:r>
+      <w:r>
         <w:t xml:space="preserve"> </w:t>
       </w:r>
       <w:r>
-        <w:t>номер</w:t>
-      </w:r>
-      <w:r>
-        <w:rPr>
-          <w:lang w:val="en-US"/>
-        </w:rPr>
-        <w:t xml:space="preserve"> 9679900 </w:t>
-      </w:r>
-      <w:r>
-        <w:t>ссылки</w:t>
-      </w:r>
-      <w:r>
-        <w:rPr>
-          <w:lang w:val="en-US"/>
-        </w:rPr>
+        <w:t>ссылка</w:t>
+      </w:r>
+      <w:r>
         <w:t xml:space="preserve"> </w:t>
       </w:r>
-      <w:proofErr w:type="spellStart"/>
-      <w:r>
-        <w:rPr>
-          <w:lang w:val="en-US"/>
-        </w:rPr>
-        <w:t>togepidrilbur</w:t>
-      </w:r>
-      <w:proofErr w:type="spellEnd"/>
-      <w:r>
-        <w:rPr>
-          <w:lang w:val="en-US"/>
-        </w:rPr>
+      <w:r>
+        <w:t>жесткая</w:t>
+      </w:r>
+      <w:r>
+        <w:t xml:space="preserve">, </w:t>
+      </w:r>
+      <w:r>
+        <w:t>создана</w:t>
+      </w:r>
+      <w:r>
         <w:t xml:space="preserve"> </w:t>
       </w:r>
       <w:r>
-        <w:t>совпадает</w:t>
-      </w:r>
-      <w:r>
-        <w:rPr>
-          <w:lang w:val="en-US"/>
-        </w:rPr>
-        <w:t xml:space="preserve"> </w:t>
-      </w:r>
-      <w:r>
-        <w:t>с</w:t>
-      </w:r>
-      <w:r>
-        <w:rPr>
-          <w:lang w:val="en-US"/>
-        </w:rPr>
-        <w:t xml:space="preserve"> </w:t>
-      </w:r>
-      <w:r>
-        <w:t>нужным</w:t>
-      </w:r>
-      <w:r>
-        <w:rPr>
-          <w:lang w:val="en-US"/>
-        </w:rPr>
-        <w:t xml:space="preserve"> </w:t>
-      </w:r>
-      <w:r>
-        <w:t>файлом</w:t>
-      </w:r>
-      <w:r>
-        <w:rPr>
-          <w:lang w:val="en-US"/>
-        </w:rPr>
-        <w:t xml:space="preserve"> </w:t>
-      </w:r>
-      <w:r>
-        <w:rPr>
-          <w:lang w:val="en-US"/>
-        </w:rPr>
-        <w:t>drilbur</w:t>
-      </w:r>
-      <w:r>
-        <w:rPr>
-          <w:lang w:val="en-US"/>
-        </w:rPr>
-        <w:t>6</w:t>
-      </w:r>
-      <w:r>
-        <w:rPr>
-          <w:lang w:val="en-US"/>
-        </w:rPr>
-        <w:t xml:space="preserve">, </w:t>
-      </w:r>
-      <w:r>
-        <w:t>значит</w:t>
-      </w:r>
-      <w:r>
-        <w:rPr>
-          <w:lang w:val="en-US"/>
-        </w:rPr>
-        <w:t xml:space="preserve"> </w:t>
-      </w:r>
-      <w:r>
-        <w:t>ссылка</w:t>
-      </w:r>
-      <w:r>
-        <w:rPr>
-          <w:lang w:val="en-US"/>
-        </w:rPr>
-        <w:t xml:space="preserve"> </w:t>
-      </w:r>
-      <w:r>
-        <w:t>жесткая</w:t>
-      </w:r>
-      <w:r>
-        <w:rPr>
-          <w:lang w:val="en-US"/>
-        </w:rPr>
-        <w:t xml:space="preserve">, </w:t>
-      </w:r>
-      <w:r>
-        <w:t>создана</w:t>
-      </w:r>
-      <w:r>
-        <w:rPr>
-          <w:lang w:val="en-US"/>
-        </w:rPr>
-        <w:t xml:space="preserve"> </w:t>
-      </w:r>
-      <w:r>
         <w:t>верно</w:t>
       </w:r>
       <w:r>
-        <w:rPr>
-          <w:lang w:val="en-US"/>
-        </w:rPr>
         <w:t>.</w:t>
       </w:r>
     </w:p>
@@ -11278,11 +11291,21 @@
         <w:pStyle w:val="a7"/>
       </w:pPr>
       <w:r>
+        <w:lastRenderedPageBreak/>
         <w:t>Проверка</w:t>
       </w:r>
       <w:r>
         <w:t>:</w:t>
       </w:r>
+      <w:r>
+        <w:t xml:space="preserve"> </w:t>
+      </w:r>
+      <w:r>
+        <w:rPr>
+          <w:highlight w:val="green"/>
+        </w:rPr>
+        <w:t>не так проверили</w:t>
+      </w:r>
     </w:p>
     <w:p>
       <w:pPr>
@@ -11320,12 +11343,34 @@
       <w:r>
         <w:t>lab</w:t>
       </w:r>
+      <w:r>
+        <w:rPr>
+          <w:lang w:val="ru-RU"/>
+        </w:rPr>
+        <w:t>0/</w:t>
+      </w:r>
+      <w:proofErr w:type="spellStart"/>
+      <w:r>
+        <w:t>watchog</w:t>
+      </w:r>
+      <w:proofErr w:type="spellEnd"/>
+      <w:r>
+        <w:rPr>
+          <w:lang w:val="ru-RU"/>
+        </w:rPr>
+        <w:t>3/</w:t>
+      </w:r>
+      <w:proofErr w:type="spellStart"/>
       <w:proofErr w:type="gramStart"/>
       <w:r>
+        <w:t>fearow</w:t>
+      </w:r>
+      <w:proofErr w:type="spellEnd"/>
+      <w:r>
         <w:rPr>
           <w:lang w:val="ru-RU"/>
         </w:rPr>
-        <w:t>0]$</w:t>
+        <w:t>]$</w:t>
       </w:r>
       <w:proofErr w:type="gramEnd"/>
       <w:r>
@@ -11335,157 +11380,15 @@
         <w:t xml:space="preserve"> </w:t>
       </w:r>
       <w:r>
-        <w:t>cat</w:t>
-      </w:r>
-      <w:r>
-        <w:rPr>
-          <w:lang w:val="ru-RU"/>
-        </w:rPr>
-        <w:t xml:space="preserve"> </w:t>
-      </w:r>
-      <w:proofErr w:type="spellStart"/>
-      <w:r>
-        <w:t>drilbur</w:t>
-      </w:r>
-      <w:proofErr w:type="spellEnd"/>
-      <w:r>
-        <w:rPr>
-          <w:lang w:val="ru-RU"/>
-        </w:rPr>
-        <w:t>6</w:t>
+        <w:t>ls</w:t>
       </w:r>
     </w:p>
     <w:p>
       <w:pPr>
         <w:pStyle w:val="af"/>
-        <w:rPr>
-          <w:lang w:val="ru-RU"/>
-        </w:rPr>
-      </w:pPr>
-      <w:r>
-        <w:rPr>
-          <w:lang w:val="ru-RU"/>
-        </w:rPr>
-        <w:t>Возможности</w:t>
-      </w:r>
-      <w:r>
-        <w:rPr>
-          <w:lang w:val="ru-RU"/>
-        </w:rPr>
-        <w:t xml:space="preserve"> </w:t>
-      </w:r>
-      <w:r>
-        <w:t>Overland</w:t>
-      </w:r>
-      <w:r>
-        <w:rPr>
-          <w:lang w:val="ru-RU"/>
-        </w:rPr>
-        <w:t xml:space="preserve">=4 </w:t>
-      </w:r>
-      <w:r>
-        <w:t>Surface</w:t>
-      </w:r>
-      <w:r>
-        <w:rPr>
-          <w:lang w:val="ru-RU"/>
-        </w:rPr>
-        <w:t>=2</w:t>
-      </w:r>
-    </w:p>
-    <w:p>
-      <w:pPr>
-        <w:pStyle w:val="af"/>
-      </w:pPr>
-      <w:r>
-        <w:t>Burrow=6 Jump=2 Power=2 Intelligence=4</w:t>
-      </w:r>
-    </w:p>
-    <w:p>
-      <w:pPr>
-        <w:pStyle w:val="af"/>
-      </w:pPr>
-      <w:r>
-        <w:t>[s466513@helios ~/lab</w:t>
-      </w:r>
-      <w:proofErr w:type="gramStart"/>
-      <w:r>
-        <w:t>0]$</w:t>
-      </w:r>
-      <w:proofErr w:type="gramEnd"/>
-      <w:r>
-        <w:t xml:space="preserve"> cd watchog3/</w:t>
-      </w:r>
-      <w:proofErr w:type="spellStart"/>
-      <w:r>
-        <w:t>fearow</w:t>
-      </w:r>
-      <w:proofErr w:type="spellEnd"/>
-    </w:p>
-    <w:p>
-      <w:pPr>
-        <w:pStyle w:val="af"/>
-      </w:pPr>
-      <w:r>
-        <w:t>[s466513@helios ~/lab0/watchog3/</w:t>
-      </w:r>
-      <w:proofErr w:type="spellStart"/>
-      <w:proofErr w:type="gramStart"/>
-      <w:r>
-        <w:t>fearow</w:t>
-      </w:r>
-      <w:proofErr w:type="spellEnd"/>
-      <w:r>
-        <w:t>]$</w:t>
-      </w:r>
-      <w:proofErr w:type="gramEnd"/>
-      <w:r>
-        <w:t xml:space="preserve"> ls</w:t>
-      </w:r>
-    </w:p>
-    <w:p>
-      <w:pPr>
-        <w:pStyle w:val="af"/>
       </w:pPr>
       <w:r>
         <w:t xml:space="preserve">drilbur6 </w:t>
-      </w:r>
-    </w:p>
-    <w:p>
-      <w:pPr>
-        <w:pStyle w:val="af"/>
-      </w:pPr>
-      <w:r>
-        <w:t>[s466513@helios ~/lab</w:t>
-      </w:r>
-      <w:proofErr w:type="gramStart"/>
-      <w:r>
-        <w:t>0]$</w:t>
-      </w:r>
-      <w:proofErr w:type="gramEnd"/>
-      <w:r>
-        <w:t xml:space="preserve"> cat drilbur6</w:t>
-      </w:r>
-    </w:p>
-    <w:p>
-      <w:pPr>
-        <w:pStyle w:val="af"/>
-      </w:pPr>
-      <w:proofErr w:type="spellStart"/>
-      <w:r>
-        <w:t>Возможности</w:t>
-      </w:r>
-      <w:proofErr w:type="spellEnd"/>
-      <w:r>
-        <w:t xml:space="preserve"> Overland=4 Surface=2</w:t>
-      </w:r>
-    </w:p>
-    <w:p>
-      <w:pPr>
-        <w:pStyle w:val="af"/>
-      </w:pPr>
-      <w:r>
-        <w:t>Burrow=6 Jump=2 Power=2 Intelligence=4</w:t>
       </w:r>
     </w:p>
     <w:p>
@@ -11579,6 +11482,12 @@
       <w:r>
         <w:t>:</w:t>
       </w:r>
+      <w:r>
+        <w:t xml:space="preserve"> </w:t>
+      </w:r>
+      <w:r>
+        <w:t>а как можно проверить еще??</w:t>
+      </w:r>
     </w:p>
     <w:p>
       <w:pPr>
@@ -11593,15 +11502,31 @@
       </w:r>
       <w:proofErr w:type="gramEnd"/>
       <w:r>
-        <w:t xml:space="preserve"> ls -li</w:t>
+        <w:t xml:space="preserve"> </w:t>
+      </w:r>
+      <w:r>
+        <w:t>ls -</w:t>
+      </w:r>
+      <w:proofErr w:type="spellStart"/>
+      <w:r>
+        <w:t>Ll</w:t>
+      </w:r>
+      <w:proofErr w:type="spellEnd"/>
+      <w:r>
+        <w:t xml:space="preserve"> Copy_97 ./gengar6/</w:t>
       </w:r>
     </w:p>
     <w:p>
       <w:pPr>
         <w:pStyle w:val="af"/>
       </w:pPr>
-      <w:r>
-        <w:t>total 28</w:t>
+      <w:proofErr w:type="gramStart"/>
+      <w:r>
+        <w:t>./</w:t>
+      </w:r>
+      <w:proofErr w:type="gramEnd"/>
+      <w:r>
+        <w:t>gengar6/:</w:t>
       </w:r>
     </w:p>
     <w:p>
@@ -11609,15 +11534,25 @@
         <w:pStyle w:val="af"/>
       </w:pPr>
       <w:r>
-        <w:t>9668780 -r</w:t>
-      </w:r>
+        <w:t>total 5</w:t>
+      </w:r>
+    </w:p>
+    <w:p>
+      <w:pPr>
+        <w:pStyle w:val="af"/>
+      </w:pPr>
+      <w:proofErr w:type="spellStart"/>
       <w:proofErr w:type="gramStart"/>
       <w:r>
-        <w:t>--------  1</w:t>
+        <w:t>drwxrwxrwx</w:t>
+      </w:r>
+      <w:proofErr w:type="spellEnd"/>
+      <w:r>
+        <w:t xml:space="preserve">  3</w:t>
       </w:r>
       <w:proofErr w:type="gramEnd"/>
       <w:r>
-        <w:t xml:space="preserve"> s466513 studs  82 15 </w:t>
+        <w:t xml:space="preserve"> s466513 studs  3 21 </w:t>
       </w:r>
       <w:proofErr w:type="spellStart"/>
       <w:r>
@@ -11625,7 +11560,7 @@
       </w:r>
       <w:proofErr w:type="spellEnd"/>
       <w:r>
-        <w:t>.  17:03 cherrim4</w:t>
+        <w:t>.  09:24 gloom</w:t>
       </w:r>
     </w:p>
     <w:p>
@@ -11633,7 +11568,7 @@
         <w:pStyle w:val="af"/>
       </w:pPr>
       <w:r>
-        <w:t>9681679 -</w:t>
+        <w:t>-</w:t>
       </w:r>
       <w:proofErr w:type="spellStart"/>
       <w:r>
@@ -11649,7 +11584,7 @@
       </w:r>
       <w:proofErr w:type="gramEnd"/>
       <w:r>
-        <w:t xml:space="preserve"> s466513 studs 208 15 </w:t>
+        <w:t xml:space="preserve"> s466513 studs 35 21 </w:t>
       </w:r>
       <w:proofErr w:type="spellStart"/>
       <w:r>
@@ -11657,22 +11592,52 @@
       </w:r>
       <w:proofErr w:type="spellEnd"/>
       <w:r>
-        <w:t>.  17:20 cherrim4_25</w:t>
-      </w:r>
+        <w:t xml:space="preserve">.  09:26 </w:t>
+      </w:r>
+      <w:proofErr w:type="spellStart"/>
+      <w:r>
+        <w:t>masquerain</w:t>
+      </w:r>
+      <w:proofErr w:type="spellEnd"/>
     </w:p>
     <w:p>
       <w:pPr>
         <w:pStyle w:val="af"/>
       </w:pPr>
       <w:r>
-        <w:rPr>
-          <w:u w:val="single"/>
-        </w:rPr>
-        <w:t>9684890</w:t>
-      </w:r>
-      <w:r>
-        <w:t xml:space="preserve"> </w:t>
-      </w:r>
+        <w:t>----</w:t>
+      </w:r>
+      <w:proofErr w:type="spellStart"/>
+      <w:r>
+        <w:t>rw</w:t>
+      </w:r>
+      <w:proofErr w:type="spellEnd"/>
+      <w:proofErr w:type="gramStart"/>
+      <w:r>
+        <w:t>----  1</w:t>
+      </w:r>
+      <w:proofErr w:type="gramEnd"/>
+      <w:r>
+        <w:t xml:space="preserve"> s466513 studs 21 21 </w:t>
+      </w:r>
+      <w:proofErr w:type="spellStart"/>
+      <w:r>
+        <w:t>окт</w:t>
+      </w:r>
+      <w:proofErr w:type="spellEnd"/>
+      <w:r>
+        <w:t xml:space="preserve">.  09:26 </w:t>
+      </w:r>
+      <w:proofErr w:type="spellStart"/>
+      <w:r>
+        <w:t>rhyperior</w:t>
+      </w:r>
+      <w:proofErr w:type="spellEnd"/>
+    </w:p>
+    <w:p>
+      <w:pPr>
+        <w:pStyle w:val="af"/>
+      </w:pPr>
       <w:proofErr w:type="spellStart"/>
       <w:r>
         <w:t>lrwxr</w:t>
@@ -11695,7 +11660,7 @@
       </w:r>
       <w:proofErr w:type="gramEnd"/>
       <w:r>
-        <w:t xml:space="preserve"> s466513 studs   9 15 </w:t>
+        <w:t xml:space="preserve"> s466513 studs 11 21 </w:t>
       </w:r>
       <w:proofErr w:type="spellStart"/>
       <w:r>
@@ -11703,7 +11668,15 @@
       </w:r>
       <w:proofErr w:type="spellEnd"/>
       <w:r>
-        <w:t>.  17:49 Copy_97 -</w:t>
+        <w:t xml:space="preserve">.  10:47 </w:t>
+      </w:r>
+      <w:proofErr w:type="spellStart"/>
+      <w:r>
+        <w:t>rhyperiorshedinj</w:t>
+      </w:r>
+      <w:proofErr w:type="spellEnd"/>
+      <w:r>
+        <w:t xml:space="preserve"> -</w:t>
       </w:r>
       <w:proofErr w:type="gramStart"/>
       <w:r>
@@ -11711,15 +11684,60 @@
       </w:r>
       <w:proofErr w:type="gramEnd"/>
       <w:r>
-        <w:t>/gengar6</w:t>
+        <w:t>/shedinja1</w:t>
       </w:r>
     </w:p>
     <w:p>
       <w:pPr>
         <w:pStyle w:val="af"/>
       </w:pPr>
-      <w:r>
-        <w:t>9679900 -</w:t>
+      <w:proofErr w:type="spellStart"/>
+      <w:r>
+        <w:t>lrwxr</w:t>
+      </w:r>
+      <w:proofErr w:type="spellEnd"/>
+      <w:r>
+        <w:t>-</w:t>
+      </w:r>
+      <w:proofErr w:type="spellStart"/>
+      <w:r>
+        <w:t>xr</w:t>
+      </w:r>
+      <w:proofErr w:type="spellEnd"/>
+      <w:r>
+        <w:t>-</w:t>
+      </w:r>
+      <w:proofErr w:type="gramStart"/>
+      <w:r>
+        <w:t>x  1</w:t>
+      </w:r>
+      <w:proofErr w:type="gramEnd"/>
+      <w:r>
+        <w:t xml:space="preserve"> s466513 studs  9 21 </w:t>
+      </w:r>
+      <w:proofErr w:type="spellStart"/>
+      <w:r>
+        <w:t>окт</w:t>
+      </w:r>
+      <w:proofErr w:type="spellEnd"/>
+      <w:r>
+        <w:t xml:space="preserve">.  10:48 </w:t>
+      </w:r>
+      <w:proofErr w:type="spellStart"/>
+      <w:r>
+        <w:t>rhyperiorshedinja</w:t>
+      </w:r>
+      <w:proofErr w:type="spellEnd"/>
+      <w:r>
+        <w:t xml:space="preserve"> -&gt; shedinja1</w:t>
+      </w:r>
+    </w:p>
+    <w:p>
+      <w:pPr>
+        <w:pStyle w:val="af"/>
+      </w:pPr>
+      <w:r>
+        <w:t>-</w:t>
       </w:r>
       <w:proofErr w:type="spellStart"/>
       <w:r>
@@ -11727,6 +11745,114 @@
       </w:r>
       <w:proofErr w:type="spellEnd"/>
       <w:r>
+        <w:t>--w</w:t>
+      </w:r>
+      <w:proofErr w:type="gramStart"/>
+      <w:r>
+        <w:t>----  1</w:t>
+      </w:r>
+      <w:proofErr w:type="gramEnd"/>
+      <w:r>
+        <w:t xml:space="preserve"> s466513 studs 20 21 </w:t>
+      </w:r>
+      <w:proofErr w:type="spellStart"/>
+      <w:r>
+        <w:t>окт</w:t>
+      </w:r>
+      <w:proofErr w:type="spellEnd"/>
+      <w:r>
+        <w:t xml:space="preserve">.  09:26 </w:t>
+      </w:r>
+      <w:proofErr w:type="spellStart"/>
+      <w:r>
+        <w:t>shelgon</w:t>
+      </w:r>
+      <w:proofErr w:type="spellEnd"/>
+    </w:p>
+    <w:p>
+      <w:pPr>
+        <w:pStyle w:val="af"/>
+      </w:pPr>
+      <w:proofErr w:type="spellStart"/>
+      <w:r>
+        <w:t>dr-xrwx-</w:t>
+      </w:r>
+      <w:proofErr w:type="gramStart"/>
+      <w:r>
+        <w:t>wx</w:t>
+      </w:r>
+      <w:proofErr w:type="spellEnd"/>
+      <w:r>
+        <w:t xml:space="preserve">  2</w:t>
+      </w:r>
+      <w:proofErr w:type="gramEnd"/>
+      <w:r>
+        <w:t xml:space="preserve"> s466513 studs  2 21 </w:t>
+      </w:r>
+      <w:proofErr w:type="spellStart"/>
+      <w:r>
+        <w:t>окт</w:t>
+      </w:r>
+      <w:proofErr w:type="spellEnd"/>
+      <w:r>
+        <w:t xml:space="preserve">.  09:24 </w:t>
+      </w:r>
+      <w:proofErr w:type="spellStart"/>
+      <w:r>
+        <w:t>skiploom</w:t>
+      </w:r>
+      <w:proofErr w:type="spellEnd"/>
+    </w:p>
+    <w:p>
+      <w:pPr>
+        <w:pStyle w:val="af"/>
+      </w:pPr>
+      <w:r>
+        <w:t>-</w:t>
+      </w:r>
+      <w:proofErr w:type="spellStart"/>
+      <w:r>
+        <w:t>rw</w:t>
+      </w:r>
+      <w:proofErr w:type="spellEnd"/>
+      <w:r>
+        <w:t>--w</w:t>
+      </w:r>
+      <w:proofErr w:type="gramStart"/>
+      <w:r>
+        <w:t>----  1</w:t>
+      </w:r>
+      <w:proofErr w:type="gramEnd"/>
+      <w:r>
+        <w:t xml:space="preserve"> s466513 studs 18 21 </w:t>
+      </w:r>
+      <w:proofErr w:type="spellStart"/>
+      <w:r>
+        <w:t>окт</w:t>
+      </w:r>
+      <w:proofErr w:type="spellEnd"/>
+      <w:r>
+        <w:t xml:space="preserve">.  09:26 </w:t>
+      </w:r>
+      <w:proofErr w:type="spellStart"/>
+      <w:r>
+        <w:t>togepi</w:t>
+      </w:r>
+      <w:proofErr w:type="spellEnd"/>
+    </w:p>
+    <w:p>
+      <w:pPr>
+        <w:pStyle w:val="af"/>
+      </w:pPr>
+      <w:r>
+        <w:t>-</w:t>
+      </w:r>
+      <w:proofErr w:type="spellStart"/>
+      <w:r>
+        <w:t>rw</w:t>
+      </w:r>
+      <w:proofErr w:type="spellEnd"/>
+      <w:r>
         <w:t>-r</w:t>
       </w:r>
       <w:proofErr w:type="gramStart"/>
@@ -11735,7 +11861,7 @@
       </w:r>
       <w:proofErr w:type="gramEnd"/>
       <w:r>
-        <w:t xml:space="preserve"> s466513 studs  83 15 </w:t>
+        <w:t xml:space="preserve"> s466513 studs 83 21 </w:t>
       </w:r>
       <w:proofErr w:type="spellStart"/>
       <w:r>
@@ -11743,26 +11869,146 @@
       </w:r>
       <w:proofErr w:type="spellEnd"/>
       <w:r>
-        <w:t>.  17:03 drilbur6</w:t>
-      </w:r>
+        <w:t xml:space="preserve">.  09:26 </w:t>
+      </w:r>
+      <w:proofErr w:type="spellStart"/>
+      <w:r>
+        <w:t>togepidrilbur</w:t>
+      </w:r>
+      <w:proofErr w:type="spellEnd"/>
     </w:p>
     <w:p>
       <w:pPr>
         <w:pStyle w:val="af"/>
       </w:pPr>
-      <w:r>
-        <w:t xml:space="preserve">9680571 </w:t>
-      </w:r>
-      <w:proofErr w:type="spellStart"/>
-      <w:r>
-        <w:t>drwxr</w:t>
-      </w:r>
-      <w:proofErr w:type="spellEnd"/>
+    </w:p>
+    <w:p>
+      <w:pPr>
+        <w:pStyle w:val="af"/>
+      </w:pPr>
+      <w:r>
+        <w:t>Copy_97:</w:t>
+      </w:r>
+    </w:p>
+    <w:p>
+      <w:pPr>
+        <w:pStyle w:val="af"/>
+      </w:pPr>
+      <w:r>
+        <w:t>total 5</w:t>
+      </w:r>
+    </w:p>
+    <w:p>
+      <w:pPr>
+        <w:pStyle w:val="af"/>
+      </w:pPr>
+      <w:proofErr w:type="spellStart"/>
+      <w:proofErr w:type="gramStart"/>
+      <w:r>
+        <w:t>drwxrwxrwx</w:t>
+      </w:r>
+      <w:proofErr w:type="spellEnd"/>
+      <w:r>
+        <w:t xml:space="preserve">  3</w:t>
+      </w:r>
+      <w:proofErr w:type="gramEnd"/>
+      <w:r>
+        <w:t xml:space="preserve"> s466513 studs  3 21 </w:t>
+      </w:r>
+      <w:proofErr w:type="spellStart"/>
+      <w:r>
+        <w:t>окт</w:t>
+      </w:r>
+      <w:proofErr w:type="spellEnd"/>
+      <w:r>
+        <w:t>.  09:24 gloom</w:t>
+      </w:r>
+    </w:p>
+    <w:p>
+      <w:pPr>
+        <w:pStyle w:val="af"/>
+      </w:pPr>
       <w:r>
         <w:t>-</w:t>
       </w:r>
       <w:proofErr w:type="spellStart"/>
       <w:r>
+        <w:t>rw</w:t>
+      </w:r>
+      <w:proofErr w:type="spellEnd"/>
+      <w:r>
+        <w:t>-r--r</w:t>
+      </w:r>
+      <w:proofErr w:type="gramStart"/>
+      <w:r>
+        <w:t>--  1</w:t>
+      </w:r>
+      <w:proofErr w:type="gramEnd"/>
+      <w:r>
+        <w:t xml:space="preserve"> s466513 studs 35 21 </w:t>
+      </w:r>
+      <w:proofErr w:type="spellStart"/>
+      <w:r>
+        <w:t>окт</w:t>
+      </w:r>
+      <w:proofErr w:type="spellEnd"/>
+      <w:r>
+        <w:t xml:space="preserve">.  09:26 </w:t>
+      </w:r>
+      <w:proofErr w:type="spellStart"/>
+      <w:r>
+        <w:t>masquerain</w:t>
+      </w:r>
+      <w:proofErr w:type="spellEnd"/>
+    </w:p>
+    <w:p>
+      <w:pPr>
+        <w:pStyle w:val="af"/>
+      </w:pPr>
+      <w:r>
+        <w:t>----</w:t>
+      </w:r>
+      <w:proofErr w:type="spellStart"/>
+      <w:r>
+        <w:t>rw</w:t>
+      </w:r>
+      <w:proofErr w:type="spellEnd"/>
+      <w:proofErr w:type="gramStart"/>
+      <w:r>
+        <w:t>----  1</w:t>
+      </w:r>
+      <w:proofErr w:type="gramEnd"/>
+      <w:r>
+        <w:t xml:space="preserve"> s466513 studs 21 21 </w:t>
+      </w:r>
+      <w:proofErr w:type="spellStart"/>
+      <w:r>
+        <w:t>окт</w:t>
+      </w:r>
+      <w:proofErr w:type="spellEnd"/>
+      <w:r>
+        <w:t xml:space="preserve">.  09:26 </w:t>
+      </w:r>
+      <w:proofErr w:type="spellStart"/>
+      <w:r>
+        <w:t>rhyperior</w:t>
+      </w:r>
+      <w:proofErr w:type="spellEnd"/>
+    </w:p>
+    <w:p>
+      <w:pPr>
+        <w:pStyle w:val="af"/>
+      </w:pPr>
+      <w:proofErr w:type="spellStart"/>
+      <w:r>
+        <w:t>lrwxr</w:t>
+      </w:r>
+      <w:proofErr w:type="spellEnd"/>
+      <w:r>
+        <w:t>-</w:t>
+      </w:r>
+      <w:proofErr w:type="spellStart"/>
+      <w:r>
         <w:t>xr</w:t>
       </w:r>
       <w:proofErr w:type="spellEnd"/>
@@ -11771,11 +12017,11 @@
       </w:r>
       <w:proofErr w:type="gramStart"/>
       <w:r>
-        <w:t>x  4</w:t>
+        <w:t>x  1</w:t>
       </w:r>
       <w:proofErr w:type="gramEnd"/>
       <w:r>
-        <w:t xml:space="preserve"> s466513 studs   9 15 </w:t>
+        <w:t xml:space="preserve"> s466513 studs 11 21 </w:t>
       </w:r>
       <w:proofErr w:type="spellStart"/>
       <w:r>
@@ -11783,31 +12029,52 @@
       </w:r>
       <w:proofErr w:type="spellEnd"/>
       <w:r>
-        <w:t>.  17:30 gengar6</w:t>
+        <w:t xml:space="preserve">.  10:47 </w:t>
+      </w:r>
+      <w:proofErr w:type="spellStart"/>
+      <w:r>
+        <w:t>rhyperiorshedinj</w:t>
+      </w:r>
+      <w:proofErr w:type="spellEnd"/>
+      <w:r>
+        <w:t xml:space="preserve"> -</w:t>
+      </w:r>
+      <w:proofErr w:type="gramStart"/>
+      <w:r>
+        <w:t>&gt; .</w:t>
+      </w:r>
+      <w:proofErr w:type="gramEnd"/>
+      <w:r>
+        <w:t>/shedinja1</w:t>
       </w:r>
     </w:p>
     <w:p>
       <w:pPr>
         <w:pStyle w:val="af"/>
       </w:pPr>
-      <w:r>
-        <w:t xml:space="preserve">9679835 </w:t>
-      </w:r>
-      <w:proofErr w:type="spellStart"/>
-      <w:r>
-        <w:t>dr-xrwx</w:t>
-      </w:r>
-      <w:proofErr w:type="spellEnd"/>
-      <w:r>
-        <w:t>--</w:t>
+      <w:proofErr w:type="spellStart"/>
+      <w:r>
+        <w:t>lrwxr</w:t>
+      </w:r>
+      <w:proofErr w:type="spellEnd"/>
+      <w:r>
+        <w:t>-</w:t>
+      </w:r>
+      <w:proofErr w:type="spellStart"/>
+      <w:r>
+        <w:t>xr</w:t>
+      </w:r>
+      <w:proofErr w:type="spellEnd"/>
+      <w:r>
+        <w:t>-</w:t>
       </w:r>
       <w:proofErr w:type="gramStart"/>
       <w:r>
-        <w:t>x  2</w:t>
+        <w:t>x  1</w:t>
       </w:r>
       <w:proofErr w:type="gramEnd"/>
       <w:r>
-        <w:t xml:space="preserve"> s466513 studs   6 15 </w:t>
+        <w:t xml:space="preserve"> s466513 studs  9 21 </w:t>
       </w:r>
       <w:proofErr w:type="spellStart"/>
       <w:r>
@@ -11815,7 +12082,15 @@
       </w:r>
       <w:proofErr w:type="spellEnd"/>
       <w:r>
-        <w:t>.  17:03 herdier5</w:t>
+        <w:t xml:space="preserve">.  10:48 </w:t>
+      </w:r>
+      <w:proofErr w:type="spellStart"/>
+      <w:r>
+        <w:t>rhyperiorshedinja</w:t>
+      </w:r>
+      <w:proofErr w:type="spellEnd"/>
+      <w:r>
+        <w:t xml:space="preserve"> -&gt; shedinja1</w:t>
       </w:r>
     </w:p>
     <w:p>
@@ -11823,15 +12098,23 @@
         <w:pStyle w:val="af"/>
       </w:pPr>
       <w:r>
-        <w:t>9680279 -r-----r</w:t>
+        <w:t>-</w:t>
+      </w:r>
+      <w:proofErr w:type="spellStart"/>
+      <w:r>
+        <w:t>rw</w:t>
+      </w:r>
+      <w:proofErr w:type="spellEnd"/>
+      <w:r>
+        <w:t>--w</w:t>
       </w:r>
       <w:proofErr w:type="gramStart"/>
       <w:r>
-        <w:t>--  1</w:t>
+        <w:t>----  1</w:t>
       </w:r>
       <w:proofErr w:type="gramEnd"/>
       <w:r>
-        <w:t xml:space="preserve"> s466513 studs 131 15 </w:t>
+        <w:t xml:space="preserve"> s466513 studs 20 21 </w:t>
       </w:r>
       <w:proofErr w:type="spellStart"/>
       <w:r>
@@ -11839,34 +12122,110 @@
       </w:r>
       <w:proofErr w:type="spellEnd"/>
       <w:r>
-        <w:t>.  17:03 shedinja1</w:t>
-      </w:r>
+        <w:t xml:space="preserve">.  09:26 </w:t>
+      </w:r>
+      <w:proofErr w:type="spellStart"/>
+      <w:r>
+        <w:t>shelgon</w:t>
+      </w:r>
+      <w:proofErr w:type="spellEnd"/>
     </w:p>
     <w:p>
       <w:pPr>
         <w:pStyle w:val="af"/>
+      </w:pPr>
+      <w:proofErr w:type="spellStart"/>
+      <w:r>
+        <w:t>dr-xrwx-</w:t>
+      </w:r>
+      <w:proofErr w:type="gramStart"/>
+      <w:r>
+        <w:t>wx</w:t>
+      </w:r>
+      <w:proofErr w:type="spellEnd"/>
+      <w:r>
+        <w:t xml:space="preserve">  2</w:t>
+      </w:r>
+      <w:proofErr w:type="gramEnd"/>
+      <w:r>
+        <w:t xml:space="preserve"> s466513 studs  2 21 </w:t>
+      </w:r>
+      <w:proofErr w:type="spellStart"/>
+      <w:r>
+        <w:t>окт</w:t>
+      </w:r>
+      <w:proofErr w:type="spellEnd"/>
+      <w:r>
+        <w:t xml:space="preserve">.  09:24 </w:t>
+      </w:r>
+      <w:proofErr w:type="spellStart"/>
+      <w:r>
+        <w:t>skiploom</w:t>
+      </w:r>
+      <w:proofErr w:type="spellEnd"/>
+    </w:p>
+    <w:p>
+      <w:pPr>
+        <w:pStyle w:val="af"/>
+      </w:pPr>
+      <w:r>
+        <w:t>-</w:t>
+      </w:r>
+      <w:proofErr w:type="spellStart"/>
+      <w:r>
+        <w:t>rw</w:t>
+      </w:r>
+      <w:proofErr w:type="spellEnd"/>
+      <w:r>
+        <w:t>--w</w:t>
+      </w:r>
+      <w:proofErr w:type="gramStart"/>
+      <w:r>
+        <w:t>----  1</w:t>
+      </w:r>
+      <w:proofErr w:type="gramEnd"/>
+      <w:r>
+        <w:t xml:space="preserve"> s466513 studs 18 21 </w:t>
+      </w:r>
+      <w:proofErr w:type="spellStart"/>
+      <w:r>
+        <w:t>окт</w:t>
+      </w:r>
+      <w:proofErr w:type="spellEnd"/>
+      <w:r>
+        <w:t xml:space="preserve">.  09:26 </w:t>
+      </w:r>
+      <w:proofErr w:type="spellStart"/>
+      <w:r>
+        <w:t>togepi</w:t>
+      </w:r>
+      <w:proofErr w:type="spellEnd"/>
+    </w:p>
+    <w:p>
+      <w:pPr>
+        <w:pStyle w:val="af"/>
         <w:rPr>
           <w:lang w:val="ru-RU"/>
         </w:rPr>
       </w:pPr>
       <w:r>
-        <w:t xml:space="preserve">9680391 </w:t>
-      </w:r>
-      <w:proofErr w:type="spellStart"/>
-      <w:r>
-        <w:t>drwx</w:t>
-      </w:r>
-      <w:proofErr w:type="spellEnd"/>
-      <w:r>
-        <w:t>-w-r</w:t>
+        <w:t>-</w:t>
+      </w:r>
+      <w:proofErr w:type="spellStart"/>
+      <w:r>
+        <w:t>rw</w:t>
+      </w:r>
+      <w:proofErr w:type="spellEnd"/>
+      <w:r>
+        <w:t>-r</w:t>
       </w:r>
       <w:proofErr w:type="gramStart"/>
       <w:r>
-        <w:t>--  6</w:t>
+        <w:t>-----  2</w:t>
       </w:r>
       <w:proofErr w:type="gramEnd"/>
       <w:r>
-        <w:t xml:space="preserve"> s466513 studs   8 15 </w:t>
+        <w:t xml:space="preserve"> s466513 studs 83 21 </w:t>
       </w:r>
       <w:proofErr w:type="spellStart"/>
       <w:r>
@@ -11874,51 +12233,13 @@
       </w:r>
       <w:proofErr w:type="spellEnd"/>
       <w:r>
-        <w:t xml:space="preserve">.  </w:t>
-      </w:r>
-      <w:r>
-        <w:rPr>
-          <w:lang w:val="ru-RU"/>
-        </w:rPr>
-        <w:t xml:space="preserve">17:41 </w:t>
-      </w:r>
-      <w:proofErr w:type="spellStart"/>
-      <w:r>
-        <w:t>watchog</w:t>
-      </w:r>
-      <w:proofErr w:type="spellEnd"/>
-      <w:r>
-        <w:rPr>
-          <w:lang w:val="ru-RU"/>
-        </w:rPr>
-        <w:t>3</w:t>
-      </w:r>
-    </w:p>
-    <w:p>
-      <w:pPr>
-        <w:pStyle w:val="a7"/>
-      </w:pPr>
-      <w:r>
-        <w:t xml:space="preserve">Сериал коды ссылки </w:t>
-      </w:r>
-      <w:r>
-        <w:rPr>
-          <w:lang w:val="en-US"/>
-        </w:rPr>
-        <w:t>Copy</w:t>
-      </w:r>
-      <w:r>
-        <w:t xml:space="preserve">_97 </w:t>
-      </w:r>
-      <w:r>
-        <w:t xml:space="preserve">и директории </w:t>
-      </w:r>
-      <w:r>
-        <w:t xml:space="preserve">gengar6 </w:t>
-      </w:r>
-      <w:r>
-        <w:t>не совпадают, ссылка указывает относительный путь, значит ссылка символическая, создана верно.</w:t>
-      </w:r>
+        <w:t xml:space="preserve">.  09:26 </w:t>
+      </w:r>
+      <w:proofErr w:type="spellStart"/>
+      <w:r>
+        <w:t>togepidrilbur</w:t>
+      </w:r>
+      <w:proofErr w:type="spellEnd"/>
     </w:p>
     <w:p>
       <w:pPr>
@@ -11962,17 +12283,57 @@
     <w:p>
       <w:pPr>
         <w:pStyle w:val="af"/>
-      </w:pPr>
-      <w:r>
-        <w:t>ln -</w:t>
+        <w:rPr>
+          <w:lang w:val="ru-RU"/>
+        </w:rPr>
+      </w:pPr>
+      <w:r>
+        <w:t>ln</w:t>
+      </w:r>
+      <w:r>
+        <w:rPr>
+          <w:lang w:val="ru-RU"/>
+        </w:rPr>
+        <w:t xml:space="preserve"> -</w:t>
       </w:r>
       <w:proofErr w:type="gramStart"/>
       <w:r>
-        <w:t>s .</w:t>
+        <w:t>s</w:t>
+      </w:r>
+      <w:r>
+        <w:rPr>
+          <w:lang w:val="ru-RU"/>
+        </w:rPr>
+        <w:t xml:space="preserve"> .</w:t>
       </w:r>
       <w:proofErr w:type="gramEnd"/>
       <w:r>
-        <w:t>/shedinja1 ./gengar6/</w:t>
+        <w:rPr>
+          <w:lang w:val="ru-RU"/>
+        </w:rPr>
+        <w:t>/</w:t>
+      </w:r>
+      <w:proofErr w:type="spellStart"/>
+      <w:r>
+        <w:t>shedinja</w:t>
+      </w:r>
+      <w:proofErr w:type="spellEnd"/>
+      <w:r>
+        <w:rPr>
+          <w:lang w:val="ru-RU"/>
+        </w:rPr>
+        <w:t>1 ./</w:t>
+      </w:r>
+      <w:proofErr w:type="spellStart"/>
+      <w:r>
+        <w:t>gengar</w:t>
+      </w:r>
+      <w:proofErr w:type="spellEnd"/>
+      <w:r>
+        <w:rPr>
+          <w:lang w:val="ru-RU"/>
+        </w:rPr>
+        <w:t>6/</w:t>
       </w:r>
       <w:proofErr w:type="spellStart"/>
       <w:r>
@@ -11988,14 +12349,53 @@
         </w:rPr>
       </w:pPr>
       <w:r>
+        <w:rPr>
+          <w:lang w:val="en-US"/>
+        </w:rPr>
+        <w:t>ln -s ~/shedinja</w:t>
+      </w:r>
+      <w:proofErr w:type="gramStart"/>
+      <w:r>
+        <w:rPr>
+          <w:lang w:val="en-US"/>
+        </w:rPr>
+        <w:t>1 .</w:t>
+      </w:r>
+      <w:proofErr w:type="gramEnd"/>
+      <w:r>
+        <w:rPr>
+          <w:lang w:val="en-US"/>
+        </w:rPr>
+        <w:t>/gengar6/</w:t>
+      </w:r>
+      <w:proofErr w:type="spellStart"/>
+      <w:r>
+        <w:rPr>
+          <w:lang w:val="en-US"/>
+        </w:rPr>
+        <w:t>rhyperiorshedinja</w:t>
+      </w:r>
+      <w:proofErr w:type="spellEnd"/>
+    </w:p>
+    <w:p>
+      <w:pPr>
+        <w:pStyle w:val="a7"/>
+      </w:pPr>
+      <w:r>
         <w:t>Проверка</w:t>
       </w:r>
       <w:r>
-        <w:rPr>
-          <w:lang w:val="en-US"/>
-        </w:rPr>
         <w:t>:</w:t>
       </w:r>
+      <w:r>
+        <w:t xml:space="preserve"> </w:t>
+      </w:r>
+      <w:r>
+        <w:rPr>
+          <w:highlight w:val="yellow"/>
+        </w:rPr>
+        <w:t>ссылка создана неправильна, как надо проверить?</w:t>
+      </w:r>
     </w:p>
     <w:p>
       <w:pPr>
@@ -12673,87 +13073,6 @@
         <w:t>togepidrilbur</w:t>
       </w:r>
       <w:proofErr w:type="spellEnd"/>
-    </w:p>
-    <w:p>
-      <w:pPr>
-        <w:pStyle w:val="a7"/>
-      </w:pPr>
-      <w:r>
-        <w:t>Сериал</w:t>
-      </w:r>
-      <w:r>
-        <w:t xml:space="preserve"> </w:t>
-      </w:r>
-      <w:r>
-        <w:t>код</w:t>
-      </w:r>
-      <w:r>
-        <w:t xml:space="preserve"> </w:t>
-      </w:r>
-      <w:r>
-        <w:t>ссылки</w:t>
-      </w:r>
-      <w:r>
-        <w:t xml:space="preserve"> </w:t>
-      </w:r>
-      <w:proofErr w:type="spellStart"/>
-      <w:r>
-        <w:rPr>
-          <w:lang w:val="en-US"/>
-        </w:rPr>
-        <w:t>rhyperiorshedinja</w:t>
-      </w:r>
-      <w:proofErr w:type="spellEnd"/>
-      <w:r>
-        <w:t xml:space="preserve"> </w:t>
-      </w:r>
-      <w:r>
-        <w:t>не</w:t>
-      </w:r>
-      <w:r>
-        <w:t xml:space="preserve"> </w:t>
-      </w:r>
-      <w:r>
-        <w:t>совпадает</w:t>
-      </w:r>
-      <w:r>
-        <w:t xml:space="preserve"> </w:t>
-      </w:r>
-      <w:r>
-        <w:t>с</w:t>
-      </w:r>
-      <w:r>
-        <w:t xml:space="preserve"> </w:t>
-      </w:r>
-      <w:r>
-        <w:t>кодом</w:t>
-      </w:r>
-      <w:r>
-        <w:t xml:space="preserve"> </w:t>
-      </w:r>
-      <w:proofErr w:type="spellStart"/>
-      <w:r>
-        <w:rPr>
-          <w:lang w:val="en-US"/>
-        </w:rPr>
-        <w:t>shedinja</w:t>
-      </w:r>
-      <w:proofErr w:type="spellEnd"/>
-      <w:r>
-        <w:t xml:space="preserve">1, </w:t>
-      </w:r>
-      <w:r>
-        <w:t>ссылка</w:t>
-      </w:r>
-      <w:r>
-        <w:t xml:space="preserve"> </w:t>
-      </w:r>
-      <w:r>
-        <w:t xml:space="preserve">указывает на </w:t>
-      </w:r>
-      <w:r>
-        <w:t>относительный путь. Ссылка символическая, создана верно.</w:t>
-      </w:r>
     </w:p>
     <w:p>
       <w:pPr>
@@ -12921,21 +13240,21 @@
         </w:rPr>
       </w:pPr>
       <w:r>
+        <w:t>Проверка</w:t>
+      </w:r>
+      <w:r>
+        <w:rPr>
+          <w:lang w:val="en-US"/>
+        </w:rPr>
+        <w:t>:</w:t>
+      </w:r>
+    </w:p>
+    <w:p>
+      <w:pPr>
+        <w:pStyle w:val="af"/>
+      </w:pPr>
+      <w:r>
         <w:lastRenderedPageBreak/>
-        <w:t>Проверка</w:t>
-      </w:r>
-      <w:r>
-        <w:rPr>
-          <w:lang w:val="en-US"/>
-        </w:rPr>
-        <w:t>:</w:t>
-      </w:r>
-    </w:p>
-    <w:p>
-      <w:pPr>
-        <w:pStyle w:val="af"/>
-      </w:pPr>
-      <w:r>
         <w:t>[s466513@helios ~/lab</w:t>
       </w:r>
       <w:proofErr w:type="gramStart"/>
@@ -13826,21 +14145,21 @@
         <w:pStyle w:val="af"/>
       </w:pPr>
       <w:r>
+        <w:t>cd</w:t>
+      </w:r>
+      <w:proofErr w:type="gramStart"/>
+      <w:r>
+        <w:t xml:space="preserve"> ..</w:t>
+      </w:r>
+      <w:proofErr w:type="gramEnd"/>
+    </w:p>
+    <w:p>
+      <w:pPr>
+        <w:pStyle w:val="af"/>
+      </w:pPr>
+      <w:proofErr w:type="spellStart"/>
+      <w:r>
         <w:lastRenderedPageBreak/>
-        <w:t>cd</w:t>
-      </w:r>
-      <w:proofErr w:type="gramStart"/>
-      <w:r>
-        <w:t xml:space="preserve"> ..</w:t>
-      </w:r>
-      <w:proofErr w:type="gramEnd"/>
-    </w:p>
-    <w:p>
-      <w:pPr>
-        <w:pStyle w:val="af"/>
-      </w:pPr>
-      <w:proofErr w:type="spellStart"/>
-      <w:r>
         <w:t>chmod</w:t>
       </w:r>
       <w:proofErr w:type="spellEnd"/>
@@ -15462,6 +15781,7 @@
           <w:szCs w:val="20"/>
           <w:lang w:val="en-US" w:eastAsia="ru-RU"/>
         </w:rPr>
+        <w:lastRenderedPageBreak/>
         <w:t>./</w:t>
       </w:r>
       <w:proofErr w:type="gramEnd"/>
@@ -17641,6 +17961,23 @@
       <w:r>
         <w:t>.</w:t>
       </w:r>
+      <w:r>
+        <w:t xml:space="preserve"> </w:t>
+      </w:r>
+      <w:proofErr w:type="gramStart"/>
+      <w:r>
+        <w:rPr>
+          <w:highlight w:val="green"/>
+        </w:rPr>
+        <w:t>ТОЛЬКО</w:t>
+      </w:r>
+      <w:proofErr w:type="gramEnd"/>
+      <w:r>
+        <w:rPr>
+          <w:highlight w:val="green"/>
+        </w:rPr>
+        <w:t xml:space="preserve"> ЧИСЛО</w:t>
+      </w:r>
     </w:p>
     <w:p>
       <w:pPr>
@@ -17725,7 +18062,22 @@
         <w:pStyle w:val="af"/>
       </w:pPr>
       <w:r>
-        <w:t>[s466513@helios ~/lab</w:t>
+        <w:t>[</w:t>
+      </w:r>
+      <w:r>
+        <w:t>s</w:t>
+      </w:r>
+      <w:r>
+        <w:t>466513@</w:t>
+      </w:r>
+      <w:r>
+        <w:t>helios</w:t>
+      </w:r>
+      <w:r>
+        <w:t xml:space="preserve"> ~/</w:t>
+      </w:r>
+      <w:r>
+        <w:t>lab</w:t>
       </w:r>
       <w:proofErr w:type="gramStart"/>
       <w:r>
@@ -17735,13 +18087,16 @@
       <w:r>
         <w:t xml:space="preserve"> </w:t>
       </w:r>
+      <w:r>
+        <w:t xml:space="preserve">cat cherrim4 | </w:t>
+      </w:r>
       <w:proofErr w:type="spellStart"/>
       <w:r>
         <w:t>wc</w:t>
       </w:r>
       <w:proofErr w:type="spellEnd"/>
       <w:r>
-        <w:t xml:space="preserve"> -m cherrim4 | cat &gt;&gt; cherrim4</w:t>
+        <w:t xml:space="preserve"> -m &gt;&gt; cherrim4</w:t>
       </w:r>
     </w:p>
     <w:p>
@@ -17828,26 +18183,453 @@
         <w:rPr>
           <w:lang w:val="ru-RU"/>
         </w:rPr>
-        <w:t xml:space="preserve">      71 </w:t>
-      </w:r>
-      <w:proofErr w:type="spellStart"/>
-      <w:r>
-        <w:t>cherrim</w:t>
-      </w:r>
-      <w:proofErr w:type="spellEnd"/>
-      <w:r>
+        <w:t>71</w:t>
+      </w:r>
+    </w:p>
+    <w:p>
+      <w:pPr>
+        <w:pStyle w:val="a7"/>
+      </w:pPr>
+      <w:r>
+        <w:t>Возвращение прав доступа:</w:t>
+      </w:r>
+    </w:p>
+    <w:p>
+      <w:pPr>
+        <w:pStyle w:val="af"/>
+      </w:pPr>
+      <w:r>
+        <w:t>[s466513@helios ~/lab</w:t>
+      </w:r>
+      <w:proofErr w:type="gramStart"/>
+      <w:r>
+        <w:t>0]$</w:t>
+      </w:r>
+      <w:proofErr w:type="gramEnd"/>
+      <w:r>
+        <w:t xml:space="preserve"> </w:t>
+      </w:r>
+      <w:proofErr w:type="spellStart"/>
+      <w:r>
+        <w:t>chmod</w:t>
+      </w:r>
+      <w:proofErr w:type="spellEnd"/>
+      <w:r>
+        <w:t xml:space="preserve"> u-w cherrim4</w:t>
+      </w:r>
+    </w:p>
+    <w:p>
+      <w:r>
+        <w:t xml:space="preserve">2. </w:t>
+      </w:r>
+      <w:r>
+        <w:t xml:space="preserve">Вывести рекурсивно список имен и </w:t>
+      </w:r>
+      <w:r>
+        <w:rPr>
+          <w:highlight w:val="yellow"/>
+        </w:rPr>
+        <w:t>атрибутов</w:t>
+      </w:r>
+      <w:r>
+        <w:t xml:space="preserve"> файлов в директории lab0, содержащих строку "</w:t>
+      </w:r>
+      <w:proofErr w:type="spellStart"/>
+      <w:r>
+        <w:t>she</w:t>
+      </w:r>
+      <w:proofErr w:type="spellEnd"/>
+      <w:r>
+        <w:t xml:space="preserve">", </w:t>
+      </w:r>
+      <w:r>
+        <w:rPr>
+          <w:highlight w:val="yellow"/>
+        </w:rPr>
+        <w:t>список отсортировать</w:t>
+      </w:r>
+      <w:r>
+        <w:t xml:space="preserve"> по убыванию даты доступа к файлу, ошибки доступа не подавлять и не перенаправлять</w:t>
+      </w:r>
+      <w:r>
+        <w:t>.</w:t>
+      </w:r>
+    </w:p>
+    <w:p>
+      <w:pPr>
+        <w:pStyle w:val="af"/>
+      </w:pPr>
+      <w:r>
+        <w:t xml:space="preserve">[s466513@helios </w:t>
+      </w:r>
+      <w:proofErr w:type="gramStart"/>
+      <w:r>
+        <w:t>~]$</w:t>
+      </w:r>
+      <w:proofErr w:type="gramEnd"/>
+      <w:r>
+        <w:t xml:space="preserve"> </w:t>
+      </w:r>
+      <w:proofErr w:type="spellStart"/>
+      <w:r>
+        <w:t>chmod</w:t>
+      </w:r>
+      <w:proofErr w:type="spellEnd"/>
+      <w:r>
+        <w:t xml:space="preserve"> -R </w:t>
+      </w:r>
+      <w:proofErr w:type="spellStart"/>
+      <w:r>
+        <w:t>u+r</w:t>
+      </w:r>
+      <w:proofErr w:type="spellEnd"/>
+      <w:r>
+        <w:t xml:space="preserve"> lab0</w:t>
+      </w:r>
+    </w:p>
+    <w:p>
+      <w:pPr>
+        <w:pStyle w:val="a7"/>
+        <w:rPr>
+          <w:lang w:val="en-US"/>
+        </w:rPr>
+      </w:pPr>
+      <w:r>
+        <w:t>Команда</w:t>
+      </w:r>
+      <w:r>
+        <w:rPr>
+          <w:lang w:val="en-US"/>
+        </w:rPr>
+        <w:t>:</w:t>
+      </w:r>
+    </w:p>
+    <w:p>
+      <w:pPr>
+        <w:pStyle w:val="af"/>
+      </w:pPr>
+      <w:r>
+        <w:t>[s466513@helios ~/lab</w:t>
+      </w:r>
+      <w:proofErr w:type="gramStart"/>
+      <w:r>
+        <w:t>0]$</w:t>
+      </w:r>
+      <w:proofErr w:type="gramEnd"/>
+      <w:r>
+        <w:t xml:space="preserve"> ls -</w:t>
+      </w:r>
+      <w:proofErr w:type="spellStart"/>
+      <w:r>
+        <w:t>Rtl</w:t>
+      </w:r>
+      <w:proofErr w:type="spellEnd"/>
+      <w:r>
+        <w:t xml:space="preserve"> | grep -R 'she' .</w:t>
+      </w:r>
+    </w:p>
+    <w:p>
+      <w:pPr>
+        <w:pStyle w:val="a7"/>
+        <w:rPr>
+          <w:lang w:val="en-US"/>
+        </w:rPr>
+      </w:pPr>
+      <w:r>
+        <w:t>Результат</w:t>
+      </w:r>
+      <w:r>
+        <w:rPr>
+          <w:lang w:val="en-US"/>
+        </w:rPr>
+        <w:t>:</w:t>
+      </w:r>
+    </w:p>
+    <w:p>
+      <w:pPr>
+        <w:pStyle w:val="af"/>
+      </w:pPr>
+      <w:proofErr w:type="gramStart"/>
+      <w:r>
+        <w:t>./</w:t>
+      </w:r>
+      <w:proofErr w:type="spellStart"/>
+      <w:proofErr w:type="gramEnd"/>
+      <w:r>
+        <w:t>test:she</w:t>
+      </w:r>
+      <w:proofErr w:type="spellEnd"/>
+      <w:r>
+        <w:t xml:space="preserve"> </w:t>
+      </w:r>
+      <w:proofErr w:type="spellStart"/>
+      <w:r>
+        <w:t>shee</w:t>
+      </w:r>
+      <w:proofErr w:type="spellEnd"/>
+    </w:p>
+    <w:p>
+      <w:r>
+        <w:t xml:space="preserve">3. </w:t>
+      </w:r>
+      <w:r>
+        <w:t xml:space="preserve">Вывести </w:t>
+      </w:r>
+      <w:r>
+        <w:rPr>
+          <w:highlight w:val="yellow"/>
+        </w:rPr>
+        <w:t>содержимое файлов с номерами строк</w:t>
+      </w:r>
+      <w:r>
+        <w:t xml:space="preserve"> в директории herdier5, исключить строки, содержащие "</w:t>
+      </w:r>
+      <w:proofErr w:type="spellStart"/>
+      <w:r>
+        <w:t>He</w:t>
+      </w:r>
+      <w:proofErr w:type="spellEnd"/>
+      <w:r>
+        <w:t>", ошибки доступа не подавлять и не перенаправлять</w:t>
+      </w:r>
+      <w:r>
+        <w:t>.</w:t>
+      </w:r>
+    </w:p>
+    <w:p>
+      <w:pPr>
+        <w:pStyle w:val="a7"/>
+        <w:rPr>
+          <w:lang w:val="en-US"/>
+        </w:rPr>
+      </w:pPr>
+      <w:r>
+        <w:t>Команда</w:t>
+      </w:r>
+      <w:r>
+        <w:rPr>
+          <w:lang w:val="en-US"/>
+        </w:rPr>
+        <w:t>:</w:t>
+      </w:r>
+    </w:p>
+    <w:p>
+      <w:pPr>
+        <w:pStyle w:val="af"/>
+      </w:pPr>
+      <w:r>
+        <w:t>[s466513@helios ~/lab</w:t>
+      </w:r>
+      <w:proofErr w:type="gramStart"/>
+      <w:r>
+        <w:t>0]$</w:t>
+      </w:r>
+      <w:proofErr w:type="gramEnd"/>
+      <w:r>
+        <w:t xml:space="preserve"> </w:t>
+      </w:r>
+      <w:r>
+        <w:t>grep -</w:t>
+      </w:r>
+      <w:proofErr w:type="spellStart"/>
+      <w:r>
+        <w:t>Rnv</w:t>
+      </w:r>
+      <w:proofErr w:type="spellEnd"/>
+      <w:r>
+        <w:t xml:space="preserve"> 'He' ./herdier5</w:t>
+      </w:r>
+    </w:p>
+    <w:p>
+      <w:pPr>
+        <w:pStyle w:val="a7"/>
+        <w:rPr>
+          <w:lang w:val="en-US"/>
+        </w:rPr>
+      </w:pPr>
+      <w:r>
+        <w:t>Результат</w:t>
+      </w:r>
+      <w:r>
+        <w:rPr>
+          <w:lang w:val="en-US"/>
+        </w:rPr>
+        <w:t>:</w:t>
+      </w:r>
+    </w:p>
+    <w:p>
+      <w:pPr>
+        <w:pStyle w:val="af"/>
+      </w:pPr>
+      <w:proofErr w:type="gramStart"/>
+      <w:r>
+        <w:t>./</w:t>
+      </w:r>
+      <w:proofErr w:type="gramEnd"/>
+      <w:r>
+        <w:t>herdier5/roggenrola:1:Тип</w:t>
+      </w:r>
+    </w:p>
+    <w:p>
+      <w:pPr>
+        <w:pStyle w:val="af"/>
+      </w:pPr>
+      <w:proofErr w:type="gramStart"/>
+      <w:r>
+        <w:t>./</w:t>
+      </w:r>
+      <w:proofErr w:type="gramEnd"/>
+      <w:r>
+        <w:t xml:space="preserve">herdier5/roggenrola:2:диеты </w:t>
+      </w:r>
+      <w:proofErr w:type="spellStart"/>
+      <w:r>
+        <w:t>Nerravore</w:t>
+      </w:r>
+      <w:proofErr w:type="spellEnd"/>
+    </w:p>
+    <w:p>
+      <w:pPr>
+        <w:pStyle w:val="af"/>
+      </w:pPr>
+      <w:proofErr w:type="gramStart"/>
+      <w:r>
+        <w:t>./</w:t>
+      </w:r>
+      <w:proofErr w:type="gramEnd"/>
+      <w:r>
+        <w:t xml:space="preserve">herdier5/oddish:1:Тип </w:t>
+      </w:r>
+      <w:proofErr w:type="spellStart"/>
+      <w:r>
+        <w:t>диеты</w:t>
+      </w:r>
+      <w:proofErr w:type="spellEnd"/>
+    </w:p>
+    <w:p>
+      <w:pPr>
+        <w:pStyle w:val="af"/>
+      </w:pPr>
+      <w:proofErr w:type="gramStart"/>
+      <w:r>
+        <w:t>./</w:t>
+      </w:r>
+      <w:proofErr w:type="gramEnd"/>
+      <w:r>
+        <w:t>herdier5/oddish:2:Phototroph</w:t>
+      </w:r>
+    </w:p>
+    <w:p>
+      <w:pPr>
+        <w:pStyle w:val="af"/>
+      </w:pPr>
+      <w:proofErr w:type="gramStart"/>
+      <w:r>
+        <w:t>./</w:t>
+      </w:r>
+      <w:proofErr w:type="gramEnd"/>
+      <w:r>
+        <w:t>herdier5/gastly:1:Возможности Sky=8 Power=1 Intelligence=3</w:t>
+      </w:r>
+    </w:p>
+    <w:p>
+      <w:pPr>
+        <w:pStyle w:val="af"/>
         <w:rPr>
           <w:lang w:val="ru-RU"/>
         </w:rPr>
+      </w:pPr>
+      <w:proofErr w:type="gramStart"/>
+      <w:r>
+        <w:rPr>
+          <w:lang w:val="ru-RU"/>
+        </w:rPr>
+        <w:t>./</w:t>
+      </w:r>
+      <w:proofErr w:type="spellStart"/>
+      <w:proofErr w:type="gramEnd"/>
+      <w:r>
+        <w:t>herdier</w:t>
+      </w:r>
+      <w:proofErr w:type="spellEnd"/>
+      <w:r>
+        <w:rPr>
+          <w:lang w:val="ru-RU"/>
+        </w:rPr>
+        <w:t>5/</w:t>
+      </w:r>
+      <w:proofErr w:type="spellStart"/>
+      <w:r>
+        <w:t>gastly</w:t>
+      </w:r>
+      <w:proofErr w:type="spellEnd"/>
+      <w:r>
+        <w:rPr>
+          <w:lang w:val="ru-RU"/>
+        </w:rPr>
+        <w:t>:2:</w:t>
+      </w:r>
+      <w:r>
+        <w:t>Invisibility</w:t>
+      </w:r>
+      <w:r>
+        <w:rPr>
+          <w:lang w:val="ru-RU"/>
+        </w:rPr>
+        <w:t xml:space="preserve">=0 </w:t>
+      </w:r>
+      <w:r>
+        <w:t>Phasing</w:t>
+      </w:r>
+      <w:r>
+        <w:rPr>
+          <w:lang w:val="ru-RU"/>
+        </w:rPr>
+        <w:t>=0</w:t>
+      </w:r>
+    </w:p>
+    <w:p>
+      <w:r>
         <w:t>4</w:t>
       </w:r>
+      <w:r>
+        <w:t xml:space="preserve">. </w:t>
+      </w:r>
+      <w:r>
+        <w:t>Вывести содержимое файла drilbur6 с номерами строк, строки отсортировать по имени a</w:t>
+      </w:r>
+      <w:proofErr w:type="gramStart"/>
+      <w:r>
+        <w:t>-&gt;z</w:t>
+      </w:r>
+      <w:proofErr w:type="gramEnd"/>
+      <w:r>
+        <w:t>, ошибки доступа перенаправить в файл в директории /</w:t>
+      </w:r>
+      <w:proofErr w:type="spellStart"/>
+      <w:r>
+        <w:t>tmp</w:t>
+      </w:r>
+      <w:proofErr w:type="spellEnd"/>
+      <w:r>
+        <w:t>.</w:t>
+      </w:r>
     </w:p>
     <w:p>
       <w:pPr>
         <w:pStyle w:val="a7"/>
-      </w:pPr>
-      <w:r>
-        <w:t>Возвращение прав доступа:</w:t>
+        <w:rPr>
+          <w:lang w:val="en-US"/>
+        </w:rPr>
+      </w:pPr>
+      <w:r>
+        <w:t>Команда</w:t>
+      </w:r>
+      <w:r>
+        <w:rPr>
+          <w:lang w:val="en-US"/>
+        </w:rPr>
+        <w:t>:</w:t>
       </w:r>
     </w:p>
     <w:p>
@@ -17865,64 +18647,581 @@
       <w:r>
         <w:t xml:space="preserve"> </w:t>
       </w:r>
+      <w:r>
+        <w:t>cat -n drilbur6 2&gt;&gt;//</w:t>
+      </w:r>
+      <w:proofErr w:type="spellStart"/>
+      <w:r>
+        <w:t>tmp</w:t>
+      </w:r>
+      <w:proofErr w:type="spellEnd"/>
+      <w:r>
+        <w:t>/err_s466513 | sort</w:t>
+      </w:r>
+    </w:p>
+    <w:p>
+      <w:pPr>
+        <w:pStyle w:val="a7"/>
+        <w:rPr>
+          <w:lang w:val="en-US"/>
+        </w:rPr>
+      </w:pPr>
+      <w:r>
+        <w:lastRenderedPageBreak/>
+        <w:t>Результат</w:t>
+      </w:r>
+      <w:r>
+        <w:rPr>
+          <w:lang w:val="en-US"/>
+        </w:rPr>
+        <w:t>:</w:t>
+      </w:r>
+    </w:p>
+    <w:p>
+      <w:pPr>
+        <w:pStyle w:val="af"/>
+      </w:pPr>
+      <w:r>
+        <w:t xml:space="preserve">     </w:t>
+      </w:r>
+      <w:proofErr w:type="gramStart"/>
+      <w:r>
+        <w:t xml:space="preserve">1  </w:t>
+      </w:r>
+      <w:proofErr w:type="spellStart"/>
+      <w:r>
+        <w:t>Возможности</w:t>
+      </w:r>
+      <w:proofErr w:type="spellEnd"/>
+      <w:proofErr w:type="gramEnd"/>
+      <w:r>
+        <w:t xml:space="preserve"> Overland=4 Surface=2</w:t>
+      </w:r>
+    </w:p>
+    <w:p>
+      <w:pPr>
+        <w:pStyle w:val="af"/>
+      </w:pPr>
+      <w:r>
+        <w:t xml:space="preserve">     </w:t>
+      </w:r>
+      <w:proofErr w:type="gramStart"/>
+      <w:r>
+        <w:t>2  Burrow</w:t>
+      </w:r>
+      <w:proofErr w:type="gramEnd"/>
+      <w:r>
+        <w:t>=6 Jump=2 Power=2 Intelligence=4</w:t>
+      </w:r>
+    </w:p>
+    <w:p>
+      <w:r>
+        <w:t xml:space="preserve">5. </w:t>
+      </w:r>
+      <w:r>
+        <w:t xml:space="preserve">Вывести содержимое файлов: </w:t>
+      </w:r>
+      <w:proofErr w:type="spellStart"/>
+      <w:r>
+        <w:t>ledyba</w:t>
+      </w:r>
+      <w:proofErr w:type="spellEnd"/>
+      <w:r>
+        <w:t xml:space="preserve">, </w:t>
+      </w:r>
+      <w:proofErr w:type="spellStart"/>
+      <w:r>
+        <w:t>roggenrola</w:t>
+      </w:r>
+      <w:proofErr w:type="spellEnd"/>
+      <w:r>
+        <w:t xml:space="preserve"> с номерами строк, исключить строки, заканчивающиеся на 'e', регистр символов игнорировать, ошибки доступа не подавлять и не перенаправлять</w:t>
+      </w:r>
+      <w:r>
+        <w:t>.</w:t>
+      </w:r>
+    </w:p>
+    <w:p>
+      <w:pPr>
+        <w:pStyle w:val="a7"/>
+        <w:rPr>
+          <w:lang w:val="en-US"/>
+        </w:rPr>
+      </w:pPr>
+      <w:r>
+        <w:t>Команда</w:t>
+      </w:r>
+      <w:r>
+        <w:rPr>
+          <w:lang w:val="en-US"/>
+        </w:rPr>
+        <w:t>:</w:t>
+      </w:r>
+    </w:p>
+    <w:p>
+      <w:pPr>
+        <w:pStyle w:val="af"/>
+      </w:pPr>
+      <w:r>
+        <w:t>[s466513@helios ~/lab0/herdier</w:t>
+      </w:r>
+      <w:proofErr w:type="gramStart"/>
+      <w:r>
+        <w:t>5]$</w:t>
+      </w:r>
+      <w:proofErr w:type="gramEnd"/>
+      <w:r>
+        <w:t xml:space="preserve"> cat -n </w:t>
+      </w:r>
+      <w:proofErr w:type="spellStart"/>
+      <w:r>
+        <w:t>ledyba</w:t>
+      </w:r>
+      <w:proofErr w:type="spellEnd"/>
+      <w:r>
+        <w:t xml:space="preserve"> </w:t>
+      </w:r>
+      <w:proofErr w:type="spellStart"/>
+      <w:r>
+        <w:t>roggenrola</w:t>
+      </w:r>
+      <w:proofErr w:type="spellEnd"/>
+      <w:r>
+        <w:t xml:space="preserve"> | grep -iv 'e$'</w:t>
+      </w:r>
+    </w:p>
+    <w:p>
+      <w:pPr>
+        <w:pStyle w:val="a7"/>
+      </w:pPr>
+      <w:r>
+        <w:t>Результат:</w:t>
+      </w:r>
+    </w:p>
+    <w:p>
+      <w:pPr>
+        <w:pStyle w:val="af"/>
+        <w:rPr>
+          <w:lang w:val="ru-RU"/>
+        </w:rPr>
+      </w:pPr>
+      <w:r>
+        <w:t xml:space="preserve">     </w:t>
+      </w:r>
+      <w:proofErr w:type="gramStart"/>
+      <w:r>
+        <w:rPr>
+          <w:lang w:val="ru-RU"/>
+        </w:rPr>
+        <w:t>1  Тип</w:t>
+      </w:r>
+      <w:proofErr w:type="gramEnd"/>
+    </w:p>
+    <w:p>
+      <w:pPr>
+        <w:rPr>
+          <w:lang w:val="en-US"/>
+        </w:rPr>
+      </w:pPr>
+      <w:r>
+        <w:rPr>
+          <w:highlight w:val="yellow"/>
+        </w:rPr>
+        <w:t>6. Вывести три последних элемента рекурсивного списка имен и атрибутов файлов в директории lab0, содержащих строку "</w:t>
+      </w:r>
+      <w:proofErr w:type="spellStart"/>
+      <w:r>
+        <w:rPr>
+          <w:highlight w:val="yellow"/>
+        </w:rPr>
+        <w:t>ro</w:t>
+      </w:r>
+      <w:proofErr w:type="spellEnd"/>
+      <w:r>
+        <w:rPr>
+          <w:highlight w:val="yellow"/>
+        </w:rPr>
+        <w:t>", список отсортировать по имени a</w:t>
+      </w:r>
+      <w:proofErr w:type="gramStart"/>
+      <w:r>
+        <w:rPr>
+          <w:highlight w:val="yellow"/>
+        </w:rPr>
+        <w:t>-&gt;z</w:t>
+      </w:r>
+      <w:proofErr w:type="gramEnd"/>
+      <w:r>
+        <w:rPr>
+          <w:highlight w:val="yellow"/>
+        </w:rPr>
+        <w:t>, ошибки доступа не подавлять и не перенаправлять.</w:t>
+      </w:r>
+    </w:p>
+    <w:p>
+      <w:pPr>
+        <w:pStyle w:val="a7"/>
+        <w:rPr>
+          <w:lang w:val="en-US"/>
+        </w:rPr>
+      </w:pPr>
+      <w:r>
+        <w:t>Команда</w:t>
+      </w:r>
+      <w:r>
+        <w:rPr>
+          <w:lang w:val="en-US"/>
+        </w:rPr>
+        <w:t>:</w:t>
+      </w:r>
+      <w:r>
+        <w:rPr>
+          <w:lang w:val="en-US"/>
+        </w:rPr>
+        <w:t>|</w:t>
+      </w:r>
+    </w:p>
+    <w:p>
+      <w:pPr>
+        <w:pStyle w:val="af"/>
+      </w:pPr>
+      <w:r>
+        <w:t>[s466513@helios ~/lab</w:t>
+      </w:r>
+      <w:proofErr w:type="gramStart"/>
+      <w:r>
+        <w:t>0]$</w:t>
+      </w:r>
+      <w:proofErr w:type="gramEnd"/>
+      <w:r>
+        <w:t xml:space="preserve"> ls -</w:t>
+      </w:r>
+      <w:proofErr w:type="spellStart"/>
+      <w:r>
+        <w:t>Rl</w:t>
+      </w:r>
+      <w:proofErr w:type="spellEnd"/>
+      <w:r>
+        <w:t xml:space="preserve"> | grep "</w:t>
+      </w:r>
+      <w:proofErr w:type="spellStart"/>
+      <w:r>
+        <w:t>ro</w:t>
+      </w:r>
+      <w:proofErr w:type="spellEnd"/>
+      <w:r>
+        <w:t>" | sort | tail -n 3</w:t>
+      </w:r>
+    </w:p>
+    <w:p>
+      <w:pPr>
+        <w:pStyle w:val="a7"/>
+        <w:rPr>
+          <w:lang w:val="en-US"/>
+        </w:rPr>
+      </w:pPr>
+      <w:r>
+        <w:t>Результат</w:t>
+      </w:r>
+      <w:r>
+        <w:rPr>
+          <w:lang w:val="en-US"/>
+        </w:rPr>
+        <w:t>:</w:t>
+      </w:r>
+    </w:p>
+    <w:p>
+      <w:pPr>
+        <w:pStyle w:val="af"/>
+      </w:pPr>
+      <w:proofErr w:type="gramStart"/>
+      <w:r>
+        <w:t>./</w:t>
+      </w:r>
+      <w:proofErr w:type="gramEnd"/>
+      <w:r>
+        <w:t>watchog3/</w:t>
+      </w:r>
+      <w:proofErr w:type="spellStart"/>
+      <w:r>
+        <w:t>fearow</w:t>
+      </w:r>
+      <w:proofErr w:type="spellEnd"/>
+      <w:r>
+        <w:t>:</w:t>
+      </w:r>
+    </w:p>
+    <w:p>
+      <w:pPr>
+        <w:pStyle w:val="af"/>
+      </w:pPr>
+      <w:proofErr w:type="spellStart"/>
+      <w:r>
+        <w:t>drwxr-xr</w:t>
+      </w:r>
+      <w:proofErr w:type="spellEnd"/>
+      <w:proofErr w:type="gramStart"/>
+      <w:r>
+        <w:t>--  2</w:t>
+      </w:r>
+      <w:proofErr w:type="gramEnd"/>
+      <w:r>
+        <w:t xml:space="preserve"> s466513 studs   3 16 </w:t>
+      </w:r>
+      <w:proofErr w:type="spellStart"/>
+      <w:r>
+        <w:t>окт</w:t>
+      </w:r>
+      <w:proofErr w:type="spellEnd"/>
+      <w:r>
+        <w:t xml:space="preserve">.  22:33 </w:t>
+      </w:r>
+      <w:proofErr w:type="spellStart"/>
+      <w:r>
+        <w:t>fearow</w:t>
+      </w:r>
+      <w:proofErr w:type="spellEnd"/>
+    </w:p>
+    <w:p>
+      <w:pPr>
+        <w:pStyle w:val="af"/>
+        <w:rPr>
+          <w:lang w:val="ru-RU"/>
+        </w:rPr>
+      </w:pPr>
+      <w:proofErr w:type="spellStart"/>
+      <w:r>
+        <w:t>drwxr-xr</w:t>
+      </w:r>
+      <w:proofErr w:type="spellEnd"/>
+      <w:proofErr w:type="gramStart"/>
+      <w:r>
+        <w:t>--  2</w:t>
+      </w:r>
+      <w:proofErr w:type="gramEnd"/>
+      <w:r>
+        <w:t xml:space="preserve"> s466513 studs   3 16 </w:t>
+      </w:r>
+      <w:proofErr w:type="spellStart"/>
+      <w:r>
+        <w:t>окт</w:t>
+      </w:r>
+      <w:proofErr w:type="spellEnd"/>
+      <w:r>
+        <w:t xml:space="preserve">.  </w:t>
+      </w:r>
+      <w:r>
+        <w:rPr>
+          <w:lang w:val="ru-RU"/>
+        </w:rPr>
+        <w:t xml:space="preserve">22:33 </w:t>
+      </w:r>
+      <w:proofErr w:type="spellStart"/>
+      <w:r>
+        <w:t>fearow</w:t>
+      </w:r>
+      <w:proofErr w:type="spellEnd"/>
+    </w:p>
+    <w:p>
+      <w:pPr>
+        <w:pStyle w:val="af"/>
+        <w:rPr>
+          <w:lang w:val="ru-RU"/>
+        </w:rPr>
+      </w:pPr>
+    </w:p>
+    <w:p>
+      <w:pPr>
+        <w:pStyle w:val="2"/>
+      </w:pPr>
+      <w:bookmarkStart w:id="10" w:name="_Toc180389828"/>
+      <w:r>
+        <w:t xml:space="preserve">Выполнение пункта </w:t>
+      </w:r>
+      <w:r>
+        <w:t>5</w:t>
+      </w:r>
+      <w:r>
+        <w:t xml:space="preserve"> задания.</w:t>
+      </w:r>
+      <w:bookmarkEnd w:id="10"/>
+    </w:p>
+    <w:p>
+      <w:r>
+        <w:t xml:space="preserve">1. </w:t>
+      </w:r>
+      <w:r>
+        <w:t>Удалить файл shedinja1</w:t>
+      </w:r>
+      <w:r>
+        <w:t>.</w:t>
+      </w:r>
+    </w:p>
+    <w:p>
+      <w:pPr>
+        <w:pStyle w:val="af"/>
+      </w:pPr>
+      <w:r>
+        <w:t>[s466513@helios ~/lab</w:t>
+      </w:r>
+      <w:proofErr w:type="gramStart"/>
+      <w:r>
+        <w:t>0]$</w:t>
+      </w:r>
+      <w:proofErr w:type="gramEnd"/>
+      <w:r>
+        <w:t xml:space="preserve"> </w:t>
+      </w:r>
       <w:proofErr w:type="spellStart"/>
       <w:r>
         <w:t>chmod</w:t>
       </w:r>
       <w:proofErr w:type="spellEnd"/>
       <w:r>
-        <w:t xml:space="preserve"> u-w cherrim4</w:t>
-      </w:r>
-    </w:p>
-    <w:p>
-      <w:r>
+        <w:t xml:space="preserve"> </w:t>
+      </w:r>
+      <w:proofErr w:type="spellStart"/>
+      <w:r>
+        <w:t>u+</w:t>
+      </w:r>
+      <w:r>
+        <w:t>w</w:t>
+      </w:r>
+      <w:proofErr w:type="spellEnd"/>
+      <w:r>
+        <w:t xml:space="preserve"> shedinja1</w:t>
+      </w:r>
+    </w:p>
+    <w:p>
+      <w:pPr>
+        <w:pStyle w:val="a7"/>
+        <w:rPr>
+          <w:lang w:val="en-US"/>
+        </w:rPr>
+      </w:pPr>
+      <w:r>
+        <w:t>Команда</w:t>
+      </w:r>
+      <w:r>
+        <w:rPr>
+          <w:lang w:val="en-US"/>
+        </w:rPr>
+        <w:t>:</w:t>
+      </w:r>
+    </w:p>
+    <w:p>
+      <w:pPr>
+        <w:pStyle w:val="af"/>
+      </w:pPr>
+      <w:r>
+        <w:t>[s466513@helios ~/lab</w:t>
+      </w:r>
+      <w:proofErr w:type="gramStart"/>
+      <w:r>
+        <w:t>0]$</w:t>
+      </w:r>
+      <w:proofErr w:type="gramEnd"/>
+      <w:r>
+        <w:t xml:space="preserve"> rm shedinja1</w:t>
+      </w:r>
+    </w:p>
+    <w:p>
+      <w:pPr>
+        <w:rPr>
+          <w:lang w:val="en-US"/>
+        </w:rPr>
+      </w:pPr>
+      <w:r>
+        <w:rPr>
+          <w:lang w:val="en-US"/>
+        </w:rPr>
         <w:t xml:space="preserve">2. </w:t>
       </w:r>
       <w:r>
-        <w:t>Вывести рекурсивно список имен и атрибутов файлов в директории lab0, содержащих строку "</w:t>
-      </w:r>
-      <w:proofErr w:type="spellStart"/>
-      <w:r>
-        <w:t>she</w:t>
-      </w:r>
-      <w:proofErr w:type="spellEnd"/>
-      <w:r>
-        <w:t>", список отсортировать по убыванию даты доступа к файлу, ошибки доступа не подавлять и не перенаправлять</w:t>
-      </w:r>
-      <w:r>
+        <w:t>Удалить</w:t>
+      </w:r>
+      <w:r>
+        <w:rPr>
+          <w:lang w:val="en-US"/>
+        </w:rPr>
+        <w:t xml:space="preserve"> </w:t>
+      </w:r>
+      <w:r>
+        <w:t>файл</w:t>
+      </w:r>
+      <w:r>
+        <w:rPr>
+          <w:lang w:val="en-US"/>
+        </w:rPr>
+        <w:t xml:space="preserve"> lab0/gengar6/</w:t>
+      </w:r>
+      <w:proofErr w:type="spellStart"/>
+      <w:r>
+        <w:rPr>
+          <w:lang w:val="en-US"/>
+        </w:rPr>
+        <w:t>masquerain</w:t>
+      </w:r>
+      <w:proofErr w:type="spellEnd"/>
+      <w:r>
+        <w:rPr>
+          <w:lang w:val="en-US"/>
+        </w:rPr>
         <w:t>.</w:t>
       </w:r>
     </w:p>
     <w:p>
       <w:pPr>
+        <w:pStyle w:val="a7"/>
+        <w:rPr>
+          <w:lang w:val="en-US"/>
+        </w:rPr>
+      </w:pPr>
+      <w:r>
+        <w:t>Команда</w:t>
+      </w:r>
+      <w:r>
+        <w:rPr>
+          <w:lang w:val="en-US"/>
+        </w:rPr>
+        <w:t>:</w:t>
+      </w:r>
+    </w:p>
+    <w:p>
+      <w:pPr>
         <w:pStyle w:val="af"/>
       </w:pPr>
       <w:r>
-        <w:t xml:space="preserve">[s466513@helios </w:t>
+        <w:t>[s466513@helios ~/lab</w:t>
       </w:r>
       <w:proofErr w:type="gramStart"/>
       <w:r>
-        <w:t>~]$</w:t>
+        <w:t>0]$</w:t>
       </w:r>
       <w:proofErr w:type="gramEnd"/>
       <w:r>
-        <w:t xml:space="preserve"> </w:t>
-      </w:r>
-      <w:proofErr w:type="spellStart"/>
-      <w:r>
-        <w:t>chmod</w:t>
-      </w:r>
-      <w:proofErr w:type="spellEnd"/>
-      <w:r>
-        <w:t xml:space="preserve"> -R </w:t>
-      </w:r>
-      <w:proofErr w:type="spellStart"/>
-      <w:r>
-        <w:t>u+r</w:t>
-      </w:r>
-      <w:proofErr w:type="spellEnd"/>
-      <w:r>
-        <w:t xml:space="preserve"> lab0</w:t>
+        <w:t xml:space="preserve"> rm gengar6/</w:t>
+      </w:r>
+      <w:proofErr w:type="spellStart"/>
+      <w:r>
+        <w:t>masquerain</w:t>
+      </w:r>
+      <w:proofErr w:type="spellEnd"/>
+    </w:p>
+    <w:p>
+      <w:r>
+        <w:t>3. У</w:t>
+      </w:r>
+      <w:r>
+        <w:t>далить символические ссылки lab0/gengar6/</w:t>
+      </w:r>
+      <w:proofErr w:type="spellStart"/>
+      <w:r>
+        <w:t>rhyperiorshedin</w:t>
+      </w:r>
+      <w:proofErr w:type="spellEnd"/>
+      <w:r>
+        <w:t>*</w:t>
       </w:r>
     </w:p>
     <w:p>
@@ -17933,946 +19232,7 @@
         </w:rPr>
       </w:pPr>
       <w:r>
-        <w:t>Команда</w:t>
-      </w:r>
-      <w:r>
-        <w:rPr>
-          <w:lang w:val="en-US"/>
-        </w:rPr>
-        <w:t>:</w:t>
-      </w:r>
-    </w:p>
-    <w:p>
-      <w:pPr>
-        <w:pStyle w:val="af"/>
-      </w:pPr>
-      <w:r>
-        <w:t>[s466513@helios ~/lab</w:t>
-      </w:r>
-      <w:proofErr w:type="gramStart"/>
-      <w:r>
-        <w:t>0]$</w:t>
-      </w:r>
-      <w:proofErr w:type="gramEnd"/>
-      <w:r>
-        <w:t xml:space="preserve"> ls -</w:t>
-      </w:r>
-      <w:proofErr w:type="spellStart"/>
-      <w:r>
-        <w:t>Rtl</w:t>
-      </w:r>
-      <w:proofErr w:type="spellEnd"/>
-      <w:r>
-        <w:t xml:space="preserve"> | grep -R 'she' .</w:t>
-      </w:r>
-    </w:p>
-    <w:p>
-      <w:pPr>
-        <w:pStyle w:val="a7"/>
-        <w:rPr>
-          <w:lang w:val="en-US"/>
-        </w:rPr>
-      </w:pPr>
-      <w:r>
-        <w:t>Результат</w:t>
-      </w:r>
-      <w:r>
-        <w:rPr>
-          <w:lang w:val="en-US"/>
-        </w:rPr>
-        <w:t>:</w:t>
-      </w:r>
-    </w:p>
-    <w:p>
-      <w:pPr>
-        <w:pStyle w:val="af"/>
-      </w:pPr>
-      <w:r>
-        <w:t>grep</w:t>
-      </w:r>
-      <w:proofErr w:type="gramStart"/>
-      <w:r>
-        <w:t>: .</w:t>
-      </w:r>
-      <w:proofErr w:type="gramEnd"/>
-      <w:r>
-        <w:t>/Copy_97/</w:t>
-      </w:r>
-      <w:proofErr w:type="spellStart"/>
-      <w:r>
-        <w:t>rhyperiorshedinja</w:t>
-      </w:r>
-      <w:proofErr w:type="spellEnd"/>
-      <w:r>
-        <w:t>: No such file or directory</w:t>
-      </w:r>
-    </w:p>
-    <w:p>
-      <w:pPr>
-        <w:pStyle w:val="af"/>
-      </w:pPr>
-      <w:r>
-        <w:t>grep</w:t>
-      </w:r>
-      <w:proofErr w:type="gramStart"/>
-      <w:r>
-        <w:t>: .</w:t>
-      </w:r>
-      <w:proofErr w:type="gramEnd"/>
-      <w:r>
-        <w:t>/gengar6/</w:t>
-      </w:r>
-      <w:proofErr w:type="spellStart"/>
-      <w:r>
-        <w:t>rhyperiorshedinja</w:t>
-      </w:r>
-      <w:proofErr w:type="spellEnd"/>
-      <w:r>
-        <w:t>: No such file or directory0</w:t>
-      </w:r>
-    </w:p>
-    <w:p>
-      <w:r>
-        <w:t xml:space="preserve">3. </w:t>
-      </w:r>
-      <w:r>
-        <w:t>Вывести содержимое файлов с номерами строк в директории herdier5, исключить строки, содержащие "</w:t>
-      </w:r>
-      <w:proofErr w:type="spellStart"/>
-      <w:r>
-        <w:t>He</w:t>
-      </w:r>
-      <w:proofErr w:type="spellEnd"/>
-      <w:r>
-        <w:t>", ошибки доступа не подавлять и не перенаправлять</w:t>
-      </w:r>
-      <w:r>
-        <w:t>.</w:t>
-      </w:r>
-    </w:p>
-    <w:p>
-      <w:pPr>
-        <w:pStyle w:val="a7"/>
-        <w:rPr>
-          <w:lang w:val="en-US"/>
-        </w:rPr>
-      </w:pPr>
-      <w:r>
-        <w:t>Команда</w:t>
-      </w:r>
-      <w:r>
-        <w:rPr>
-          <w:lang w:val="en-US"/>
-        </w:rPr>
-        <w:t>:</w:t>
-      </w:r>
-    </w:p>
-    <w:p>
-      <w:pPr>
-        <w:pStyle w:val="af"/>
-      </w:pPr>
-      <w:r>
-        <w:t>[s466513@helios ~/lab</w:t>
-      </w:r>
-      <w:proofErr w:type="gramStart"/>
-      <w:r>
-        <w:t>0]$</w:t>
-      </w:r>
-      <w:proofErr w:type="gramEnd"/>
-      <w:r>
-        <w:t xml:space="preserve"> </w:t>
-      </w:r>
-      <w:r>
-        <w:t>grep -</w:t>
-      </w:r>
-      <w:proofErr w:type="spellStart"/>
-      <w:r>
-        <w:t>Rnv</w:t>
-      </w:r>
-      <w:proofErr w:type="spellEnd"/>
-      <w:r>
-        <w:t xml:space="preserve"> 'He' ./herdier5</w:t>
-      </w:r>
-    </w:p>
-    <w:p>
-      <w:pPr>
-        <w:pStyle w:val="a7"/>
-        <w:rPr>
-          <w:lang w:val="en-US"/>
-        </w:rPr>
-      </w:pPr>
-      <w:r>
-        <w:t>Результат</w:t>
-      </w:r>
-      <w:r>
-        <w:rPr>
-          <w:lang w:val="en-US"/>
-        </w:rPr>
-        <w:t>:</w:t>
-      </w:r>
-    </w:p>
-    <w:p>
-      <w:pPr>
-        <w:pStyle w:val="af"/>
-      </w:pPr>
-      <w:proofErr w:type="gramStart"/>
-      <w:r>
-        <w:t>./</w:t>
-      </w:r>
-      <w:proofErr w:type="gramEnd"/>
-      <w:r>
-        <w:t>herdier5/roggenrola:1:Тип</w:t>
-      </w:r>
-    </w:p>
-    <w:p>
-      <w:pPr>
-        <w:pStyle w:val="af"/>
-      </w:pPr>
-      <w:proofErr w:type="gramStart"/>
-      <w:r>
-        <w:t>./</w:t>
-      </w:r>
-      <w:proofErr w:type="gramEnd"/>
-      <w:r>
-        <w:t xml:space="preserve">herdier5/roggenrola:2:диеты </w:t>
-      </w:r>
-      <w:proofErr w:type="spellStart"/>
-      <w:r>
-        <w:t>Nerravore</w:t>
-      </w:r>
-      <w:proofErr w:type="spellEnd"/>
-    </w:p>
-    <w:p>
-      <w:pPr>
-        <w:pStyle w:val="af"/>
-      </w:pPr>
-      <w:proofErr w:type="gramStart"/>
-      <w:r>
-        <w:t>./</w:t>
-      </w:r>
-      <w:proofErr w:type="gramEnd"/>
-      <w:r>
-        <w:t xml:space="preserve">herdier5/oddish:1:Тип </w:t>
-      </w:r>
-      <w:proofErr w:type="spellStart"/>
-      <w:r>
-        <w:t>диеты</w:t>
-      </w:r>
-      <w:proofErr w:type="spellEnd"/>
-    </w:p>
-    <w:p>
-      <w:pPr>
-        <w:pStyle w:val="af"/>
-      </w:pPr>
-      <w:proofErr w:type="gramStart"/>
-      <w:r>
-        <w:t>./</w:t>
-      </w:r>
-      <w:proofErr w:type="gramEnd"/>
-      <w:r>
-        <w:t>herdier5/oddish:2:Phototroph</w:t>
-      </w:r>
-    </w:p>
-    <w:p>
-      <w:pPr>
-        <w:pStyle w:val="af"/>
-      </w:pPr>
-      <w:proofErr w:type="gramStart"/>
-      <w:r>
-        <w:t>./</w:t>
-      </w:r>
-      <w:proofErr w:type="gramEnd"/>
-      <w:r>
-        <w:t>herdier5/gastly:1:Возможности Sky=8 Power=1 Intelligence=3</w:t>
-      </w:r>
-    </w:p>
-    <w:p>
-      <w:pPr>
-        <w:pStyle w:val="af"/>
-        <w:rPr>
-          <w:lang w:val="ru-RU"/>
-        </w:rPr>
-      </w:pPr>
-      <w:proofErr w:type="gramStart"/>
-      <w:r>
-        <w:rPr>
-          <w:lang w:val="ru-RU"/>
-        </w:rPr>
-        <w:t>./</w:t>
-      </w:r>
-      <w:proofErr w:type="spellStart"/>
-      <w:proofErr w:type="gramEnd"/>
-      <w:r>
-        <w:t>herdier</w:t>
-      </w:r>
-      <w:proofErr w:type="spellEnd"/>
-      <w:r>
-        <w:rPr>
-          <w:lang w:val="ru-RU"/>
-        </w:rPr>
-        <w:t>5/</w:t>
-      </w:r>
-      <w:proofErr w:type="spellStart"/>
-      <w:r>
-        <w:t>gastly</w:t>
-      </w:r>
-      <w:proofErr w:type="spellEnd"/>
-      <w:r>
-        <w:rPr>
-          <w:lang w:val="ru-RU"/>
-        </w:rPr>
-        <w:t>:2:</w:t>
-      </w:r>
-      <w:r>
-        <w:t>Invisibility</w:t>
-      </w:r>
-      <w:r>
-        <w:rPr>
-          <w:lang w:val="ru-RU"/>
-        </w:rPr>
-        <w:t xml:space="preserve">=0 </w:t>
-      </w:r>
-      <w:r>
-        <w:t>Phasing</w:t>
-      </w:r>
-      <w:r>
-        <w:rPr>
-          <w:lang w:val="ru-RU"/>
-        </w:rPr>
-        <w:t>=0</w:t>
-      </w:r>
-    </w:p>
-    <w:p>
-      <w:r>
-        <w:t>4</w:t>
-      </w:r>
-      <w:r>
-        <w:t xml:space="preserve">. </w:t>
-      </w:r>
-      <w:r>
-        <w:t>Вывести содержимое файла drilbur6 с номерами строк, строки отсортировать по имени a</w:t>
-      </w:r>
-      <w:proofErr w:type="gramStart"/>
-      <w:r>
-        <w:t>-&gt;z</w:t>
-      </w:r>
-      <w:proofErr w:type="gramEnd"/>
-      <w:r>
-        <w:t>, ошибки доступа перенаправить в файл в директории /</w:t>
-      </w:r>
-      <w:proofErr w:type="spellStart"/>
-      <w:r>
-        <w:t>tmp</w:t>
-      </w:r>
-      <w:proofErr w:type="spellEnd"/>
-      <w:r>
-        <w:t>.</w:t>
-      </w:r>
-    </w:p>
-    <w:p>
-      <w:pPr>
-        <w:pStyle w:val="a7"/>
-        <w:rPr>
-          <w:lang w:val="en-US"/>
-        </w:rPr>
-      </w:pPr>
-      <w:r>
-        <w:t>Команда</w:t>
-      </w:r>
-      <w:r>
-        <w:rPr>
-          <w:lang w:val="en-US"/>
-        </w:rPr>
-        <w:t>:</w:t>
-      </w:r>
-    </w:p>
-    <w:p>
-      <w:pPr>
-        <w:pStyle w:val="af"/>
-      </w:pPr>
-      <w:r>
         <w:lastRenderedPageBreak/>
-        <w:t>[s466513@helios ~/lab</w:t>
-      </w:r>
-      <w:proofErr w:type="gramStart"/>
-      <w:r>
-        <w:t>0]$</w:t>
-      </w:r>
-      <w:proofErr w:type="gramEnd"/>
-      <w:r>
-        <w:t xml:space="preserve"> </w:t>
-      </w:r>
-      <w:r>
-        <w:t>cat -n drilbur6 2&gt;&gt;//</w:t>
-      </w:r>
-      <w:proofErr w:type="spellStart"/>
-      <w:r>
-        <w:t>tmp</w:t>
-      </w:r>
-      <w:proofErr w:type="spellEnd"/>
-      <w:r>
-        <w:t>/err_s466513 | sort</w:t>
-      </w:r>
-    </w:p>
-    <w:p>
-      <w:pPr>
-        <w:pStyle w:val="a7"/>
-        <w:rPr>
-          <w:lang w:val="en-US"/>
-        </w:rPr>
-      </w:pPr>
-      <w:r>
-        <w:t>Результат</w:t>
-      </w:r>
-      <w:r>
-        <w:rPr>
-          <w:lang w:val="en-US"/>
-        </w:rPr>
-        <w:t>:</w:t>
-      </w:r>
-    </w:p>
-    <w:p>
-      <w:pPr>
-        <w:pStyle w:val="af"/>
-      </w:pPr>
-      <w:r>
-        <w:t xml:space="preserve">     </w:t>
-      </w:r>
-      <w:proofErr w:type="gramStart"/>
-      <w:r>
-        <w:t xml:space="preserve">1  </w:t>
-      </w:r>
-      <w:proofErr w:type="spellStart"/>
-      <w:r>
-        <w:t>Возможности</w:t>
-      </w:r>
-      <w:proofErr w:type="spellEnd"/>
-      <w:proofErr w:type="gramEnd"/>
-      <w:r>
-        <w:t xml:space="preserve"> Overland=4 Surface=2</w:t>
-      </w:r>
-    </w:p>
-    <w:p>
-      <w:pPr>
-        <w:pStyle w:val="af"/>
-      </w:pPr>
-      <w:r>
-        <w:t xml:space="preserve">     </w:t>
-      </w:r>
-      <w:proofErr w:type="gramStart"/>
-      <w:r>
-        <w:t>2  Burrow</w:t>
-      </w:r>
-      <w:proofErr w:type="gramEnd"/>
-      <w:r>
-        <w:t>=6 Jump=2 Power=2 Intelligence=4</w:t>
-      </w:r>
-    </w:p>
-    <w:p>
-      <w:r>
-        <w:t xml:space="preserve">5. </w:t>
-      </w:r>
-      <w:r>
-        <w:t xml:space="preserve">Вывести содержимое файлов: </w:t>
-      </w:r>
-      <w:proofErr w:type="spellStart"/>
-      <w:r>
-        <w:t>ledyba</w:t>
-      </w:r>
-      <w:proofErr w:type="spellEnd"/>
-      <w:r>
-        <w:t xml:space="preserve">, </w:t>
-      </w:r>
-      <w:proofErr w:type="spellStart"/>
-      <w:r>
-        <w:t>roggenrola</w:t>
-      </w:r>
-      <w:proofErr w:type="spellEnd"/>
-      <w:r>
-        <w:t xml:space="preserve"> с номерами строк, исключить строки, заканчивающиеся на 'e', регистр символов игнорировать, ошибки доступа не подавлять и не перенаправлять</w:t>
-      </w:r>
-      <w:r>
-        <w:t>.</w:t>
-      </w:r>
-    </w:p>
-    <w:p>
-      <w:pPr>
-        <w:pStyle w:val="a7"/>
-        <w:rPr>
-          <w:lang w:val="en-US"/>
-        </w:rPr>
-      </w:pPr>
-      <w:r>
-        <w:t>Команда</w:t>
-      </w:r>
-      <w:r>
-        <w:rPr>
-          <w:lang w:val="en-US"/>
-        </w:rPr>
-        <w:t>:</w:t>
-      </w:r>
-    </w:p>
-    <w:p>
-      <w:pPr>
-        <w:pStyle w:val="af"/>
-      </w:pPr>
-      <w:r>
-        <w:t>[s466513@helios ~/lab0/herdier</w:t>
-      </w:r>
-      <w:proofErr w:type="gramStart"/>
-      <w:r>
-        <w:t>5]$</w:t>
-      </w:r>
-      <w:proofErr w:type="gramEnd"/>
-      <w:r>
-        <w:t xml:space="preserve"> cat -n </w:t>
-      </w:r>
-      <w:proofErr w:type="spellStart"/>
-      <w:r>
-        <w:t>ledyba</w:t>
-      </w:r>
-      <w:proofErr w:type="spellEnd"/>
-      <w:r>
-        <w:t xml:space="preserve"> </w:t>
-      </w:r>
-      <w:proofErr w:type="spellStart"/>
-      <w:r>
-        <w:t>roggenrola</w:t>
-      </w:r>
-      <w:proofErr w:type="spellEnd"/>
-      <w:r>
-        <w:t xml:space="preserve"> | grep -iv 'e$'</w:t>
-      </w:r>
-    </w:p>
-    <w:p>
-      <w:pPr>
-        <w:pStyle w:val="a7"/>
-      </w:pPr>
-      <w:r>
-        <w:t>Результат:</w:t>
-      </w:r>
-    </w:p>
-    <w:p>
-      <w:pPr>
-        <w:pStyle w:val="af"/>
-        <w:rPr>
-          <w:lang w:val="ru-RU"/>
-        </w:rPr>
-      </w:pPr>
-      <w:r>
-        <w:t xml:space="preserve">     </w:t>
-      </w:r>
-      <w:proofErr w:type="gramStart"/>
-      <w:r>
-        <w:rPr>
-          <w:lang w:val="ru-RU"/>
-        </w:rPr>
-        <w:t>1  Тип</w:t>
-      </w:r>
-      <w:proofErr w:type="gramEnd"/>
-    </w:p>
-    <w:p>
-      <w:r>
-        <w:t xml:space="preserve">6. </w:t>
-      </w:r>
-      <w:r>
-        <w:t>Вывести три последних элемента рекурсивного списка имен и атрибутов файлов в директории lab0, содержащих строку "</w:t>
-      </w:r>
-      <w:proofErr w:type="spellStart"/>
-      <w:r>
-        <w:t>ro</w:t>
-      </w:r>
-      <w:proofErr w:type="spellEnd"/>
-      <w:r>
-        <w:t>", список отсортировать по имени a</w:t>
-      </w:r>
-      <w:proofErr w:type="gramStart"/>
-      <w:r>
-        <w:t>-&gt;z</w:t>
-      </w:r>
-      <w:proofErr w:type="gramEnd"/>
-      <w:r>
-        <w:t>, ошибки доступа не подавлять и не перенаправлять</w:t>
-      </w:r>
-      <w:r>
-        <w:t>.</w:t>
-      </w:r>
-    </w:p>
-    <w:p>
-      <w:pPr>
-        <w:pStyle w:val="a7"/>
-        <w:rPr>
-          <w:lang w:val="en-US"/>
-        </w:rPr>
-      </w:pPr>
-      <w:r>
-        <w:t>Команда</w:t>
-      </w:r>
-      <w:r>
-        <w:rPr>
-          <w:lang w:val="en-US"/>
-        </w:rPr>
-        <w:t>:</w:t>
-      </w:r>
-      <w:r>
-        <w:rPr>
-          <w:lang w:val="en-US"/>
-        </w:rPr>
-        <w:t>|</w:t>
-      </w:r>
-    </w:p>
-    <w:p>
-      <w:pPr>
-        <w:pStyle w:val="af"/>
-      </w:pPr>
-      <w:r>
-        <w:t>[s466513@helios ~/lab</w:t>
-      </w:r>
-      <w:proofErr w:type="gramStart"/>
-      <w:r>
-        <w:t>0]$</w:t>
-      </w:r>
-      <w:proofErr w:type="gramEnd"/>
-      <w:r>
-        <w:t xml:space="preserve"> ls -</w:t>
-      </w:r>
-      <w:proofErr w:type="spellStart"/>
-      <w:r>
-        <w:t>Rl</w:t>
-      </w:r>
-      <w:proofErr w:type="spellEnd"/>
-      <w:r>
-        <w:t xml:space="preserve"> | grep "</w:t>
-      </w:r>
-      <w:proofErr w:type="spellStart"/>
-      <w:r>
-        <w:t>ro</w:t>
-      </w:r>
-      <w:proofErr w:type="spellEnd"/>
-      <w:r>
-        <w:t>" | sort | tail -n 3</w:t>
-      </w:r>
-    </w:p>
-    <w:p>
-      <w:pPr>
-        <w:pStyle w:val="a7"/>
-        <w:rPr>
-          <w:lang w:val="en-US"/>
-        </w:rPr>
-      </w:pPr>
-      <w:r>
-        <w:t>Результат</w:t>
-      </w:r>
-      <w:r>
-        <w:rPr>
-          <w:lang w:val="en-US"/>
-        </w:rPr>
-        <w:t>:</w:t>
-      </w:r>
-    </w:p>
-    <w:p>
-      <w:pPr>
-        <w:pStyle w:val="af"/>
-      </w:pPr>
-      <w:proofErr w:type="gramStart"/>
-      <w:r>
-        <w:t>./</w:t>
-      </w:r>
-      <w:proofErr w:type="gramEnd"/>
-      <w:r>
-        <w:t>watchog3/</w:t>
-      </w:r>
-      <w:proofErr w:type="spellStart"/>
-      <w:r>
-        <w:t>fearow</w:t>
-      </w:r>
-      <w:proofErr w:type="spellEnd"/>
-      <w:r>
-        <w:t>:</w:t>
-      </w:r>
-    </w:p>
-    <w:p>
-      <w:pPr>
-        <w:pStyle w:val="af"/>
-      </w:pPr>
-      <w:proofErr w:type="spellStart"/>
-      <w:r>
-        <w:t>drwxr-xr</w:t>
-      </w:r>
-      <w:proofErr w:type="spellEnd"/>
-      <w:proofErr w:type="gramStart"/>
-      <w:r>
-        <w:t>--  2</w:t>
-      </w:r>
-      <w:proofErr w:type="gramEnd"/>
-      <w:r>
-        <w:t xml:space="preserve"> s466513 studs   3 16 </w:t>
-      </w:r>
-      <w:proofErr w:type="spellStart"/>
-      <w:r>
-        <w:t>окт</w:t>
-      </w:r>
-      <w:proofErr w:type="spellEnd"/>
-      <w:r>
-        <w:t xml:space="preserve">.  22:33 </w:t>
-      </w:r>
-      <w:proofErr w:type="spellStart"/>
-      <w:r>
-        <w:t>fearow</w:t>
-      </w:r>
-      <w:proofErr w:type="spellEnd"/>
-    </w:p>
-    <w:p>
-      <w:pPr>
-        <w:pStyle w:val="af"/>
-        <w:rPr>
-          <w:lang w:val="ru-RU"/>
-        </w:rPr>
-      </w:pPr>
-      <w:proofErr w:type="spellStart"/>
-      <w:r>
-        <w:t>drwxr-xr</w:t>
-      </w:r>
-      <w:proofErr w:type="spellEnd"/>
-      <w:proofErr w:type="gramStart"/>
-      <w:r>
-        <w:t>--  2</w:t>
-      </w:r>
-      <w:proofErr w:type="gramEnd"/>
-      <w:r>
-        <w:t xml:space="preserve"> s466513 studs   3 16 </w:t>
-      </w:r>
-      <w:proofErr w:type="spellStart"/>
-      <w:r>
-        <w:t>окт</w:t>
-      </w:r>
-      <w:proofErr w:type="spellEnd"/>
-      <w:r>
-        <w:t xml:space="preserve">.  </w:t>
-      </w:r>
-      <w:r>
-        <w:rPr>
-          <w:lang w:val="ru-RU"/>
-        </w:rPr>
-        <w:t xml:space="preserve">22:33 </w:t>
-      </w:r>
-      <w:proofErr w:type="spellStart"/>
-      <w:r>
-        <w:t>fearow</w:t>
-      </w:r>
-      <w:proofErr w:type="spellEnd"/>
-    </w:p>
-    <w:p>
-      <w:pPr>
-        <w:pStyle w:val="af"/>
-        <w:rPr>
-          <w:lang w:val="ru-RU"/>
-        </w:rPr>
-      </w:pPr>
-    </w:p>
-    <w:p>
-      <w:pPr>
-        <w:pStyle w:val="2"/>
-      </w:pPr>
-      <w:bookmarkStart w:id="10" w:name="_Toc180389828"/>
-      <w:r>
-        <w:t xml:space="preserve">Выполнение пункта </w:t>
-      </w:r>
-      <w:r>
-        <w:t>5</w:t>
-      </w:r>
-      <w:r>
-        <w:t xml:space="preserve"> задания.</w:t>
-      </w:r>
-      <w:bookmarkEnd w:id="10"/>
-    </w:p>
-    <w:p>
-      <w:r>
-        <w:t xml:space="preserve">1. </w:t>
-      </w:r>
-      <w:r>
-        <w:t>Удалить файл shedinja1</w:t>
-      </w:r>
-      <w:r>
-        <w:t>.</w:t>
-      </w:r>
-    </w:p>
-    <w:p>
-      <w:pPr>
-        <w:pStyle w:val="af"/>
-      </w:pPr>
-      <w:r>
-        <w:t>[s466513@helios ~/lab</w:t>
-      </w:r>
-      <w:proofErr w:type="gramStart"/>
-      <w:r>
-        <w:t>0]$</w:t>
-      </w:r>
-      <w:proofErr w:type="gramEnd"/>
-      <w:r>
-        <w:t xml:space="preserve"> </w:t>
-      </w:r>
-      <w:proofErr w:type="spellStart"/>
-      <w:r>
-        <w:t>chmod</w:t>
-      </w:r>
-      <w:proofErr w:type="spellEnd"/>
-      <w:r>
-        <w:t xml:space="preserve"> </w:t>
-      </w:r>
-      <w:proofErr w:type="spellStart"/>
-      <w:r>
-        <w:t>u+</w:t>
-      </w:r>
-      <w:r>
-        <w:t>w</w:t>
-      </w:r>
-      <w:proofErr w:type="spellEnd"/>
-      <w:r>
-        <w:t xml:space="preserve"> shedinja1</w:t>
-      </w:r>
-    </w:p>
-    <w:p>
-      <w:pPr>
-        <w:pStyle w:val="a7"/>
-        <w:rPr>
-          <w:lang w:val="en-US"/>
-        </w:rPr>
-      </w:pPr>
-      <w:r>
-        <w:t>Команда</w:t>
-      </w:r>
-      <w:r>
-        <w:rPr>
-          <w:lang w:val="en-US"/>
-        </w:rPr>
-        <w:t>:</w:t>
-      </w:r>
-    </w:p>
-    <w:p>
-      <w:pPr>
-        <w:pStyle w:val="af"/>
-      </w:pPr>
-      <w:r>
-        <w:t>[s466513@helios ~/lab</w:t>
-      </w:r>
-      <w:proofErr w:type="gramStart"/>
-      <w:r>
-        <w:t>0]$</w:t>
-      </w:r>
-      <w:proofErr w:type="gramEnd"/>
-      <w:r>
-        <w:t xml:space="preserve"> rm shedinja1</w:t>
-      </w:r>
-    </w:p>
-    <w:p>
-      <w:pPr>
-        <w:rPr>
-          <w:lang w:val="en-US"/>
-        </w:rPr>
-      </w:pPr>
-      <w:r>
-        <w:rPr>
-          <w:lang w:val="en-US"/>
-        </w:rPr>
-        <w:t xml:space="preserve">2. </w:t>
-      </w:r>
-      <w:r>
-        <w:t>Удалить</w:t>
-      </w:r>
-      <w:r>
-        <w:rPr>
-          <w:lang w:val="en-US"/>
-        </w:rPr>
-        <w:t xml:space="preserve"> </w:t>
-      </w:r>
-      <w:r>
-        <w:t>файл</w:t>
-      </w:r>
-      <w:r>
-        <w:rPr>
-          <w:lang w:val="en-US"/>
-        </w:rPr>
-        <w:t xml:space="preserve"> lab0/gengar6/</w:t>
-      </w:r>
-      <w:proofErr w:type="spellStart"/>
-      <w:r>
-        <w:rPr>
-          <w:lang w:val="en-US"/>
-        </w:rPr>
-        <w:t>masquerain</w:t>
-      </w:r>
-      <w:proofErr w:type="spellEnd"/>
-      <w:r>
-        <w:rPr>
-          <w:lang w:val="en-US"/>
-        </w:rPr>
-        <w:t>.</w:t>
-      </w:r>
-    </w:p>
-    <w:p>
-      <w:pPr>
-        <w:pStyle w:val="a7"/>
-        <w:rPr>
-          <w:lang w:val="en-US"/>
-        </w:rPr>
-      </w:pPr>
-      <w:r>
-        <w:t>Команда</w:t>
-      </w:r>
-      <w:r>
-        <w:rPr>
-          <w:lang w:val="en-US"/>
-        </w:rPr>
-        <w:t>:</w:t>
-      </w:r>
-    </w:p>
-    <w:p>
-      <w:pPr>
-        <w:pStyle w:val="af"/>
-      </w:pPr>
-      <w:r>
-        <w:t>[s466513@helios ~/lab</w:t>
-      </w:r>
-      <w:proofErr w:type="gramStart"/>
-      <w:r>
-        <w:t>0]$</w:t>
-      </w:r>
-      <w:proofErr w:type="gramEnd"/>
-      <w:r>
-        <w:t xml:space="preserve"> rm gengar6/</w:t>
-      </w:r>
-      <w:proofErr w:type="spellStart"/>
-      <w:r>
-        <w:t>masquerain</w:t>
-      </w:r>
-      <w:proofErr w:type="spellEnd"/>
-    </w:p>
-    <w:p>
-      <w:r>
-        <w:lastRenderedPageBreak/>
-        <w:t>3. У</w:t>
-      </w:r>
-      <w:r>
-        <w:t>далить символические ссылки lab0/gengar6/</w:t>
-      </w:r>
-      <w:proofErr w:type="spellStart"/>
-      <w:r>
-        <w:t>rhyperiorshedin</w:t>
-      </w:r>
-      <w:proofErr w:type="spellEnd"/>
-      <w:r>
-        <w:t>*</w:t>
-      </w:r>
-    </w:p>
-    <w:p>
-      <w:pPr>
-        <w:pStyle w:val="a7"/>
-        <w:rPr>
-          <w:lang w:val="en-US"/>
-        </w:rPr>
-      </w:pPr>
-      <w:r>
         <w:t>Команда</w:t>
       </w:r>
       <w:r>

</xml_diff>

<commit_message>
vault backup: 2024-10-30 16:43:58
</commit_message>
<xml_diff>
--- a/OPD/Lab1/ОПД_ЛР1_Вар_1506_P3115_Линейский_Аким_Евгеньевич.docx
+++ b/OPD/Lab1/ОПД_ЛР1_Вар_1506_P3115_Линейский_Аким_Евгеньевич.docx
@@ -335,10 +335,10 @@
         <w:t>2024</w:t>
       </w:r>
     </w:p>
-    <w:bookmarkStart w:id="0" w:name="_Toc178448935" w:displacedByCustomXml="next"/>
-    <w:bookmarkStart w:id="1" w:name="_Toc178448813" w:displacedByCustomXml="next"/>
-    <w:bookmarkStart w:id="2" w:name="_Toc178447396" w:displacedByCustomXml="next"/>
-    <w:bookmarkStart w:id="3" w:name="_Toc180389821" w:displacedByCustomXml="next"/>
+    <w:bookmarkStart w:id="0" w:name="_Toc180389821" w:displacedByCustomXml="next"/>
+    <w:bookmarkStart w:id="1" w:name="_Toc178447396" w:displacedByCustomXml="next"/>
+    <w:bookmarkStart w:id="2" w:name="_Toc178448813" w:displacedByCustomXml="next"/>
+    <w:bookmarkStart w:id="3" w:name="_Toc178448935" w:displacedByCustomXml="next"/>
     <w:sdt>
       <w:sdtPr>
         <w:rPr>
@@ -10793,31 +10793,59 @@
     <w:p>
       <w:pPr>
         <w:pStyle w:val="a7"/>
-        <w:rPr>
-          <w:lang w:val="en-US"/>
-        </w:rPr>
       </w:pPr>
       <w:r>
         <w:t>Команда</w:t>
       </w:r>
       <w:r>
-        <w:rPr>
-          <w:lang w:val="en-US"/>
-        </w:rPr>
         <w:t>:</w:t>
       </w:r>
     </w:p>
     <w:p>
       <w:pPr>
         <w:pStyle w:val="af"/>
+        <w:rPr>
+          <w:lang w:val="ru-RU"/>
+        </w:rPr>
       </w:pPr>
       <w:proofErr w:type="gramStart"/>
       <w:r>
-        <w:t>ln .</w:t>
+        <w:t>ln</w:t>
+      </w:r>
+      <w:r>
+        <w:rPr>
+          <w:lang w:val="ru-RU"/>
+        </w:rPr>
+        <w:t xml:space="preserve"> .</w:t>
       </w:r>
       <w:proofErr w:type="gramEnd"/>
       <w:r>
-        <w:t>/drilbur6 ./gengar6/</w:t>
+        <w:rPr>
+          <w:lang w:val="ru-RU"/>
+        </w:rPr>
+        <w:t>/</w:t>
+      </w:r>
+      <w:proofErr w:type="spellStart"/>
+      <w:r>
+        <w:t>drilbur</w:t>
+      </w:r>
+      <w:proofErr w:type="spellEnd"/>
+      <w:r>
+        <w:rPr>
+          <w:lang w:val="ru-RU"/>
+        </w:rPr>
+        <w:t>6 ./</w:t>
+      </w:r>
+      <w:proofErr w:type="spellStart"/>
+      <w:r>
+        <w:t>gengar</w:t>
+      </w:r>
+      <w:proofErr w:type="spellEnd"/>
+      <w:r>
+        <w:rPr>
+          <w:lang w:val="ru-RU"/>
+        </w:rPr>
+        <w:t>6/</w:t>
       </w:r>
       <w:proofErr w:type="spellStart"/>
       <w:r>
@@ -10828,9 +10856,6 @@
     <w:p>
       <w:pPr>
         <w:pStyle w:val="a7"/>
-        <w:rPr>
-          <w:lang w:val="en-US"/>
-        </w:rPr>
       </w:pPr>
       <w:r>
         <w:t>Проверка</w:t>
@@ -11073,23 +11098,35 @@
     <w:p>
       <w:pPr>
         <w:pStyle w:val="a7"/>
+        <w:rPr>
+          <w:lang w:val="en-US"/>
+        </w:rPr>
       </w:pPr>
       <w:r>
         <w:t>Сериал</w:t>
       </w:r>
       <w:r>
+        <w:rPr>
+          <w:lang w:val="en-US"/>
+        </w:rPr>
         <w:t xml:space="preserve"> </w:t>
       </w:r>
       <w:r>
         <w:t>номер</w:t>
       </w:r>
       <w:r>
+        <w:rPr>
+          <w:lang w:val="en-US"/>
+        </w:rPr>
         <w:t xml:space="preserve"> 9679900 </w:t>
       </w:r>
       <w:r>
         <w:t>ссылки</w:t>
       </w:r>
       <w:r>
+        <w:rPr>
+          <w:lang w:val="en-US"/>
+        </w:rPr>
         <w:t xml:space="preserve"> </w:t>
       </w:r>
       <w:proofErr w:type="spellStart"/>
@@ -11101,74 +11138,108 @@
       </w:r>
       <w:proofErr w:type="spellEnd"/>
       <w:r>
+        <w:rPr>
+          <w:lang w:val="en-US"/>
+        </w:rPr>
         <w:t xml:space="preserve"> </w:t>
       </w:r>
       <w:r>
         <w:t>совпадает</w:t>
       </w:r>
       <w:r>
+        <w:rPr>
+          <w:lang w:val="en-US"/>
+        </w:rPr>
         <w:t xml:space="preserve"> </w:t>
       </w:r>
       <w:r>
         <w:t>с</w:t>
       </w:r>
       <w:r>
+        <w:rPr>
+          <w:lang w:val="en-US"/>
+        </w:rPr>
         <w:t xml:space="preserve"> </w:t>
       </w:r>
       <w:r>
         <w:t>нужным</w:t>
       </w:r>
       <w:r>
+        <w:rPr>
+          <w:lang w:val="en-US"/>
+        </w:rPr>
         <w:t xml:space="preserve"> </w:t>
       </w:r>
       <w:r>
         <w:t>файлом</w:t>
       </w:r>
       <w:r>
+        <w:rPr>
+          <w:lang w:val="en-US"/>
+        </w:rPr>
         <w:t xml:space="preserve"> </w:t>
       </w:r>
-      <w:proofErr w:type="spellStart"/>
       <w:r>
         <w:rPr>
           <w:lang w:val="en-US"/>
         </w:rPr>
         <w:t>drilbur</w:t>
       </w:r>
-      <w:proofErr w:type="spellEnd"/>
-      <w:r>
+      <w:r>
+        <w:rPr>
+          <w:lang w:val="en-US"/>
+        </w:rPr>
         <w:t>6</w:t>
       </w:r>
       <w:r>
+        <w:rPr>
+          <w:lang w:val="en-US"/>
+        </w:rPr>
         <w:t xml:space="preserve">, </w:t>
       </w:r>
       <w:r>
         <w:t>значит</w:t>
       </w:r>
       <w:r>
+        <w:rPr>
+          <w:lang w:val="en-US"/>
+        </w:rPr>
         <w:t xml:space="preserve"> </w:t>
       </w:r>
       <w:r>
         <w:t>ссылка</w:t>
       </w:r>
       <w:r>
+        <w:rPr>
+          <w:lang w:val="en-US"/>
+        </w:rPr>
         <w:t xml:space="preserve"> </w:t>
       </w:r>
       <w:r>
         <w:t>жесткая</w:t>
       </w:r>
       <w:r>
+        <w:rPr>
+          <w:lang w:val="en-US"/>
+        </w:rPr>
         <w:t xml:space="preserve">, </w:t>
       </w:r>
       <w:r>
         <w:t>создана</w:t>
       </w:r>
       <w:r>
+        <w:rPr>
+          <w:lang w:val="en-US"/>
+        </w:rPr>
         <w:t xml:space="preserve"> </w:t>
       </w:r>
       <w:r>
         <w:t>верно</w:t>
       </w:r>
       <w:r>
+        <w:rPr>
+          <w:lang w:val="en-US"/>
+        </w:rPr>
         <w:t>.</w:t>
       </w:r>
     </w:p>
@@ -11310,54 +11381,32 @@
     <w:p>
       <w:pPr>
         <w:pStyle w:val="af"/>
-        <w:rPr>
-          <w:lang w:val="ru-RU"/>
-        </w:rPr>
-      </w:pPr>
-      <w:r>
-        <w:rPr>
-          <w:lang w:val="ru-RU"/>
-        </w:rPr>
+      </w:pPr>
+      <w:r>
         <w:t>[</w:t>
       </w:r>
       <w:r>
         <w:t>s</w:t>
       </w:r>
       <w:r>
-        <w:rPr>
-          <w:lang w:val="ru-RU"/>
-        </w:rPr>
         <w:t>466513@</w:t>
       </w:r>
-      <w:proofErr w:type="spellStart"/>
       <w:r>
         <w:t>helios</w:t>
       </w:r>
-      <w:proofErr w:type="spellEnd"/>
-      <w:r>
-        <w:rPr>
-          <w:lang w:val="ru-RU"/>
-        </w:rPr>
+      <w:r>
         <w:t xml:space="preserve"> ~/</w:t>
       </w:r>
       <w:r>
         <w:t>lab</w:t>
       </w:r>
       <w:r>
-        <w:rPr>
-          <w:lang w:val="ru-RU"/>
-        </w:rPr>
         <w:t>0/</w:t>
       </w:r>
-      <w:proofErr w:type="spellStart"/>
       <w:r>
         <w:t>watchog</w:t>
       </w:r>
-      <w:proofErr w:type="spellEnd"/>
-      <w:r>
-        <w:rPr>
-          <w:lang w:val="ru-RU"/>
-        </w:rPr>
+      <w:r>
         <w:t>3/</w:t>
       </w:r>
       <w:proofErr w:type="spellStart"/>
@@ -11367,16 +11416,10 @@
       </w:r>
       <w:proofErr w:type="spellEnd"/>
       <w:r>
-        <w:rPr>
-          <w:lang w:val="ru-RU"/>
-        </w:rPr>
         <w:t>]$</w:t>
       </w:r>
       <w:proofErr w:type="gramEnd"/>
       <w:r>
-        <w:rPr>
-          <w:lang w:val="ru-RU"/>
-        </w:rPr>
         <w:t xml:space="preserve"> </w:t>
       </w:r>
       <w:r>
@@ -11482,12 +11525,6 @@
       <w:r>
         <w:t>:</w:t>
       </w:r>
-      <w:r>
-        <w:t xml:space="preserve"> </w:t>
-      </w:r>
-      <w:r>
-        <w:t>а как можно проверить еще??</w:t>
-      </w:r>
     </w:p>
     <w:p>
       <w:pPr>
@@ -12283,17 +12320,11 @@
     <w:p>
       <w:pPr>
         <w:pStyle w:val="af"/>
-        <w:rPr>
-          <w:lang w:val="ru-RU"/>
-        </w:rPr>
       </w:pPr>
       <w:r>
         <w:t>ln</w:t>
       </w:r>
       <w:r>
-        <w:rPr>
-          <w:lang w:val="ru-RU"/>
-        </w:rPr>
         <w:t xml:space="preserve"> -</w:t>
       </w:r>
       <w:proofErr w:type="gramStart"/>
@@ -12301,38 +12332,28 @@
         <w:t>s</w:t>
       </w:r>
       <w:r>
-        <w:rPr>
-          <w:lang w:val="ru-RU"/>
-        </w:rPr>
         <w:t xml:space="preserve"> .</w:t>
       </w:r>
       <w:proofErr w:type="gramEnd"/>
       <w:r>
-        <w:rPr>
-          <w:lang w:val="ru-RU"/>
-        </w:rPr>
         <w:t>/</w:t>
       </w:r>
-      <w:proofErr w:type="spellStart"/>
       <w:r>
         <w:t>shedinja</w:t>
       </w:r>
-      <w:proofErr w:type="spellEnd"/>
-      <w:r>
-        <w:rPr>
-          <w:lang w:val="ru-RU"/>
-        </w:rPr>
-        <w:t>1 ./</w:t>
-      </w:r>
-      <w:proofErr w:type="spellStart"/>
+      <w:r>
+        <w:t xml:space="preserve">1 </w:t>
+      </w:r>
+      <w:r>
+        <w:t>.</w:t>
+      </w:r>
+      <w:r>
+        <w:t>./</w:t>
+      </w:r>
       <w:r>
         <w:t>gengar</w:t>
       </w:r>
-      <w:proofErr w:type="spellEnd"/>
-      <w:r>
-        <w:rPr>
-          <w:lang w:val="ru-RU"/>
-        </w:rPr>
+      <w:r>
         <w:t>6/</w:t>
       </w:r>
       <w:proofErr w:type="spellStart"/>
@@ -17938,6 +17959,11 @@
       <w:bookmarkEnd w:id="9"/>
     </w:p>
     <w:p>
+      <w:pPr>
+        <w:rPr>
+          <w:lang w:val="en-US"/>
+        </w:rPr>
+      </w:pPr>
       <w:r>
         <w:t xml:space="preserve">1. </w:t>
       </w:r>
@@ -17964,19 +17990,24 @@
       <w:r>
         <w:t xml:space="preserve"> </w:t>
       </w:r>
-      <w:proofErr w:type="gramStart"/>
       <w:r>
         <w:rPr>
           <w:highlight w:val="green"/>
         </w:rPr>
         <w:t>ТОЛЬКО</w:t>
       </w:r>
-      <w:proofErr w:type="gramEnd"/>
       <w:r>
         <w:rPr>
           <w:highlight w:val="green"/>
-        </w:rPr>
-        <w:t xml:space="preserve"> ЧИСЛО</w:t>
+          <w:lang w:val="en-US"/>
+        </w:rPr>
+        <w:t xml:space="preserve"> </w:t>
+      </w:r>
+      <w:r>
+        <w:rPr>
+          <w:highlight w:val="green"/>
+        </w:rPr>
+        <w:t>ЧИСЛО</w:t>
       </w:r>
     </w:p>
     <w:p>
@@ -18331,35 +18362,45 @@
     <w:p>
       <w:pPr>
         <w:pStyle w:val="a7"/>
-        <w:rPr>
-          <w:lang w:val="en-US"/>
-        </w:rPr>
       </w:pPr>
       <w:r>
         <w:t>Результат</w:t>
       </w:r>
       <w:r>
-        <w:rPr>
-          <w:lang w:val="en-US"/>
-        </w:rPr>
         <w:t>:</w:t>
       </w:r>
     </w:p>
     <w:p>
       <w:pPr>
         <w:pStyle w:val="af"/>
+        <w:rPr>
+          <w:lang w:val="ru-RU"/>
+        </w:rPr>
       </w:pPr>
       <w:proofErr w:type="gramStart"/>
       <w:r>
+        <w:rPr>
+          <w:lang w:val="ru-RU"/>
+        </w:rPr>
         <w:t>./</w:t>
       </w:r>
-      <w:proofErr w:type="spellStart"/>
       <w:proofErr w:type="gramEnd"/>
       <w:r>
-        <w:t>test:she</w:t>
-      </w:r>
-      <w:proofErr w:type="spellEnd"/>
-      <w:r>
+        <w:t>test</w:t>
+      </w:r>
+      <w:r>
+        <w:rPr>
+          <w:lang w:val="ru-RU"/>
+        </w:rPr>
+        <w:t>:</w:t>
+      </w:r>
+      <w:r>
+        <w:t>she</w:t>
+      </w:r>
+      <w:r>
+        <w:rPr>
+          <w:lang w:val="ru-RU"/>
+        </w:rPr>
         <w:t xml:space="preserve"> </w:t>
       </w:r>
       <w:proofErr w:type="spellStart"/>
@@ -18818,11 +18859,6 @@
       <w:proofErr w:type="gramEnd"/>
     </w:p>
     <w:p>
-      <w:pPr>
-        <w:rPr>
-          <w:lang w:val="en-US"/>
-        </w:rPr>
-      </w:pPr>
       <w:r>
         <w:rPr>
           <w:highlight w:val="yellow"/>

</xml_diff>

<commit_message>
opd lab1 correcter (try to pass)
</commit_message>
<xml_diff>
--- a/OPD/Lab1/ОПД_ЛР1_Вар_1506_P3115_Линейский_Аким_Евгеньевич.docx
+++ b/OPD/Lab1/ОПД_ЛР1_Вар_1506_P3115_Линейский_Аким_Евгеньевич.docx
@@ -335,10 +335,10 @@
         <w:t>2024</w:t>
       </w:r>
     </w:p>
-    <w:bookmarkStart w:id="0" w:name="_Toc180389821" w:displacedByCustomXml="next"/>
-    <w:bookmarkStart w:id="1" w:name="_Toc178447396" w:displacedByCustomXml="next"/>
-    <w:bookmarkStart w:id="2" w:name="_Toc178448813" w:displacedByCustomXml="next"/>
-    <w:bookmarkStart w:id="3" w:name="_Toc178448935" w:displacedByCustomXml="next"/>
+    <w:bookmarkStart w:id="0" w:name="_Toc178448935" w:displacedByCustomXml="next"/>
+    <w:bookmarkStart w:id="1" w:name="_Toc178448813" w:displacedByCustomXml="next"/>
+    <w:bookmarkStart w:id="2" w:name="_Toc178447396" w:displacedByCustomXml="next"/>
+    <w:bookmarkStart w:id="3" w:name="_Toc180389821" w:displacedByCustomXml="next"/>
     <w:sdt>
       <w:sdtPr>
         <w:rPr>
@@ -10861,15 +10861,9 @@
         <w:t>Проверка</w:t>
       </w:r>
       <w:r>
-        <w:rPr>
-          <w:highlight w:val="green"/>
-        </w:rPr>
         <w:t>:</w:t>
       </w:r>
       <w:r>
-        <w:rPr>
-          <w:highlight w:val="green"/>
-        </w:rPr>
         <w:t xml:space="preserve"> а как проверить одной командой??</w:t>
       </w:r>
     </w:p>
@@ -11360,6 +11354,9 @@
     <w:p>
       <w:pPr>
         <w:pStyle w:val="a7"/>
+        <w:rPr>
+          <w:lang w:val="en-US"/>
+        </w:rPr>
       </w:pPr>
       <w:r>
         <w:lastRenderedPageBreak/>
@@ -11372,9 +11369,6 @@
         <w:t xml:space="preserve"> </w:t>
       </w:r>
       <w:r>
-        <w:rPr>
-          <w:highlight w:val="green"/>
-        </w:rPr>
         <w:t>не так проверили</w:t>
       </w:r>
     </w:p>
@@ -12319,42 +12313,136 @@
     </w:p>
     <w:p>
       <w:pPr>
+        <w:pStyle w:val="a7"/>
+        <w:rPr>
+          <w:rFonts w:ascii="Courier New" w:eastAsia="Times New Roman" w:hAnsi="Courier New" w:cs="Courier New"/>
+          <w:color w:val="800040"/>
+          <w:sz w:val="22"/>
+          <w:szCs w:val="24"/>
+          <w:lang w:val="en-US" w:eastAsia="ru-RU"/>
+        </w:rPr>
+      </w:pPr>
+      <w:r>
+        <w:rPr>
+          <w:rFonts w:ascii="Courier New" w:eastAsia="Times New Roman" w:hAnsi="Courier New" w:cs="Courier New"/>
+          <w:color w:val="800040"/>
+          <w:sz w:val="22"/>
+          <w:szCs w:val="24"/>
+          <w:lang w:val="en-US" w:eastAsia="ru-RU"/>
+        </w:rPr>
+        <w:t>ln -s ~/lab0/shedinja</w:t>
+      </w:r>
+      <w:proofErr w:type="gramStart"/>
+      <w:r>
+        <w:rPr>
+          <w:rFonts w:ascii="Courier New" w:eastAsia="Times New Roman" w:hAnsi="Courier New" w:cs="Courier New"/>
+          <w:color w:val="800040"/>
+          <w:sz w:val="22"/>
+          <w:szCs w:val="24"/>
+          <w:lang w:val="en-US" w:eastAsia="ru-RU"/>
+        </w:rPr>
+        <w:t>1 .</w:t>
+      </w:r>
+      <w:proofErr w:type="gramEnd"/>
+      <w:r>
+        <w:rPr>
+          <w:rFonts w:ascii="Courier New" w:eastAsia="Times New Roman" w:hAnsi="Courier New" w:cs="Courier New"/>
+          <w:color w:val="800040"/>
+          <w:sz w:val="22"/>
+          <w:szCs w:val="24"/>
+          <w:lang w:val="en-US" w:eastAsia="ru-RU"/>
+        </w:rPr>
+        <w:t>/gengar6/</w:t>
+      </w:r>
+      <w:proofErr w:type="spellStart"/>
+      <w:r>
+        <w:rPr>
+          <w:rFonts w:ascii="Courier New" w:eastAsia="Times New Roman" w:hAnsi="Courier New" w:cs="Courier New"/>
+          <w:color w:val="800040"/>
+          <w:sz w:val="22"/>
+          <w:szCs w:val="24"/>
+          <w:lang w:val="en-US" w:eastAsia="ru-RU"/>
+        </w:rPr>
+        <w:t>rhyperiorshedinja</w:t>
+      </w:r>
+      <w:proofErr w:type="spellEnd"/>
+    </w:p>
+    <w:p>
+      <w:pPr>
+        <w:pStyle w:val="a7"/>
+      </w:pPr>
+      <w:r>
+        <w:t>Проверка</w:t>
+      </w:r>
+      <w:r>
+        <w:t>:</w:t>
+      </w:r>
+      <w:r>
+        <w:t xml:space="preserve"> </w:t>
+      </w:r>
+      <w:r>
+        <w:t>ссылка создана неправильна, как надо проверить?</w:t>
+      </w:r>
+    </w:p>
+    <w:p>
+      <w:pPr>
         <w:pStyle w:val="af"/>
       </w:pPr>
       <w:r>
-        <w:t>ln</w:t>
-      </w:r>
-      <w:r>
-        <w:t xml:space="preserve"> -</w:t>
+        <w:t>[s466513@helios ~/lab</w:t>
       </w:r>
       <w:proofErr w:type="gramStart"/>
       <w:r>
-        <w:t>s</w:t>
-      </w:r>
-      <w:r>
-        <w:t xml:space="preserve"> .</w:t>
+        <w:t>0]$</w:t>
       </w:r>
       <w:proofErr w:type="gramEnd"/>
       <w:r>
-        <w:t>/</w:t>
-      </w:r>
-      <w:r>
-        <w:t>shedinja</w:t>
-      </w:r>
-      <w:r>
-        <w:t xml:space="preserve">1 </w:t>
-      </w:r>
-      <w:r>
-        <w:t>.</w:t>
-      </w:r>
-      <w:r>
-        <w:t>./</w:t>
-      </w:r>
-      <w:r>
-        <w:t>gengar</w:t>
-      </w:r>
-      <w:r>
-        <w:t>6/</w:t>
+        <w:t xml:space="preserve"> cat shedinja1</w:t>
+      </w:r>
+    </w:p>
+    <w:p>
+      <w:pPr>
+        <w:pStyle w:val="af"/>
+      </w:pPr>
+      <w:proofErr w:type="spellStart"/>
+      <w:r>
+        <w:t>Способности</w:t>
+      </w:r>
+      <w:proofErr w:type="spellEnd"/>
+      <w:r>
+        <w:t xml:space="preserve"> Leech Life Sand-Attach Fury</w:t>
+      </w:r>
+    </w:p>
+    <w:p>
+      <w:pPr>
+        <w:pStyle w:val="af"/>
+      </w:pPr>
+      <w:r>
+        <w:t>Swipes Mind Reader Spite Confuse Ray Shadow Sneak Grudge Heal Block</w:t>
+      </w:r>
+    </w:p>
+    <w:p>
+      <w:pPr>
+        <w:pStyle w:val="af"/>
+      </w:pPr>
+      <w:r>
+        <w:t>Shadow Ball</w:t>
+      </w:r>
+    </w:p>
+    <w:p>
+      <w:pPr>
+        <w:pStyle w:val="af"/>
+      </w:pPr>
+      <w:r>
+        <w:t>[s466513@helios ~/lab</w:t>
+      </w:r>
+      <w:proofErr w:type="gramStart"/>
+      <w:r>
+        <w:t>0]$</w:t>
+      </w:r>
+      <w:proofErr w:type="gramEnd"/>
+      <w:r>
+        <w:t xml:space="preserve"> cat gengar6/</w:t>
       </w:r>
       <w:proofErr w:type="spellStart"/>
       <w:r>
@@ -12364,58 +12452,197 @@
     </w:p>
     <w:p>
       <w:pPr>
-        <w:pStyle w:val="a7"/>
-        <w:rPr>
-          <w:lang w:val="en-US"/>
-        </w:rPr>
-      </w:pPr>
-      <w:r>
-        <w:rPr>
-          <w:lang w:val="en-US"/>
-        </w:rPr>
-        <w:t>ln -s ~/shedinja</w:t>
+        <w:pStyle w:val="af"/>
+      </w:pPr>
+      <w:proofErr w:type="spellStart"/>
+      <w:r>
+        <w:t>Способности</w:t>
+      </w:r>
+      <w:proofErr w:type="spellEnd"/>
+      <w:r>
+        <w:t xml:space="preserve"> Leech Life Sand-Attach Fury</w:t>
+      </w:r>
+    </w:p>
+    <w:p>
+      <w:pPr>
+        <w:pStyle w:val="af"/>
+      </w:pPr>
+      <w:r>
+        <w:t>Swipes Mind Reader Spite Confuse Ray Shadow Sneak Grudge Heal Block</w:t>
+      </w:r>
+    </w:p>
+    <w:p>
+      <w:pPr>
+        <w:pStyle w:val="af"/>
+      </w:pPr>
+      <w:r>
+        <w:t>Shadow Ball</w:t>
+      </w:r>
+    </w:p>
+    <w:p>
+      <w:pPr>
+        <w:pStyle w:val="af"/>
+      </w:pPr>
+      <w:r>
+        <w:t>[s466513@helios ~/lab</w:t>
       </w:r>
       <w:proofErr w:type="gramStart"/>
       <w:r>
-        <w:rPr>
-          <w:lang w:val="en-US"/>
-        </w:rPr>
-        <w:t>1 .</w:t>
+        <w:t>0]$</w:t>
       </w:r>
       <w:proofErr w:type="gramEnd"/>
       <w:r>
-        <w:rPr>
-          <w:lang w:val="en-US"/>
-        </w:rPr>
-        <w:t>/gengar6/</w:t>
-      </w:r>
-      <w:proofErr w:type="spellStart"/>
-      <w:r>
-        <w:rPr>
-          <w:lang w:val="en-US"/>
-        </w:rPr>
+        <w:t xml:space="preserve"> ls -l gengar6</w:t>
+      </w:r>
+    </w:p>
+    <w:p>
+      <w:pPr>
+        <w:pStyle w:val="af"/>
+      </w:pPr>
+      <w:r>
+        <w:t>total 4</w:t>
+      </w:r>
+    </w:p>
+    <w:p>
+      <w:pPr>
+        <w:pStyle w:val="af"/>
+      </w:pPr>
+      <w:proofErr w:type="spellStart"/>
+      <w:proofErr w:type="gramStart"/>
+      <w:r>
+        <w:t>drwxrwxrwx</w:t>
+      </w:r>
+      <w:proofErr w:type="spellEnd"/>
+      <w:r>
+        <w:t xml:space="preserve">  3</w:t>
+      </w:r>
+      <w:proofErr w:type="gramEnd"/>
+      <w:r>
+        <w:t xml:space="preserve"> s466513 studs  3 21 </w:t>
+      </w:r>
+      <w:proofErr w:type="spellStart"/>
+      <w:r>
+        <w:t>окт</w:t>
+      </w:r>
+      <w:proofErr w:type="spellEnd"/>
+      <w:r>
+        <w:t>.  09:24 gloom</w:t>
+      </w:r>
+    </w:p>
+    <w:p>
+      <w:pPr>
+        <w:pStyle w:val="af"/>
+      </w:pPr>
+      <w:r>
+        <w:t>-</w:t>
+      </w:r>
+      <w:proofErr w:type="spellStart"/>
+      <w:r>
+        <w:t>rw</w:t>
+      </w:r>
+      <w:proofErr w:type="spellEnd"/>
+      <w:r>
+        <w:t>-r--r</w:t>
+      </w:r>
+      <w:proofErr w:type="gramStart"/>
+      <w:r>
+        <w:t>--  1</w:t>
+      </w:r>
+      <w:proofErr w:type="gramEnd"/>
+      <w:r>
+        <w:t xml:space="preserve"> s466513 studs 35 21 </w:t>
+      </w:r>
+      <w:proofErr w:type="spellStart"/>
+      <w:r>
+        <w:t>окт</w:t>
+      </w:r>
+      <w:proofErr w:type="spellEnd"/>
+      <w:r>
+        <w:t xml:space="preserve">.  09:26 </w:t>
+      </w:r>
+      <w:proofErr w:type="spellStart"/>
+      <w:r>
+        <w:t>masquerain</w:t>
+      </w:r>
+      <w:proofErr w:type="spellEnd"/>
+    </w:p>
+    <w:p>
+      <w:pPr>
+        <w:pStyle w:val="af"/>
+      </w:pPr>
+      <w:r>
+        <w:t>----</w:t>
+      </w:r>
+      <w:proofErr w:type="spellStart"/>
+      <w:r>
+        <w:t>rw</w:t>
+      </w:r>
+      <w:proofErr w:type="spellEnd"/>
+      <w:proofErr w:type="gramStart"/>
+      <w:r>
+        <w:t>----  1</w:t>
+      </w:r>
+      <w:proofErr w:type="gramEnd"/>
+      <w:r>
+        <w:t xml:space="preserve"> s466513 studs 21 21 </w:t>
+      </w:r>
+      <w:proofErr w:type="spellStart"/>
+      <w:r>
+        <w:t>окт</w:t>
+      </w:r>
+      <w:proofErr w:type="spellEnd"/>
+      <w:r>
+        <w:t xml:space="preserve">.  09:26 </w:t>
+      </w:r>
+      <w:proofErr w:type="spellStart"/>
+      <w:r>
+        <w:t>rhyperior</w:t>
+      </w:r>
+      <w:proofErr w:type="spellEnd"/>
+    </w:p>
+    <w:p>
+      <w:pPr>
+        <w:pStyle w:val="af"/>
+      </w:pPr>
+      <w:proofErr w:type="spellStart"/>
+      <w:r>
+        <w:t>lrwxr</w:t>
+      </w:r>
+      <w:proofErr w:type="spellEnd"/>
+      <w:r>
+        <w:t>-</w:t>
+      </w:r>
+      <w:proofErr w:type="spellStart"/>
+      <w:r>
+        <w:t>xr</w:t>
+      </w:r>
+      <w:proofErr w:type="spellEnd"/>
+      <w:r>
+        <w:t>-</w:t>
+      </w:r>
+      <w:proofErr w:type="gramStart"/>
+      <w:r>
+        <w:t>x  1</w:t>
+      </w:r>
+      <w:proofErr w:type="gramEnd"/>
+      <w:r>
+        <w:t xml:space="preserve"> s466513 studs 34 31 </w:t>
+      </w:r>
+      <w:proofErr w:type="spellStart"/>
+      <w:r>
+        <w:t>окт</w:t>
+      </w:r>
+      <w:proofErr w:type="spellEnd"/>
+      <w:r>
+        <w:t xml:space="preserve">.  12:45 </w:t>
+      </w:r>
+      <w:proofErr w:type="spellStart"/>
+      <w:r>
         <w:t>rhyperiorshedinja</w:t>
       </w:r>
       <w:proofErr w:type="spellEnd"/>
-    </w:p>
-    <w:p>
-      <w:pPr>
-        <w:pStyle w:val="a7"/>
-      </w:pPr>
-      <w:r>
-        <w:t>Проверка</w:t>
-      </w:r>
-      <w:r>
-        <w:t>:</w:t>
-      </w:r>
-      <w:r>
-        <w:t xml:space="preserve"> </w:t>
-      </w:r>
-      <w:r>
-        <w:rPr>
-          <w:highlight w:val="yellow"/>
-        </w:rPr>
-        <w:t>ссылка создана неправильна, как надо проверить?</w:t>
+      <w:r>
+        <w:t xml:space="preserve"> -&gt; /home/studs/s466513/lab0/shedinja1</w:t>
       </w:r>
     </w:p>
     <w:p>
@@ -12423,39 +12650,94 @@
         <w:pStyle w:val="af"/>
       </w:pPr>
       <w:r>
-        <w:t>[s466513@helios ~/lab</w:t>
+        <w:t>-</w:t>
+      </w:r>
+      <w:proofErr w:type="spellStart"/>
+      <w:r>
+        <w:t>rw</w:t>
+      </w:r>
+      <w:proofErr w:type="spellEnd"/>
+      <w:r>
+        <w:t>--w</w:t>
       </w:r>
       <w:proofErr w:type="gramStart"/>
       <w:r>
-        <w:t>0]$</w:t>
+        <w:t>----  1</w:t>
       </w:r>
       <w:proofErr w:type="gramEnd"/>
       <w:r>
-        <w:t xml:space="preserve"> ls -li</w:t>
-      </w:r>
+        <w:t xml:space="preserve"> s466513 studs 20 21 </w:t>
+      </w:r>
+      <w:proofErr w:type="spellStart"/>
+      <w:r>
+        <w:t>окт</w:t>
+      </w:r>
+      <w:proofErr w:type="spellEnd"/>
+      <w:r>
+        <w:t xml:space="preserve">.  09:26 </w:t>
+      </w:r>
+      <w:proofErr w:type="spellStart"/>
+      <w:r>
+        <w:t>shelgon</w:t>
+      </w:r>
+      <w:proofErr w:type="spellEnd"/>
     </w:p>
     <w:p>
       <w:pPr>
         <w:pStyle w:val="af"/>
       </w:pPr>
-      <w:r>
-        <w:t>total 28</w:t>
-      </w:r>
+      <w:proofErr w:type="spellStart"/>
+      <w:r>
+        <w:t>dr-xrwx-</w:t>
+      </w:r>
+      <w:proofErr w:type="gramStart"/>
+      <w:r>
+        <w:t>wx</w:t>
+      </w:r>
+      <w:proofErr w:type="spellEnd"/>
+      <w:r>
+        <w:t xml:space="preserve">  2</w:t>
+      </w:r>
+      <w:proofErr w:type="gramEnd"/>
+      <w:r>
+        <w:t xml:space="preserve"> s466513 studs  2 21 </w:t>
+      </w:r>
+      <w:proofErr w:type="spellStart"/>
+      <w:r>
+        <w:t>окт</w:t>
+      </w:r>
+      <w:proofErr w:type="spellEnd"/>
+      <w:r>
+        <w:t xml:space="preserve">.  09:24 </w:t>
+      </w:r>
+      <w:proofErr w:type="spellStart"/>
+      <w:r>
+        <w:t>skiploom</w:t>
+      </w:r>
+      <w:proofErr w:type="spellEnd"/>
     </w:p>
     <w:p>
       <w:pPr>
         <w:pStyle w:val="af"/>
       </w:pPr>
       <w:r>
-        <w:t>9668780 -r</w:t>
+        <w:t>-</w:t>
+      </w:r>
+      <w:proofErr w:type="spellStart"/>
+      <w:r>
+        <w:t>rw</w:t>
+      </w:r>
+      <w:proofErr w:type="spellEnd"/>
+      <w:r>
+        <w:t>--w</w:t>
       </w:r>
       <w:proofErr w:type="gramStart"/>
       <w:r>
-        <w:t>--------  1</w:t>
+        <w:t>----  1</w:t>
       </w:r>
       <w:proofErr w:type="gramEnd"/>
       <w:r>
-        <w:t xml:space="preserve"> s466513 studs  82 15 </w:t>
+        <w:t xml:space="preserve"> s466513 studs 18 21 </w:t>
       </w:r>
       <w:proofErr w:type="spellStart"/>
       <w:r>
@@ -12463,15 +12745,23 @@
       </w:r>
       <w:proofErr w:type="spellEnd"/>
       <w:r>
-        <w:t>.  17:03 cherrim4</w:t>
-      </w:r>
+        <w:t xml:space="preserve">.  09:26 </w:t>
+      </w:r>
+      <w:proofErr w:type="spellStart"/>
+      <w:r>
+        <w:t>togepi</w:t>
+      </w:r>
+      <w:proofErr w:type="spellEnd"/>
     </w:p>
     <w:p>
       <w:pPr>
         <w:pStyle w:val="af"/>
-      </w:pPr>
-      <w:r>
-        <w:t>9681679 -</w:t>
+        <w:rPr>
+          <w:lang w:val="ru-RU"/>
+        </w:rPr>
+      </w:pPr>
+      <w:r>
+        <w:t>-</w:t>
       </w:r>
       <w:proofErr w:type="spellStart"/>
       <w:r>
@@ -12479,15 +12769,15 @@
       </w:r>
       <w:proofErr w:type="spellEnd"/>
       <w:r>
-        <w:t>-r--r</w:t>
+        <w:t>-r</w:t>
       </w:r>
       <w:proofErr w:type="gramStart"/>
       <w:r>
-        <w:t>--  1</w:t>
+        <w:t>-----  2</w:t>
       </w:r>
       <w:proofErr w:type="gramEnd"/>
       <w:r>
-        <w:t xml:space="preserve"> s466513 studs 208 15 </w:t>
+        <w:t xml:space="preserve"> s466513 studs 83 21 </w:t>
       </w:r>
       <w:proofErr w:type="spellStart"/>
       <w:r>
@@ -12495,599 +12785,7 @@
       </w:r>
       <w:proofErr w:type="spellEnd"/>
       <w:r>
-        <w:t>.  17:20 cherrim4_25</w:t>
-      </w:r>
-    </w:p>
-    <w:p>
-      <w:pPr>
-        <w:pStyle w:val="af"/>
-      </w:pPr>
-      <w:r>
-        <w:t xml:space="preserve">9684890 </w:t>
-      </w:r>
-      <w:proofErr w:type="spellStart"/>
-      <w:r>
-        <w:t>lrwxr</w:t>
-      </w:r>
-      <w:proofErr w:type="spellEnd"/>
-      <w:r>
-        <w:t>-</w:t>
-      </w:r>
-      <w:proofErr w:type="spellStart"/>
-      <w:r>
-        <w:t>xr</w:t>
-      </w:r>
-      <w:proofErr w:type="spellEnd"/>
-      <w:r>
-        <w:t>-</w:t>
-      </w:r>
-      <w:proofErr w:type="gramStart"/>
-      <w:r>
-        <w:t>x  1</w:t>
-      </w:r>
-      <w:proofErr w:type="gramEnd"/>
-      <w:r>
-        <w:t xml:space="preserve"> s466513 studs   9 15 </w:t>
-      </w:r>
-      <w:proofErr w:type="spellStart"/>
-      <w:r>
-        <w:t>окт</w:t>
-      </w:r>
-      <w:proofErr w:type="spellEnd"/>
-      <w:r>
-        <w:t>.  17:49 Copy_97 -</w:t>
-      </w:r>
-      <w:proofErr w:type="gramStart"/>
-      <w:r>
-        <w:t>&gt; .</w:t>
-      </w:r>
-      <w:proofErr w:type="gramEnd"/>
-      <w:r>
-        <w:t>/gengar6</w:t>
-      </w:r>
-    </w:p>
-    <w:p>
-      <w:pPr>
-        <w:pStyle w:val="af"/>
-      </w:pPr>
-      <w:r>
-        <w:t>9679900 -</w:t>
-      </w:r>
-      <w:proofErr w:type="spellStart"/>
-      <w:r>
-        <w:t>rw</w:t>
-      </w:r>
-      <w:proofErr w:type="spellEnd"/>
-      <w:r>
-        <w:t>-r</w:t>
-      </w:r>
-      <w:proofErr w:type="gramStart"/>
-      <w:r>
-        <w:t>-----  2</w:t>
-      </w:r>
-      <w:proofErr w:type="gramEnd"/>
-      <w:r>
-        <w:t xml:space="preserve"> s466513 studs  83 15 </w:t>
-      </w:r>
-      <w:proofErr w:type="spellStart"/>
-      <w:r>
-        <w:t>окт</w:t>
-      </w:r>
-      <w:proofErr w:type="spellEnd"/>
-      <w:r>
-        <w:t>.  17:03 drilbur6</w:t>
-      </w:r>
-    </w:p>
-    <w:p>
-      <w:pPr>
-        <w:pStyle w:val="af"/>
-      </w:pPr>
-      <w:r>
-        <w:t xml:space="preserve">9680571 </w:t>
-      </w:r>
-      <w:proofErr w:type="spellStart"/>
-      <w:r>
-        <w:t>drwxr</w:t>
-      </w:r>
-      <w:proofErr w:type="spellEnd"/>
-      <w:r>
-        <w:t>-</w:t>
-      </w:r>
-      <w:proofErr w:type="spellStart"/>
-      <w:r>
-        <w:t>xr</w:t>
-      </w:r>
-      <w:proofErr w:type="spellEnd"/>
-      <w:r>
-        <w:t>-</w:t>
-      </w:r>
-      <w:proofErr w:type="gramStart"/>
-      <w:r>
-        <w:t>x  4</w:t>
-      </w:r>
-      <w:proofErr w:type="gramEnd"/>
-      <w:r>
-        <w:t xml:space="preserve"> s466513 studs  10 16 </w:t>
-      </w:r>
-      <w:proofErr w:type="spellStart"/>
-      <w:r>
-        <w:t>окт</w:t>
-      </w:r>
-      <w:proofErr w:type="spellEnd"/>
-      <w:r>
-        <w:t>.  10:34 gengar6</w:t>
-      </w:r>
-    </w:p>
-    <w:p>
-      <w:pPr>
-        <w:pStyle w:val="af"/>
-      </w:pPr>
-      <w:r>
-        <w:t xml:space="preserve">9679835 </w:t>
-      </w:r>
-      <w:proofErr w:type="spellStart"/>
-      <w:r>
-        <w:t>dr-xrwx</w:t>
-      </w:r>
-      <w:proofErr w:type="spellEnd"/>
-      <w:r>
-        <w:t>--</w:t>
-      </w:r>
-      <w:proofErr w:type="gramStart"/>
-      <w:r>
-        <w:t>x  2</w:t>
-      </w:r>
-      <w:proofErr w:type="gramEnd"/>
-      <w:r>
-        <w:t xml:space="preserve"> s466513 studs   6 15 </w:t>
-      </w:r>
-      <w:proofErr w:type="spellStart"/>
-      <w:r>
-        <w:t>окт</w:t>
-      </w:r>
-      <w:proofErr w:type="spellEnd"/>
-      <w:r>
-        <w:t>.  17:03 herdier5</w:t>
-      </w:r>
-    </w:p>
-    <w:p>
-      <w:pPr>
-        <w:pStyle w:val="af"/>
-      </w:pPr>
-      <w:r>
-        <w:rPr>
-          <w:u w:val="single"/>
-        </w:rPr>
-        <w:t>9680279</w:t>
-      </w:r>
-      <w:r>
-        <w:t xml:space="preserve"> -r-----r</w:t>
-      </w:r>
-      <w:proofErr w:type="gramStart"/>
-      <w:r>
-        <w:t>--  1</w:t>
-      </w:r>
-      <w:proofErr w:type="gramEnd"/>
-      <w:r>
-        <w:t xml:space="preserve"> s466513 studs 131 15 </w:t>
-      </w:r>
-      <w:proofErr w:type="spellStart"/>
-      <w:r>
-        <w:t>окт</w:t>
-      </w:r>
-      <w:proofErr w:type="spellEnd"/>
-      <w:r>
-        <w:t>.  17:03 shedinja1</w:t>
-      </w:r>
-    </w:p>
-    <w:p>
-      <w:pPr>
-        <w:pStyle w:val="af"/>
-      </w:pPr>
-      <w:r>
-        <w:t xml:space="preserve">9680391 </w:t>
-      </w:r>
-      <w:proofErr w:type="spellStart"/>
-      <w:r>
-        <w:t>drwx</w:t>
-      </w:r>
-      <w:proofErr w:type="spellEnd"/>
-      <w:r>
-        <w:t>-w-r</w:t>
-      </w:r>
-      <w:proofErr w:type="gramStart"/>
-      <w:r>
-        <w:t>--  6</w:t>
-      </w:r>
-      <w:proofErr w:type="gramEnd"/>
-      <w:r>
-        <w:t xml:space="preserve"> s466513 studs   8 15 </w:t>
-      </w:r>
-      <w:proofErr w:type="spellStart"/>
-      <w:r>
-        <w:t>окт</w:t>
-      </w:r>
-      <w:proofErr w:type="spellEnd"/>
-      <w:r>
-        <w:t>.  17:41 watchog3</w:t>
-      </w:r>
-    </w:p>
-    <w:p>
-      <w:pPr>
-        <w:pStyle w:val="af"/>
-      </w:pPr>
-      <w:r>
-        <w:t>[s466513@helios ~/lab</w:t>
-      </w:r>
-      <w:proofErr w:type="gramStart"/>
-      <w:r>
-        <w:t>0]$</w:t>
-      </w:r>
-      <w:proofErr w:type="gramEnd"/>
-      <w:r>
-        <w:t xml:space="preserve"> cd gengar6</w:t>
-      </w:r>
-    </w:p>
-    <w:p>
-      <w:pPr>
-        <w:pStyle w:val="af"/>
-      </w:pPr>
-      <w:r>
-        <w:t>[s466513@helios ~/lab0/gengar</w:t>
-      </w:r>
-      <w:proofErr w:type="gramStart"/>
-      <w:r>
-        <w:t>6]$</w:t>
-      </w:r>
-      <w:proofErr w:type="gramEnd"/>
-      <w:r>
-        <w:t xml:space="preserve"> ls -li</w:t>
-      </w:r>
-    </w:p>
-    <w:p>
-      <w:pPr>
-        <w:pStyle w:val="af"/>
-      </w:pPr>
-      <w:r>
-        <w:t>total 4</w:t>
-      </w:r>
-    </w:p>
-    <w:p>
-      <w:pPr>
-        <w:pStyle w:val="af"/>
-      </w:pPr>
-      <w:r>
-        <w:t xml:space="preserve"> 9679834 </w:t>
-      </w:r>
-      <w:proofErr w:type="spellStart"/>
-      <w:proofErr w:type="gramStart"/>
-      <w:r>
-        <w:t>drwxrwxrwx</w:t>
-      </w:r>
-      <w:proofErr w:type="spellEnd"/>
-      <w:r>
-        <w:t xml:space="preserve">  2</w:t>
-      </w:r>
-      <w:proofErr w:type="gramEnd"/>
-      <w:r>
-        <w:t xml:space="preserve"> s466513 studs  2 15 </w:t>
-      </w:r>
-      <w:proofErr w:type="spellStart"/>
-      <w:r>
-        <w:rPr>
-          <w:lang w:val="ru-RU"/>
-        </w:rPr>
-        <w:t>окт</w:t>
-      </w:r>
-      <w:proofErr w:type="spellEnd"/>
-      <w:r>
-        <w:t>.  17:03 gloom</w:t>
-      </w:r>
-    </w:p>
-    <w:p>
-      <w:pPr>
-        <w:pStyle w:val="af"/>
-      </w:pPr>
-      <w:r>
-        <w:t xml:space="preserve"> 9680575 -</w:t>
-      </w:r>
-      <w:proofErr w:type="spellStart"/>
-      <w:r>
-        <w:t>rw</w:t>
-      </w:r>
-      <w:proofErr w:type="spellEnd"/>
-      <w:r>
-        <w:t>-r--r</w:t>
-      </w:r>
-      <w:proofErr w:type="gramStart"/>
-      <w:r>
-        <w:t>--  1</w:t>
-      </w:r>
-      <w:proofErr w:type="gramEnd"/>
-      <w:r>
-        <w:t xml:space="preserve"> s466513 studs 35 15 </w:t>
-      </w:r>
-      <w:proofErr w:type="spellStart"/>
-      <w:r>
-        <w:rPr>
-          <w:lang w:val="ru-RU"/>
-        </w:rPr>
-        <w:t>окт</w:t>
-      </w:r>
-      <w:proofErr w:type="spellEnd"/>
-      <w:r>
-        <w:t xml:space="preserve">.  17:03 </w:t>
-      </w:r>
-      <w:proofErr w:type="spellStart"/>
-      <w:r>
-        <w:t>masquerain</w:t>
-      </w:r>
-      <w:proofErr w:type="spellEnd"/>
-    </w:p>
-    <w:p>
-      <w:pPr>
-        <w:pStyle w:val="af"/>
-      </w:pPr>
-      <w:r>
-        <w:t xml:space="preserve"> 9680276 ----</w:t>
-      </w:r>
-      <w:proofErr w:type="spellStart"/>
-      <w:r>
-        <w:t>rw</w:t>
-      </w:r>
-      <w:proofErr w:type="spellEnd"/>
-      <w:proofErr w:type="gramStart"/>
-      <w:r>
-        <w:t>----  1</w:t>
-      </w:r>
-      <w:proofErr w:type="gramEnd"/>
-      <w:r>
-        <w:t xml:space="preserve"> s466513 studs 21 15 </w:t>
-      </w:r>
-      <w:proofErr w:type="spellStart"/>
-      <w:r>
-        <w:rPr>
-          <w:lang w:val="ru-RU"/>
-        </w:rPr>
-        <w:t>окт</w:t>
-      </w:r>
-      <w:proofErr w:type="spellEnd"/>
-      <w:r>
-        <w:t xml:space="preserve">.  17:03 </w:t>
-      </w:r>
-      <w:proofErr w:type="spellStart"/>
-      <w:r>
-        <w:t>rhyperior</w:t>
-      </w:r>
-      <w:proofErr w:type="spellEnd"/>
-    </w:p>
-    <w:p>
-      <w:pPr>
-        <w:pStyle w:val="af"/>
-      </w:pPr>
-      <w:r>
-        <w:rPr>
-          <w:u w:val="single"/>
-        </w:rPr>
-        <w:t>10017298</w:t>
-      </w:r>
-      <w:r>
-        <w:t xml:space="preserve"> </w:t>
-      </w:r>
-      <w:proofErr w:type="spellStart"/>
-      <w:r>
-        <w:t>lrwxr</w:t>
-      </w:r>
-      <w:proofErr w:type="spellEnd"/>
-      <w:r>
-        <w:t>-</w:t>
-      </w:r>
-      <w:proofErr w:type="spellStart"/>
-      <w:r>
-        <w:t>xr</w:t>
-      </w:r>
-      <w:proofErr w:type="spellEnd"/>
-      <w:r>
-        <w:t>-</w:t>
-      </w:r>
-      <w:proofErr w:type="gramStart"/>
-      <w:r>
-        <w:t>x  1</w:t>
-      </w:r>
-      <w:proofErr w:type="gramEnd"/>
-      <w:r>
-        <w:t xml:space="preserve"> s466513 studs 11 16 </w:t>
-      </w:r>
-      <w:proofErr w:type="spellStart"/>
-      <w:r>
-        <w:rPr>
-          <w:lang w:val="ru-RU"/>
-        </w:rPr>
-        <w:t>окт</w:t>
-      </w:r>
-      <w:proofErr w:type="spellEnd"/>
-      <w:r>
-        <w:t xml:space="preserve">.  10:34 </w:t>
-      </w:r>
-      <w:proofErr w:type="spellStart"/>
-      <w:r>
-        <w:t>rhyperiorshedinja</w:t>
-      </w:r>
-      <w:proofErr w:type="spellEnd"/>
-      <w:r>
-        <w:t xml:space="preserve"> -</w:t>
-      </w:r>
-      <w:proofErr w:type="gramStart"/>
-      <w:r>
-        <w:t>&gt; .</w:t>
-      </w:r>
-      <w:proofErr w:type="gramEnd"/>
-      <w:r>
-        <w:t>/shedinja1</w:t>
-      </w:r>
-    </w:p>
-    <w:p>
-      <w:pPr>
-        <w:pStyle w:val="af"/>
-      </w:pPr>
-      <w:r>
-        <w:t xml:space="preserve"> 9680389 -</w:t>
-      </w:r>
-      <w:proofErr w:type="spellStart"/>
-      <w:r>
-        <w:t>rw</w:t>
-      </w:r>
-      <w:proofErr w:type="spellEnd"/>
-      <w:r>
-        <w:t>--w</w:t>
-      </w:r>
-      <w:proofErr w:type="gramStart"/>
-      <w:r>
-        <w:t>----  1</w:t>
-      </w:r>
-      <w:proofErr w:type="gramEnd"/>
-      <w:r>
-        <w:t xml:space="preserve"> s466513 studs 20 15 </w:t>
-      </w:r>
-      <w:proofErr w:type="spellStart"/>
-      <w:r>
-        <w:rPr>
-          <w:lang w:val="ru-RU"/>
-        </w:rPr>
-        <w:t>окт</w:t>
-      </w:r>
-      <w:proofErr w:type="spellEnd"/>
-      <w:r>
-        <w:t xml:space="preserve">.  17:03 </w:t>
-      </w:r>
-      <w:proofErr w:type="spellStart"/>
-      <w:r>
-        <w:t>shelgon</w:t>
-      </w:r>
-      <w:proofErr w:type="spellEnd"/>
-    </w:p>
-    <w:p>
-      <w:pPr>
-        <w:pStyle w:val="af"/>
-      </w:pPr>
-      <w:r>
-        <w:t xml:space="preserve"> 9680277 </w:t>
-      </w:r>
-      <w:proofErr w:type="spellStart"/>
-      <w:r>
-        <w:t>dr-xrwx-</w:t>
-      </w:r>
-      <w:proofErr w:type="gramStart"/>
-      <w:r>
-        <w:t>wx</w:t>
-      </w:r>
-      <w:proofErr w:type="spellEnd"/>
-      <w:r>
-        <w:t xml:space="preserve">  2</w:t>
-      </w:r>
-      <w:proofErr w:type="gramEnd"/>
-      <w:r>
-        <w:t xml:space="preserve"> s466513 studs  2 15 </w:t>
-      </w:r>
-      <w:proofErr w:type="spellStart"/>
-      <w:r>
-        <w:rPr>
-          <w:lang w:val="ru-RU"/>
-        </w:rPr>
-        <w:t>окт</w:t>
-      </w:r>
-      <w:proofErr w:type="spellEnd"/>
-      <w:r>
-        <w:t xml:space="preserve">.  17:03 </w:t>
-      </w:r>
-      <w:proofErr w:type="spellStart"/>
-      <w:r>
-        <w:t>skiploom</w:t>
-      </w:r>
-      <w:proofErr w:type="spellEnd"/>
-    </w:p>
-    <w:p>
-      <w:pPr>
-        <w:pStyle w:val="af"/>
-      </w:pPr>
-      <w:r>
-        <w:t xml:space="preserve"> 9679901 -</w:t>
-      </w:r>
-      <w:proofErr w:type="spellStart"/>
-      <w:r>
-        <w:t>rw</w:t>
-      </w:r>
-      <w:proofErr w:type="spellEnd"/>
-      <w:r>
-        <w:t>--w</w:t>
-      </w:r>
-      <w:proofErr w:type="gramStart"/>
-      <w:r>
-        <w:t>----  1</w:t>
-      </w:r>
-      <w:proofErr w:type="gramEnd"/>
-      <w:r>
-        <w:t xml:space="preserve"> s466513 studs 18 15 </w:t>
-      </w:r>
-      <w:proofErr w:type="spellStart"/>
-      <w:r>
-        <w:rPr>
-          <w:lang w:val="ru-RU"/>
-        </w:rPr>
-        <w:t>окт</w:t>
-      </w:r>
-      <w:proofErr w:type="spellEnd"/>
-      <w:r>
-        <w:t xml:space="preserve">.  17:03 </w:t>
-      </w:r>
-      <w:proofErr w:type="spellStart"/>
-      <w:r>
-        <w:t>togepi</w:t>
-      </w:r>
-      <w:proofErr w:type="spellEnd"/>
-    </w:p>
-    <w:p>
-      <w:pPr>
-        <w:pStyle w:val="af"/>
-        <w:rPr>
-          <w:lang w:val="ru-RU"/>
-        </w:rPr>
-      </w:pPr>
-      <w:r>
-        <w:t xml:space="preserve"> 9679900 -</w:t>
-      </w:r>
-      <w:proofErr w:type="spellStart"/>
-      <w:r>
-        <w:t>rw</w:t>
-      </w:r>
-      <w:proofErr w:type="spellEnd"/>
-      <w:r>
-        <w:t>-r</w:t>
-      </w:r>
-      <w:proofErr w:type="gramStart"/>
-      <w:r>
-        <w:t>-----  2</w:t>
-      </w:r>
-      <w:proofErr w:type="gramEnd"/>
-      <w:r>
-        <w:t xml:space="preserve"> s466513 studs 83 15 </w:t>
-      </w:r>
-      <w:proofErr w:type="spellStart"/>
-      <w:r>
-        <w:rPr>
-          <w:lang w:val="ru-RU"/>
-        </w:rPr>
-        <w:t>окт</w:t>
-      </w:r>
-      <w:proofErr w:type="spellEnd"/>
-      <w:r>
-        <w:t xml:space="preserve">.  </w:t>
-      </w:r>
-      <w:r>
-        <w:rPr>
-          <w:lang w:val="ru-RU"/>
-        </w:rPr>
-        <w:t xml:space="preserve">17:03 </w:t>
+        <w:t xml:space="preserve">.  09:26 </w:t>
       </w:r>
       <w:proofErr w:type="spellStart"/>
       <w:r>
@@ -13275,74 +12973,74 @@
         <w:pStyle w:val="af"/>
       </w:pPr>
       <w:r>
+        <w:t>[s466513@helios ~/lab</w:t>
+      </w:r>
+      <w:proofErr w:type="gramStart"/>
+      <w:r>
+        <w:t>0]$</w:t>
+      </w:r>
+      <w:proofErr w:type="gramEnd"/>
+      <w:r>
+        <w:t xml:space="preserve"> cat shedinja1</w:t>
+      </w:r>
+    </w:p>
+    <w:p>
+      <w:pPr>
+        <w:pStyle w:val="af"/>
+      </w:pPr>
+      <w:proofErr w:type="spellStart"/>
+      <w:r>
+        <w:t>Способности</w:t>
+      </w:r>
+      <w:proofErr w:type="spellEnd"/>
+      <w:r>
+        <w:t xml:space="preserve"> Leech Life Sand-Attach Fury</w:t>
+      </w:r>
+    </w:p>
+    <w:p>
+      <w:pPr>
+        <w:pStyle w:val="af"/>
+      </w:pPr>
+      <w:r>
+        <w:t>Swipes Mind Reader Spite Confuse Ray Shadow Sneak Grudge Heal Block</w:t>
+      </w:r>
+    </w:p>
+    <w:p>
+      <w:pPr>
+        <w:pStyle w:val="af"/>
+      </w:pPr>
+      <w:r>
+        <w:t>Shadow Ball</w:t>
+      </w:r>
+    </w:p>
+    <w:p>
+      <w:pPr>
+        <w:pStyle w:val="af"/>
+      </w:pPr>
+      <w:r>
+        <w:t>[s466513@helios ~/lab</w:t>
+      </w:r>
+      <w:proofErr w:type="gramStart"/>
+      <w:r>
+        <w:t>0]$</w:t>
+      </w:r>
+      <w:proofErr w:type="gramEnd"/>
+      <w:r>
+        <w:t xml:space="preserve"> cat ./watchog3/</w:t>
+      </w:r>
+      <w:proofErr w:type="spellStart"/>
+      <w:r>
+        <w:t>litwickshedinja</w:t>
+      </w:r>
+      <w:proofErr w:type="spellEnd"/>
+    </w:p>
+    <w:p>
+      <w:pPr>
+        <w:pStyle w:val="af"/>
+      </w:pPr>
+      <w:proofErr w:type="spellStart"/>
+      <w:r>
         <w:lastRenderedPageBreak/>
-        <w:t>[s466513@helios ~/lab</w:t>
-      </w:r>
-      <w:proofErr w:type="gramStart"/>
-      <w:r>
-        <w:t>0]$</w:t>
-      </w:r>
-      <w:proofErr w:type="gramEnd"/>
-      <w:r>
-        <w:t xml:space="preserve"> cat shedinja1</w:t>
-      </w:r>
-    </w:p>
-    <w:p>
-      <w:pPr>
-        <w:pStyle w:val="af"/>
-      </w:pPr>
-      <w:proofErr w:type="spellStart"/>
-      <w:r>
-        <w:t>Способности</w:t>
-      </w:r>
-      <w:proofErr w:type="spellEnd"/>
-      <w:r>
-        <w:t xml:space="preserve"> Leech Life Sand-Attach Fury</w:t>
-      </w:r>
-    </w:p>
-    <w:p>
-      <w:pPr>
-        <w:pStyle w:val="af"/>
-      </w:pPr>
-      <w:r>
-        <w:t>Swipes Mind Reader Spite Confuse Ray Shadow Sneak Grudge Heal Block</w:t>
-      </w:r>
-    </w:p>
-    <w:p>
-      <w:pPr>
-        <w:pStyle w:val="af"/>
-      </w:pPr>
-      <w:r>
-        <w:t>Shadow Ball</w:t>
-      </w:r>
-    </w:p>
-    <w:p>
-      <w:pPr>
-        <w:pStyle w:val="af"/>
-      </w:pPr>
-      <w:r>
-        <w:t>[s466513@helios ~/lab</w:t>
-      </w:r>
-      <w:proofErr w:type="gramStart"/>
-      <w:r>
-        <w:t>0]$</w:t>
-      </w:r>
-      <w:proofErr w:type="gramEnd"/>
-      <w:r>
-        <w:t xml:space="preserve"> cat ./watchog3/</w:t>
-      </w:r>
-      <w:proofErr w:type="spellStart"/>
-      <w:r>
-        <w:t>litwickshedinja</w:t>
-      </w:r>
-      <w:proofErr w:type="spellEnd"/>
-    </w:p>
-    <w:p>
-      <w:pPr>
-        <w:pStyle w:val="af"/>
-      </w:pPr>
-      <w:proofErr w:type="spellStart"/>
-      <w:r>
         <w:t>Способности</w:t>
       </w:r>
       <w:proofErr w:type="spellEnd"/>
@@ -14180,116 +13878,116 @@
       </w:pPr>
       <w:proofErr w:type="spellStart"/>
       <w:r>
+        <w:t>chmod</w:t>
+      </w:r>
+      <w:proofErr w:type="spellEnd"/>
+      <w:r>
+        <w:t xml:space="preserve"> u=</w:t>
+      </w:r>
+      <w:proofErr w:type="spellStart"/>
+      <w:proofErr w:type="gramStart"/>
+      <w:r>
+        <w:t>rx,g</w:t>
+      </w:r>
+      <w:proofErr w:type="spellEnd"/>
+      <w:proofErr w:type="gramEnd"/>
+      <w:r>
+        <w:t>=</w:t>
+      </w:r>
+      <w:proofErr w:type="spellStart"/>
+      <w:r>
+        <w:t>w,o</w:t>
+      </w:r>
+      <w:proofErr w:type="spellEnd"/>
+      <w:r>
+        <w:t>=r watchog3</w:t>
+      </w:r>
+    </w:p>
+    <w:p>
+      <w:pPr>
+        <w:pStyle w:val="a7"/>
+        <w:rPr>
+          <w:lang w:val="en-US" w:eastAsia="ru-RU"/>
+        </w:rPr>
+      </w:pPr>
+      <w:r>
+        <w:rPr>
+          <w:lang w:eastAsia="ru-RU"/>
+        </w:rPr>
+        <w:t>Проверка</w:t>
+      </w:r>
+      <w:r>
+        <w:rPr>
+          <w:lang w:val="en-US" w:eastAsia="ru-RU"/>
+        </w:rPr>
+        <w:t>:</w:t>
+      </w:r>
+    </w:p>
+    <w:p>
+      <w:pPr>
+        <w:pStyle w:val="af"/>
+      </w:pPr>
+      <w:r>
+        <w:t>[s466513@helios ~/lab0/watchog</w:t>
+      </w:r>
+      <w:proofErr w:type="gramStart"/>
+      <w:r>
+        <w:t>3]$</w:t>
+      </w:r>
+      <w:proofErr w:type="gramEnd"/>
+      <w:r>
+        <w:t xml:space="preserve"> ls -al</w:t>
+      </w:r>
+    </w:p>
+    <w:p>
+      <w:pPr>
+        <w:pStyle w:val="af"/>
+      </w:pPr>
+      <w:r>
+        <w:t>total 29</w:t>
+      </w:r>
+    </w:p>
+    <w:p>
+      <w:pPr>
+        <w:pStyle w:val="af"/>
+      </w:pPr>
+      <w:proofErr w:type="spellStart"/>
+      <w:r>
+        <w:t>dr</w:t>
+      </w:r>
+      <w:proofErr w:type="spellEnd"/>
+      <w:r>
+        <w:t>-x-w-r</w:t>
+      </w:r>
+      <w:proofErr w:type="gramStart"/>
+      <w:r>
+        <w:t>--  6</w:t>
+      </w:r>
+      <w:proofErr w:type="gramEnd"/>
+      <w:r>
+        <w:t xml:space="preserve"> s466513 studs   9 16 </w:t>
+      </w:r>
+      <w:proofErr w:type="spellStart"/>
+      <w:r>
+        <w:t>окт</w:t>
+      </w:r>
+      <w:proofErr w:type="spellEnd"/>
+      <w:r>
+        <w:t xml:space="preserve">.  </w:t>
+      </w:r>
+      <w:proofErr w:type="gramStart"/>
+      <w:r>
+        <w:t>10:50 .</w:t>
+      </w:r>
+      <w:proofErr w:type="gramEnd"/>
+    </w:p>
+    <w:p>
+      <w:pPr>
+        <w:pStyle w:val="af"/>
+      </w:pPr>
+      <w:proofErr w:type="spellStart"/>
+      <w:r>
         <w:lastRenderedPageBreak/>
-        <w:t>chmod</w:t>
-      </w:r>
-      <w:proofErr w:type="spellEnd"/>
-      <w:r>
-        <w:t xml:space="preserve"> u=</w:t>
-      </w:r>
-      <w:proofErr w:type="spellStart"/>
-      <w:proofErr w:type="gramStart"/>
-      <w:r>
-        <w:t>rx,g</w:t>
-      </w:r>
-      <w:proofErr w:type="spellEnd"/>
-      <w:proofErr w:type="gramEnd"/>
-      <w:r>
-        <w:t>=</w:t>
-      </w:r>
-      <w:proofErr w:type="spellStart"/>
-      <w:r>
-        <w:t>w,o</w:t>
-      </w:r>
-      <w:proofErr w:type="spellEnd"/>
-      <w:r>
-        <w:t>=r watchog3</w:t>
-      </w:r>
-    </w:p>
-    <w:p>
-      <w:pPr>
-        <w:pStyle w:val="a7"/>
-        <w:rPr>
-          <w:lang w:val="en-US" w:eastAsia="ru-RU"/>
-        </w:rPr>
-      </w:pPr>
-      <w:r>
-        <w:rPr>
-          <w:lang w:eastAsia="ru-RU"/>
-        </w:rPr>
-        <w:t>Проверка</w:t>
-      </w:r>
-      <w:r>
-        <w:rPr>
-          <w:lang w:val="en-US" w:eastAsia="ru-RU"/>
-        </w:rPr>
-        <w:t>:</w:t>
-      </w:r>
-    </w:p>
-    <w:p>
-      <w:pPr>
-        <w:pStyle w:val="af"/>
-      </w:pPr>
-      <w:r>
-        <w:t>[s466513@helios ~/lab0/watchog</w:t>
-      </w:r>
-      <w:proofErr w:type="gramStart"/>
-      <w:r>
-        <w:t>3]$</w:t>
-      </w:r>
-      <w:proofErr w:type="gramEnd"/>
-      <w:r>
-        <w:t xml:space="preserve"> ls -al</w:t>
-      </w:r>
-    </w:p>
-    <w:p>
-      <w:pPr>
-        <w:pStyle w:val="af"/>
-      </w:pPr>
-      <w:r>
-        <w:t>total 29</w:t>
-      </w:r>
-    </w:p>
-    <w:p>
-      <w:pPr>
-        <w:pStyle w:val="af"/>
-      </w:pPr>
-      <w:proofErr w:type="spellStart"/>
-      <w:r>
-        <w:t>dr</w:t>
-      </w:r>
-      <w:proofErr w:type="spellEnd"/>
-      <w:r>
-        <w:t>-x-w-r</w:t>
-      </w:r>
-      <w:proofErr w:type="gramStart"/>
-      <w:r>
-        <w:t>--  6</w:t>
-      </w:r>
-      <w:proofErr w:type="gramEnd"/>
-      <w:r>
-        <w:t xml:space="preserve"> s466513 studs   9 16 </w:t>
-      </w:r>
-      <w:proofErr w:type="spellStart"/>
-      <w:r>
-        <w:t>окт</w:t>
-      </w:r>
-      <w:proofErr w:type="spellEnd"/>
-      <w:r>
-        <w:t xml:space="preserve">.  </w:t>
-      </w:r>
-      <w:proofErr w:type="gramStart"/>
-      <w:r>
-        <w:t>10:50 .</w:t>
-      </w:r>
-      <w:proofErr w:type="gramEnd"/>
-    </w:p>
-    <w:p>
-      <w:pPr>
-        <w:pStyle w:val="af"/>
-      </w:pPr>
-      <w:proofErr w:type="spellStart"/>
-      <w:r>
         <w:t>drwxr</w:t>
       </w:r>
       <w:proofErr w:type="spellEnd"/>
@@ -15802,7 +15500,6 @@
           <w:szCs w:val="20"/>
           <w:lang w:val="en-US" w:eastAsia="ru-RU"/>
         </w:rPr>
-        <w:lastRenderedPageBreak/>
         <w:t>./</w:t>
       </w:r>
       <w:proofErr w:type="gramEnd"/>
@@ -16354,6 +16051,7 @@
           <w:szCs w:val="20"/>
           <w:lang w:val="en-US" w:eastAsia="ru-RU"/>
         </w:rPr>
+        <w:lastRenderedPageBreak/>
         <w:t>./</w:t>
       </w:r>
       <w:proofErr w:type="gramEnd"/>
@@ -17991,22 +17689,15 @@
         <w:t xml:space="preserve"> </w:t>
       </w:r>
       <w:r>
-        <w:rPr>
-          <w:highlight w:val="green"/>
-        </w:rPr>
         <w:t>ТОЛЬКО</w:t>
       </w:r>
       <w:r>
         <w:rPr>
-          <w:highlight w:val="green"/>
           <w:lang w:val="en-US"/>
         </w:rPr>
         <w:t xml:space="preserve"> </w:t>
       </w:r>
       <w:r>
-        <w:rPr>
-          <w:highlight w:val="green"/>
-        </w:rPr>
         <w:t>ЧИСЛО</w:t>
       </w:r>
     </w:p>
@@ -18138,13 +17829,194 @@
         </w:rPr>
       </w:pPr>
       <w:r>
+        <w:t>Проверка</w:t>
+      </w:r>
+      <w:r>
+        <w:rPr>
+          <w:lang w:val="en-US"/>
+        </w:rPr>
+        <w:t>:</w:t>
+      </w:r>
+    </w:p>
+    <w:p>
+      <w:pPr>
+        <w:pStyle w:val="af"/>
+      </w:pPr>
+      <w:r>
+        <w:t>[s466513@helios ~/lab</w:t>
+      </w:r>
+      <w:proofErr w:type="gramStart"/>
+      <w:r>
+        <w:t>0]$</w:t>
+      </w:r>
+      <w:proofErr w:type="gramEnd"/>
+      <w:r>
+        <w:t xml:space="preserve"> cat cherrim4</w:t>
+      </w:r>
+    </w:p>
+    <w:p>
+      <w:pPr>
+        <w:pStyle w:val="af"/>
+      </w:pPr>
+      <w:proofErr w:type="spellStart"/>
+      <w:r>
+        <w:t>Возможности</w:t>
+      </w:r>
+      <w:proofErr w:type="spellEnd"/>
+      <w:r>
+        <w:t xml:space="preserve"> Overland=6 Surface=4 Jump=4 Power=1</w:t>
+      </w:r>
+    </w:p>
+    <w:p>
+      <w:pPr>
+        <w:pStyle w:val="af"/>
+        <w:rPr>
+          <w:lang w:val="ru-RU"/>
+        </w:rPr>
+      </w:pPr>
+      <w:r>
+        <w:t>Intelligence</w:t>
+      </w:r>
+      <w:r>
+        <w:rPr>
+          <w:lang w:val="ru-RU"/>
+        </w:rPr>
+        <w:t xml:space="preserve">=4 </w:t>
+      </w:r>
+      <w:r>
+        <w:t>Bloom</w:t>
+      </w:r>
+      <w:r>
+        <w:rPr>
+          <w:lang w:val="ru-RU"/>
+        </w:rPr>
+        <w:t>=0</w:t>
+      </w:r>
+    </w:p>
+    <w:p>
+      <w:pPr>
+        <w:pStyle w:val="af"/>
+        <w:rPr>
+          <w:lang w:val="ru-RU"/>
+        </w:rPr>
+      </w:pPr>
+      <w:r>
+        <w:rPr>
+          <w:lang w:val="ru-RU"/>
+        </w:rPr>
+        <w:t>71</w:t>
+      </w:r>
+    </w:p>
+    <w:p>
+      <w:pPr>
+        <w:pStyle w:val="a7"/>
+      </w:pPr>
+      <w:r>
+        <w:t>Возвращение прав доступа:</w:t>
+      </w:r>
+    </w:p>
+    <w:p>
+      <w:pPr>
+        <w:pStyle w:val="af"/>
+      </w:pPr>
+      <w:r>
         <w:lastRenderedPageBreak/>
-        <w:t>Проверка</w:t>
-      </w:r>
-      <w:r>
+        <w:t>[s466513@helios ~/lab</w:t>
+      </w:r>
+      <w:proofErr w:type="gramStart"/>
+      <w:r>
+        <w:t>0]$</w:t>
+      </w:r>
+      <w:proofErr w:type="gramEnd"/>
+      <w:r>
+        <w:t xml:space="preserve"> </w:t>
+      </w:r>
+      <w:proofErr w:type="spellStart"/>
+      <w:r>
+        <w:t>chmod</w:t>
+      </w:r>
+      <w:proofErr w:type="spellEnd"/>
+      <w:r>
+        <w:t xml:space="preserve"> u-w cherrim4</w:t>
+      </w:r>
+    </w:p>
+    <w:p>
+      <w:r>
+        <w:t xml:space="preserve">2. </w:t>
+      </w:r>
+      <w:r>
+        <w:t xml:space="preserve">Вывести рекурсивно список имен и </w:t>
+      </w:r>
+      <w:r>
+        <w:t>атрибутов</w:t>
+      </w:r>
+      <w:r>
+        <w:t xml:space="preserve"> файлов в директории lab0, содержащих строку "</w:t>
+      </w:r>
+      <w:proofErr w:type="spellStart"/>
+      <w:r>
+        <w:t>she</w:t>
+      </w:r>
+      <w:proofErr w:type="spellEnd"/>
+      <w:r>
+        <w:t xml:space="preserve">", </w:t>
+      </w:r>
+      <w:r>
+        <w:t>список отсортировать</w:t>
+      </w:r>
+      <w:r>
+        <w:t xml:space="preserve"> по убыванию даты доступа к файлу, ошибки доступа не подавлять и не перенаправлять</w:t>
+      </w:r>
+      <w:r>
+        <w:t>.</w:t>
+      </w:r>
+    </w:p>
+    <w:p>
+      <w:pPr>
+        <w:pStyle w:val="af"/>
+      </w:pPr>
+      <w:r>
+        <w:t xml:space="preserve">[s466513@helios </w:t>
+      </w:r>
+      <w:proofErr w:type="gramStart"/>
+      <w:r>
+        <w:t>~]$</w:t>
+      </w:r>
+      <w:proofErr w:type="gramEnd"/>
+      <w:r>
+        <w:t xml:space="preserve"> </w:t>
+      </w:r>
+      <w:proofErr w:type="spellStart"/>
+      <w:r>
+        <w:t>chmod</w:t>
+      </w:r>
+      <w:proofErr w:type="spellEnd"/>
+      <w:r>
+        <w:t xml:space="preserve"> -R </w:t>
+      </w:r>
+      <w:proofErr w:type="spellStart"/>
+      <w:r>
+        <w:t>u+r</w:t>
+      </w:r>
+      <w:proofErr w:type="spellEnd"/>
+      <w:r>
+        <w:t xml:space="preserve"> lab0</w:t>
+      </w:r>
+    </w:p>
+    <w:p>
+      <w:pPr>
+        <w:pStyle w:val="a7"/>
         <w:rPr>
           <w:lang w:val="en-US"/>
         </w:rPr>
+      </w:pPr>
+      <w:r>
+        <w:t>Команда</w:t>
+      </w:r>
+      <w:r>
+        <w:rPr>
+          <w:lang w:val="en-US"/>
+        </w:rPr>
         <w:t>:</w:t>
       </w:r>
     </w:p>
@@ -18153,6 +18025,177 @@
         <w:pStyle w:val="af"/>
       </w:pPr>
       <w:r>
+        <w:t xml:space="preserve">[s466513@helios </w:t>
+      </w:r>
+      <w:proofErr w:type="gramStart"/>
+      <w:r>
+        <w:t>~]$</w:t>
+      </w:r>
+      <w:proofErr w:type="gramEnd"/>
+      <w:r>
+        <w:t xml:space="preserve"> ls -</w:t>
+      </w:r>
+      <w:proofErr w:type="spellStart"/>
+      <w:r>
+        <w:t>lR</w:t>
+      </w:r>
+      <w:proofErr w:type="spellEnd"/>
+      <w:r>
+        <w:t xml:space="preserve"> lab0 | grep -E "[0-9]{2}:[0-9]{2}.she" | sort -k6,7 -r</w:t>
+      </w:r>
+    </w:p>
+    <w:p>
+      <w:pPr>
+        <w:pStyle w:val="a7"/>
+      </w:pPr>
+      <w:r>
+        <w:t>Результат</w:t>
+      </w:r>
+      <w:r>
+        <w:t>:</w:t>
+      </w:r>
+    </w:p>
+    <w:p>
+      <w:pPr>
+        <w:pStyle w:val="af"/>
+      </w:pPr>
+      <w:r>
+        <w:rPr>
+          <w:lang w:val="ru-RU"/>
+        </w:rPr>
+        <w:t>-r-----r</w:t>
+      </w:r>
+      <w:proofErr w:type="gramStart"/>
+      <w:r>
+        <w:rPr>
+          <w:lang w:val="ru-RU"/>
+        </w:rPr>
+        <w:t>--  1</w:t>
+      </w:r>
+      <w:proofErr w:type="gramEnd"/>
+      <w:r>
+        <w:rPr>
+          <w:lang w:val="ru-RU"/>
+        </w:rPr>
+        <w:t xml:space="preserve"> s466513 </w:t>
+      </w:r>
+      <w:proofErr w:type="spellStart"/>
+      <w:r>
+        <w:rPr>
+          <w:lang w:val="ru-RU"/>
+        </w:rPr>
+        <w:t>studs</w:t>
+      </w:r>
+      <w:proofErr w:type="spellEnd"/>
+      <w:r>
+        <w:rPr>
+          <w:lang w:val="ru-RU"/>
+        </w:rPr>
+        <w:t xml:space="preserve"> 133 31 окт.  </w:t>
+      </w:r>
+      <w:r>
+        <w:t>14:15 shedinja1</w:t>
+      </w:r>
+    </w:p>
+    <w:p>
+      <w:pPr>
+        <w:pStyle w:val="af"/>
+        <w:rPr>
+          <w:lang w:val="ru-RU"/>
+        </w:rPr>
+      </w:pPr>
+      <w:r>
+        <w:t>-</w:t>
+      </w:r>
+      <w:proofErr w:type="spellStart"/>
+      <w:r>
+        <w:t>rw</w:t>
+      </w:r>
+      <w:proofErr w:type="spellEnd"/>
+      <w:r>
+        <w:t>--w</w:t>
+      </w:r>
+      <w:proofErr w:type="gramStart"/>
+      <w:r>
+        <w:t>----  1</w:t>
+      </w:r>
+      <w:proofErr w:type="gramEnd"/>
+      <w:r>
+        <w:t xml:space="preserve"> s466513 studs 20 21 </w:t>
+      </w:r>
+      <w:proofErr w:type="spellStart"/>
+      <w:r>
+        <w:rPr>
+          <w:lang w:val="ru-RU"/>
+        </w:rPr>
+        <w:t>окт</w:t>
+      </w:r>
+      <w:proofErr w:type="spellEnd"/>
+      <w:r>
+        <w:t xml:space="preserve">.  </w:t>
+      </w:r>
+      <w:r>
+        <w:rPr>
+          <w:lang w:val="ru-RU"/>
+        </w:rPr>
+        <w:t xml:space="preserve">09:26 </w:t>
+      </w:r>
+      <w:proofErr w:type="spellStart"/>
+      <w:r>
+        <w:rPr>
+          <w:lang w:val="ru-RU"/>
+        </w:rPr>
+        <w:t>shelgon</w:t>
+      </w:r>
+      <w:proofErr w:type="spellEnd"/>
+    </w:p>
+    <w:p>
+      <w:r>
+        <w:t xml:space="preserve">3. </w:t>
+      </w:r>
+      <w:r>
+        <w:t xml:space="preserve">Вывести </w:t>
+      </w:r>
+      <w:r>
+        <w:t>содержимое файлов с номерами строк</w:t>
+      </w:r>
+      <w:r>
+        <w:t xml:space="preserve"> в директории herdier5, исключить строки, содержащие "</w:t>
+      </w:r>
+      <w:proofErr w:type="spellStart"/>
+      <w:r>
+        <w:t>He</w:t>
+      </w:r>
+      <w:proofErr w:type="spellEnd"/>
+      <w:r>
+        <w:t>", ошибки доступа не подавлять и не перенаправлять</w:t>
+      </w:r>
+      <w:r>
+        <w:t>.</w:t>
+      </w:r>
+    </w:p>
+    <w:p>
+      <w:pPr>
+        <w:pStyle w:val="a7"/>
+        <w:rPr>
+          <w:lang w:val="en-US"/>
+        </w:rPr>
+      </w:pPr>
+      <w:r>
+        <w:t>Команда</w:t>
+      </w:r>
+      <w:r>
+        <w:rPr>
+          <w:lang w:val="en-US"/>
+        </w:rPr>
+        <w:t>:</w:t>
+      </w:r>
+    </w:p>
+    <w:p>
+      <w:pPr>
+        <w:pStyle w:val="af"/>
+      </w:pPr>
+      <w:r>
         <w:t>[s466513@helios ~/lab</w:t>
       </w:r>
       <w:proofErr w:type="gramStart"/>
@@ -18161,68 +18204,642 @@
       </w:r>
       <w:proofErr w:type="gramEnd"/>
       <w:r>
-        <w:t xml:space="preserve"> cat cherrim4</w:t>
+        <w:t xml:space="preserve"> grep -</w:t>
+      </w:r>
+      <w:proofErr w:type="spellStart"/>
+      <w:r>
+        <w:t>Rhvn</w:t>
+      </w:r>
+      <w:proofErr w:type="spellEnd"/>
+      <w:r>
+        <w:t xml:space="preserve"> "He" herdier5</w:t>
+      </w:r>
+    </w:p>
+    <w:p>
+      <w:pPr>
+        <w:pStyle w:val="a7"/>
+        <w:rPr>
+          <w:lang w:val="en-US"/>
+        </w:rPr>
+      </w:pPr>
+      <w:r>
+        <w:t>Результат</w:t>
+      </w:r>
+      <w:r>
+        <w:rPr>
+          <w:lang w:val="en-US"/>
+        </w:rPr>
+        <w:t>:</w:t>
       </w:r>
     </w:p>
     <w:p>
       <w:pPr>
         <w:pStyle w:val="af"/>
       </w:pPr>
+      <w:proofErr w:type="gramStart"/>
+      <w:r>
+        <w:t>1:Тип</w:t>
+      </w:r>
+      <w:proofErr w:type="gramEnd"/>
+      <w:r>
+        <w:t xml:space="preserve"> </w:t>
+      </w:r>
+      <w:proofErr w:type="spellStart"/>
+      <w:r>
+        <w:t>диеты</w:t>
+      </w:r>
+      <w:proofErr w:type="spellEnd"/>
+    </w:p>
+    <w:p>
+      <w:pPr>
+        <w:pStyle w:val="af"/>
+      </w:pPr>
+      <w:proofErr w:type="gramStart"/>
+      <w:r>
+        <w:t>2:Phototroph</w:t>
+      </w:r>
+      <w:proofErr w:type="gramEnd"/>
+    </w:p>
+    <w:p>
+      <w:pPr>
+        <w:pStyle w:val="af"/>
+      </w:pPr>
+      <w:proofErr w:type="gramStart"/>
+      <w:r>
+        <w:t>1:Возможности</w:t>
+      </w:r>
+      <w:proofErr w:type="gramEnd"/>
+      <w:r>
+        <w:t xml:space="preserve"> Sky=8 Power=1 Intelligence=3</w:t>
+      </w:r>
+    </w:p>
+    <w:p>
+      <w:pPr>
+        <w:pStyle w:val="af"/>
+      </w:pPr>
+      <w:proofErr w:type="gramStart"/>
+      <w:r>
+        <w:t>2:Invisibility</w:t>
+      </w:r>
+      <w:proofErr w:type="gramEnd"/>
+      <w:r>
+        <w:t>=0 Phasing=0</w:t>
+      </w:r>
+    </w:p>
+    <w:p>
+      <w:pPr>
+        <w:pStyle w:val="af"/>
+      </w:pPr>
+      <w:proofErr w:type="gramStart"/>
+      <w:r>
+        <w:t>1:Тип</w:t>
+      </w:r>
+      <w:proofErr w:type="gramEnd"/>
+    </w:p>
+    <w:p>
+      <w:pPr>
+        <w:pStyle w:val="af"/>
+        <w:rPr>
+          <w:lang w:val="ru-RU"/>
+        </w:rPr>
+      </w:pPr>
+      <w:proofErr w:type="gramStart"/>
+      <w:r>
+        <w:t>2:диеты</w:t>
+      </w:r>
+      <w:proofErr w:type="gramEnd"/>
+      <w:r>
+        <w:t xml:space="preserve"> </w:t>
+      </w:r>
+      <w:proofErr w:type="spellStart"/>
+      <w:r>
+        <w:t>Nerravore</w:t>
+      </w:r>
+      <w:proofErr w:type="spellEnd"/>
+    </w:p>
+    <w:p>
+      <w:r>
+        <w:t>4</w:t>
+      </w:r>
+      <w:r>
+        <w:t xml:space="preserve">. </w:t>
+      </w:r>
+      <w:r>
+        <w:t>Вывести содержимое файла drilbur6 с номерами строк, строки отсортировать по имени a</w:t>
+      </w:r>
+      <w:proofErr w:type="gramStart"/>
+      <w:r>
+        <w:t>-&gt;z</w:t>
+      </w:r>
+      <w:proofErr w:type="gramEnd"/>
+      <w:r>
+        <w:t>, ошибки доступа перенаправить в файл в директории /</w:t>
+      </w:r>
+      <w:proofErr w:type="spellStart"/>
+      <w:r>
+        <w:t>tmp</w:t>
+      </w:r>
+      <w:proofErr w:type="spellEnd"/>
+      <w:r>
+        <w:t>.</w:t>
+      </w:r>
+    </w:p>
+    <w:p>
+      <w:pPr>
+        <w:pStyle w:val="a7"/>
+        <w:rPr>
+          <w:lang w:val="en-US"/>
+        </w:rPr>
+      </w:pPr>
+      <w:r>
+        <w:t>Команда</w:t>
+      </w:r>
+      <w:r>
+        <w:rPr>
+          <w:lang w:val="en-US"/>
+        </w:rPr>
+        <w:t>:</w:t>
+      </w:r>
+    </w:p>
+    <w:p>
+      <w:pPr>
+        <w:pStyle w:val="af"/>
+      </w:pPr>
+      <w:r>
+        <w:t>[s466513@helios ~/lab</w:t>
+      </w:r>
+      <w:proofErr w:type="gramStart"/>
+      <w:r>
+        <w:t>0]$</w:t>
+      </w:r>
+      <w:proofErr w:type="gramEnd"/>
+      <w:r>
+        <w:t xml:space="preserve"> </w:t>
+      </w:r>
+      <w:r>
+        <w:t>cat -n drilbur6 2&gt;&gt;//</w:t>
+      </w:r>
+      <w:proofErr w:type="spellStart"/>
+      <w:r>
+        <w:t>tmp</w:t>
+      </w:r>
+      <w:proofErr w:type="spellEnd"/>
+      <w:r>
+        <w:t>/err_s466513 | sort</w:t>
+      </w:r>
+    </w:p>
+    <w:p>
+      <w:pPr>
+        <w:pStyle w:val="a7"/>
+        <w:rPr>
+          <w:lang w:val="en-US"/>
+        </w:rPr>
+      </w:pPr>
+      <w:r>
+        <w:t>Результат</w:t>
+      </w:r>
+      <w:r>
+        <w:rPr>
+          <w:lang w:val="en-US"/>
+        </w:rPr>
+        <w:t>:</w:t>
+      </w:r>
+    </w:p>
+    <w:p>
+      <w:pPr>
+        <w:pStyle w:val="af"/>
+      </w:pPr>
+      <w:r>
+        <w:t xml:space="preserve">     </w:t>
+      </w:r>
+      <w:proofErr w:type="gramStart"/>
+      <w:r>
+        <w:t xml:space="preserve">1  </w:t>
+      </w:r>
       <w:proofErr w:type="spellStart"/>
       <w:r>
         <w:t>Возможности</w:t>
       </w:r>
       <w:proofErr w:type="spellEnd"/>
-      <w:r>
-        <w:t xml:space="preserve"> Overland=6 Surface=4 Jump=4 Power=1</w:t>
+      <w:proofErr w:type="gramEnd"/>
+      <w:r>
+        <w:t xml:space="preserve"> Overland=4 Surface=2</w:t>
       </w:r>
     </w:p>
     <w:p>
       <w:pPr>
         <w:pStyle w:val="af"/>
+      </w:pPr>
+      <w:r>
+        <w:t xml:space="preserve">     </w:t>
+      </w:r>
+      <w:proofErr w:type="gramStart"/>
+      <w:r>
+        <w:t>2  Burrow</w:t>
+      </w:r>
+      <w:proofErr w:type="gramEnd"/>
+      <w:r>
+        <w:t>=6 Jump=2 Power=2 Intelligence=4</w:t>
+      </w:r>
+    </w:p>
+    <w:p>
+      <w:r>
+        <w:lastRenderedPageBreak/>
+        <w:t xml:space="preserve">5. </w:t>
+      </w:r>
+      <w:r>
+        <w:t xml:space="preserve">Вывести содержимое файлов: </w:t>
+      </w:r>
+      <w:proofErr w:type="spellStart"/>
+      <w:r>
+        <w:t>ledyba</w:t>
+      </w:r>
+      <w:proofErr w:type="spellEnd"/>
+      <w:r>
+        <w:t xml:space="preserve">, </w:t>
+      </w:r>
+      <w:proofErr w:type="spellStart"/>
+      <w:r>
+        <w:t>roggenrola</w:t>
+      </w:r>
+      <w:proofErr w:type="spellEnd"/>
+      <w:r>
+        <w:t xml:space="preserve"> с номерами строк, исключить строки, заканчивающиеся на 'e', регистр символов игнорировать, ошибки доступа не подавлять и не перенаправлять</w:t>
+      </w:r>
+      <w:r>
+        <w:t>.</w:t>
+      </w:r>
+    </w:p>
+    <w:p>
+      <w:pPr>
+        <w:pStyle w:val="a7"/>
+        <w:rPr>
+          <w:lang w:val="en-US"/>
+        </w:rPr>
+      </w:pPr>
+      <w:r>
+        <w:t>Команда</w:t>
+      </w:r>
+      <w:r>
+        <w:rPr>
+          <w:lang w:val="en-US"/>
+        </w:rPr>
+        <w:t>:</w:t>
+      </w:r>
+    </w:p>
+    <w:p>
+      <w:pPr>
+        <w:pStyle w:val="af"/>
+      </w:pPr>
+      <w:r>
+        <w:t>[s466513@helios ~/lab0/herdier</w:t>
+      </w:r>
+      <w:proofErr w:type="gramStart"/>
+      <w:r>
+        <w:t>5]$</w:t>
+      </w:r>
+      <w:proofErr w:type="gramEnd"/>
+      <w:r>
+        <w:t xml:space="preserve"> cat -n </w:t>
+      </w:r>
+      <w:proofErr w:type="spellStart"/>
+      <w:r>
+        <w:t>ledyba</w:t>
+      </w:r>
+      <w:proofErr w:type="spellEnd"/>
+      <w:r>
+        <w:t xml:space="preserve"> </w:t>
+      </w:r>
+      <w:proofErr w:type="spellStart"/>
+      <w:r>
+        <w:t>roggenrola</w:t>
+      </w:r>
+      <w:proofErr w:type="spellEnd"/>
+      <w:r>
+        <w:t xml:space="preserve"> | grep -iv 'e$'</w:t>
+      </w:r>
+    </w:p>
+    <w:p>
+      <w:pPr>
+        <w:pStyle w:val="a7"/>
+      </w:pPr>
+      <w:r>
+        <w:t>Результат:</w:t>
+      </w:r>
+    </w:p>
+    <w:p>
+      <w:pPr>
+        <w:pStyle w:val="af"/>
         <w:rPr>
           <w:lang w:val="ru-RU"/>
         </w:rPr>
       </w:pPr>
       <w:r>
-        <w:t>Intelligence</w:t>
-      </w:r>
+        <w:t xml:space="preserve">     </w:t>
+      </w:r>
+      <w:proofErr w:type="gramStart"/>
       <w:r>
         <w:rPr>
           <w:lang w:val="ru-RU"/>
         </w:rPr>
-        <w:t xml:space="preserve">=4 </w:t>
-      </w:r>
-      <w:r>
-        <w:t>Bloom</w:t>
-      </w:r>
-      <w:r>
+        <w:t>1  Тип</w:t>
+      </w:r>
+      <w:proofErr w:type="gramEnd"/>
+    </w:p>
+    <w:p>
+      <w:r>
+        <w:rPr>
+          <w:highlight w:val="yellow"/>
+        </w:rPr>
+        <w:t>6. Вывести три последних элемента рекурсивного списка имен и атрибутов файлов в директории lab0, содержащих строку "</w:t>
+      </w:r>
+      <w:proofErr w:type="spellStart"/>
+      <w:r>
+        <w:rPr>
+          <w:highlight w:val="yellow"/>
+        </w:rPr>
+        <w:t>ro</w:t>
+      </w:r>
+      <w:proofErr w:type="spellEnd"/>
+      <w:r>
+        <w:rPr>
+          <w:highlight w:val="yellow"/>
+        </w:rPr>
+        <w:t>", список отсортировать по имени a</w:t>
+      </w:r>
+      <w:proofErr w:type="gramStart"/>
+      <w:r>
+        <w:rPr>
+          <w:highlight w:val="yellow"/>
+        </w:rPr>
+        <w:t>-&gt;z</w:t>
+      </w:r>
+      <w:proofErr w:type="gramEnd"/>
+      <w:r>
+        <w:rPr>
+          <w:highlight w:val="yellow"/>
+        </w:rPr>
+        <w:t>, ошибки доступа не подавлять и не перенаправлять.</w:t>
+      </w:r>
+    </w:p>
+    <w:p>
+      <w:pPr>
+        <w:pStyle w:val="a7"/>
+        <w:rPr>
+          <w:lang w:val="en-US"/>
+        </w:rPr>
+      </w:pPr>
+      <w:r>
+        <w:t>Команда</w:t>
+      </w:r>
+      <w:r>
+        <w:rPr>
+          <w:lang w:val="en-US"/>
+        </w:rPr>
+        <w:t>:</w:t>
+      </w:r>
+      <w:r>
+        <w:rPr>
+          <w:lang w:val="en-US"/>
+        </w:rPr>
+        <w:t>|</w:t>
+      </w:r>
+    </w:p>
+    <w:p>
+      <w:pPr>
+        <w:pStyle w:val="af"/>
+      </w:pPr>
+      <w:r>
+        <w:t>[s466513@helios ~/lab</w:t>
+      </w:r>
+      <w:proofErr w:type="gramStart"/>
+      <w:r>
+        <w:t>0]$</w:t>
+      </w:r>
+      <w:proofErr w:type="gramEnd"/>
+      <w:r>
+        <w:t xml:space="preserve"> ls -</w:t>
+      </w:r>
+      <w:proofErr w:type="spellStart"/>
+      <w:r>
+        <w:t>lR</w:t>
+      </w:r>
+      <w:proofErr w:type="spellEnd"/>
+      <w:r>
+        <w:t xml:space="preserve"> | grep -v -e './' -e 'total' -e '^$' | grep '</w:t>
+      </w:r>
+      <w:proofErr w:type="spellStart"/>
+      <w:r>
+        <w:t>ro</w:t>
+      </w:r>
+      <w:proofErr w:type="spellEnd"/>
+      <w:r>
+        <w:t>' | sort | tail -3</w:t>
+      </w:r>
+    </w:p>
+    <w:p>
+      <w:pPr>
+        <w:pStyle w:val="a7"/>
+        <w:rPr>
+          <w:lang w:val="en-US"/>
+        </w:rPr>
+      </w:pPr>
+      <w:r>
+        <w:t>Результат</w:t>
+      </w:r>
+      <w:r>
+        <w:rPr>
+          <w:lang w:val="en-US"/>
+        </w:rPr>
+        <w:t>:</w:t>
+      </w:r>
+    </w:p>
+    <w:p>
+      <w:pPr>
+        <w:pStyle w:val="af"/>
+      </w:pPr>
+      <w:r>
+        <w:t>-</w:t>
+      </w:r>
+      <w:proofErr w:type="spellStart"/>
+      <w:r>
+        <w:t>rw</w:t>
+      </w:r>
+      <w:proofErr w:type="spellEnd"/>
+      <w:r>
+        <w:t>-r--r</w:t>
+      </w:r>
+      <w:proofErr w:type="gramStart"/>
+      <w:r>
+        <w:t>--  1</w:t>
+      </w:r>
+      <w:proofErr w:type="gramEnd"/>
+      <w:r>
+        <w:t xml:space="preserve"> s466513 studs   0 31 </w:t>
+      </w:r>
+      <w:proofErr w:type="spellStart"/>
+      <w:r>
+        <w:t>окт</w:t>
+      </w:r>
+      <w:proofErr w:type="spellEnd"/>
+      <w:r>
+        <w:t xml:space="preserve">.  14:35 </w:t>
+      </w:r>
+      <w:proofErr w:type="spellStart"/>
+      <w:r>
+        <w:t>rororo</w:t>
+      </w:r>
+      <w:proofErr w:type="spellEnd"/>
+    </w:p>
+    <w:p>
+      <w:pPr>
+        <w:pStyle w:val="af"/>
+      </w:pPr>
+      <w:proofErr w:type="spellStart"/>
+      <w:r>
+        <w:t>drwxr-xr</w:t>
+      </w:r>
+      <w:proofErr w:type="spellEnd"/>
+      <w:proofErr w:type="gramStart"/>
+      <w:r>
+        <w:t>--  2</w:t>
+      </w:r>
+      <w:proofErr w:type="gramEnd"/>
+      <w:r>
+        <w:t xml:space="preserve"> s466513 studs   3 21 </w:t>
+      </w:r>
+      <w:proofErr w:type="spellStart"/>
+      <w:r>
+        <w:t>окт</w:t>
+      </w:r>
+      <w:proofErr w:type="spellEnd"/>
+      <w:r>
+        <w:t xml:space="preserve">.  09:24 </w:t>
+      </w:r>
+      <w:proofErr w:type="spellStart"/>
+      <w:r>
+        <w:t>fearow</w:t>
+      </w:r>
+      <w:proofErr w:type="spellEnd"/>
+    </w:p>
+    <w:p>
+      <w:pPr>
+        <w:pStyle w:val="af"/>
         <w:rPr>
           <w:lang w:val="ru-RU"/>
         </w:rPr>
-        <w:t>=0</w:t>
+      </w:pPr>
+      <w:proofErr w:type="spellStart"/>
+      <w:r>
+        <w:t>drwxr-xr</w:t>
+      </w:r>
+      <w:proofErr w:type="spellEnd"/>
+      <w:proofErr w:type="gramStart"/>
+      <w:r>
+        <w:t>--  2</w:t>
+      </w:r>
+      <w:proofErr w:type="gramEnd"/>
+      <w:r>
+        <w:t xml:space="preserve"> s466513 studs   3 21 </w:t>
+      </w:r>
+      <w:proofErr w:type="spellStart"/>
+      <w:r>
+        <w:t>окт</w:t>
+      </w:r>
+      <w:proofErr w:type="spellEnd"/>
+      <w:r>
+        <w:t xml:space="preserve">.  09:24 </w:t>
+      </w:r>
+      <w:proofErr w:type="spellStart"/>
+      <w:r>
+        <w:t>fearow</w:t>
+      </w:r>
+      <w:proofErr w:type="spellEnd"/>
+    </w:p>
+    <w:p>
+      <w:pPr>
+        <w:rPr>
+          <w:lang w:val="en-US"/>
+        </w:rPr>
+      </w:pPr>
+      <w:bookmarkStart w:id="10" w:name="_Toc180389828"/>
+    </w:p>
+    <w:p>
+      <w:pPr>
+        <w:pStyle w:val="2"/>
+      </w:pPr>
+      <w:r>
+        <w:t xml:space="preserve">Выполнение пункта </w:t>
+      </w:r>
+      <w:r>
+        <w:t>5</w:t>
+      </w:r>
+      <w:r>
+        <w:t xml:space="preserve"> задания.</w:t>
+      </w:r>
+      <w:bookmarkEnd w:id="10"/>
+    </w:p>
+    <w:p>
+      <w:r>
+        <w:t xml:space="preserve">1. </w:t>
+      </w:r>
+      <w:r>
+        <w:t>Удалить файл shedinja1</w:t>
+      </w:r>
+      <w:r>
+        <w:t>.</w:t>
       </w:r>
     </w:p>
     <w:p>
       <w:pPr>
         <w:pStyle w:val="af"/>
-        <w:rPr>
-          <w:lang w:val="ru-RU"/>
-        </w:rPr>
-      </w:pPr>
-      <w:r>
-        <w:rPr>
-          <w:lang w:val="ru-RU"/>
-        </w:rPr>
-        <w:t>71</w:t>
+      </w:pPr>
+      <w:r>
+        <w:t>[s466513@helios ~/lab</w:t>
+      </w:r>
+      <w:proofErr w:type="gramStart"/>
+      <w:r>
+        <w:t>0]$</w:t>
+      </w:r>
+      <w:proofErr w:type="gramEnd"/>
+      <w:r>
+        <w:t xml:space="preserve"> </w:t>
+      </w:r>
+      <w:proofErr w:type="spellStart"/>
+      <w:r>
+        <w:t>chmod</w:t>
+      </w:r>
+      <w:proofErr w:type="spellEnd"/>
+      <w:r>
+        <w:t xml:space="preserve"> </w:t>
+      </w:r>
+      <w:proofErr w:type="spellStart"/>
+      <w:r>
+        <w:t>u+</w:t>
+      </w:r>
+      <w:r>
+        <w:t>w</w:t>
+      </w:r>
+      <w:proofErr w:type="spellEnd"/>
+      <w:r>
+        <w:t xml:space="preserve"> shedinja1</w:t>
       </w:r>
     </w:p>
     <w:p>
       <w:pPr>
         <w:pStyle w:val="a7"/>
-      </w:pPr>
-      <w:r>
-        <w:t>Возвращение прав доступа:</w:t>
+        <w:rPr>
+          <w:lang w:val="en-US"/>
+        </w:rPr>
+      </w:pPr>
+      <w:r>
+        <w:t>Команда</w:t>
+      </w:r>
+      <w:r>
+        <w:rPr>
+          <w:lang w:val="en-US"/>
+        </w:rPr>
+        <w:t>:</w:t>
       </w:r>
     </w:p>
     <w:p>
@@ -18238,84 +18855,106 @@
       </w:r>
       <w:proofErr w:type="gramEnd"/>
       <w:r>
+        <w:t xml:space="preserve"> rm shedinja1</w:t>
+      </w:r>
+    </w:p>
+    <w:p>
+      <w:pPr>
+        <w:rPr>
+          <w:lang w:val="en-US"/>
+        </w:rPr>
+      </w:pPr>
+      <w:r>
+        <w:rPr>
+          <w:lang w:val="en-US"/>
+        </w:rPr>
+        <w:t xml:space="preserve">2. </w:t>
+      </w:r>
+      <w:r>
+        <w:t>Удалить</w:t>
+      </w:r>
+      <w:r>
+        <w:rPr>
+          <w:lang w:val="en-US"/>
+        </w:rPr>
         <w:t xml:space="preserve"> </w:t>
       </w:r>
-      <w:proofErr w:type="spellStart"/>
-      <w:r>
-        <w:t>chmod</w:t>
-      </w:r>
-      <w:proofErr w:type="spellEnd"/>
-      <w:r>
-        <w:t xml:space="preserve"> u-w cherrim4</w:t>
-      </w:r>
-    </w:p>
-    <w:p>
-      <w:r>
-        <w:t xml:space="preserve">2. </w:t>
-      </w:r>
-      <w:r>
-        <w:t xml:space="preserve">Вывести рекурсивно список имен и </w:t>
-      </w:r>
-      <w:r>
-        <w:rPr>
-          <w:highlight w:val="yellow"/>
-        </w:rPr>
-        <w:t>атрибутов</w:t>
-      </w:r>
-      <w:r>
-        <w:t xml:space="preserve"> файлов в директории lab0, содержащих строку "</w:t>
-      </w:r>
-      <w:proofErr w:type="spellStart"/>
-      <w:r>
-        <w:t>she</w:t>
-      </w:r>
-      <w:proofErr w:type="spellEnd"/>
-      <w:r>
-        <w:t xml:space="preserve">", </w:t>
-      </w:r>
-      <w:r>
-        <w:rPr>
-          <w:highlight w:val="yellow"/>
-        </w:rPr>
-        <w:t>список отсортировать</w:t>
-      </w:r>
-      <w:r>
-        <w:t xml:space="preserve"> по убыванию даты доступа к файлу, ошибки доступа не подавлять и не перенаправлять</w:t>
-      </w:r>
-      <w:r>
+      <w:r>
+        <w:t>файл</w:t>
+      </w:r>
+      <w:r>
+        <w:rPr>
+          <w:lang w:val="en-US"/>
+        </w:rPr>
+        <w:t xml:space="preserve"> lab0/gengar6/</w:t>
+      </w:r>
+      <w:proofErr w:type="spellStart"/>
+      <w:r>
+        <w:rPr>
+          <w:lang w:val="en-US"/>
+        </w:rPr>
+        <w:t>masquerain</w:t>
+      </w:r>
+      <w:proofErr w:type="spellEnd"/>
+      <w:r>
+        <w:rPr>
+          <w:lang w:val="en-US"/>
+        </w:rPr>
         <w:t>.</w:t>
       </w:r>
     </w:p>
     <w:p>
       <w:pPr>
+        <w:pStyle w:val="a7"/>
+        <w:rPr>
+          <w:lang w:val="en-US"/>
+        </w:rPr>
+      </w:pPr>
+      <w:r>
+        <w:t>Команда</w:t>
+      </w:r>
+      <w:r>
+        <w:rPr>
+          <w:lang w:val="en-US"/>
+        </w:rPr>
+        <w:t>:</w:t>
+      </w:r>
+    </w:p>
+    <w:p>
+      <w:pPr>
         <w:pStyle w:val="af"/>
       </w:pPr>
       <w:r>
-        <w:t xml:space="preserve">[s466513@helios </w:t>
+        <w:t>[s466513@helios ~/lab</w:t>
       </w:r>
       <w:proofErr w:type="gramStart"/>
       <w:r>
-        <w:t>~]$</w:t>
+        <w:t>0]$</w:t>
       </w:r>
       <w:proofErr w:type="gramEnd"/>
       <w:r>
-        <w:t xml:space="preserve"> </w:t>
-      </w:r>
-      <w:proofErr w:type="spellStart"/>
-      <w:r>
-        <w:t>chmod</w:t>
-      </w:r>
-      <w:proofErr w:type="spellEnd"/>
-      <w:r>
-        <w:t xml:space="preserve"> -R </w:t>
-      </w:r>
-      <w:proofErr w:type="spellStart"/>
-      <w:r>
-        <w:t>u+r</w:t>
-      </w:r>
-      <w:proofErr w:type="spellEnd"/>
-      <w:r>
-        <w:t xml:space="preserve"> lab0</w:t>
+        <w:t xml:space="preserve"> rm gengar6/</w:t>
+      </w:r>
+      <w:proofErr w:type="spellStart"/>
+      <w:r>
+        <w:t>masquerain</w:t>
+      </w:r>
+      <w:proofErr w:type="spellEnd"/>
+    </w:p>
+    <w:p>
+      <w:r>
+        <w:t>3. У</w:t>
+      </w:r>
+      <w:r>
+        <w:t>далить символические ссылки lab0/gengar6/</w:t>
+      </w:r>
+      <w:proofErr w:type="spellStart"/>
+      <w:r>
+        <w:t>rhyperiorshedin</w:t>
+      </w:r>
+      <w:proofErr w:type="spellEnd"/>
+      <w:r>
+        <w:t>*</w:t>
       </w:r>
     </w:p>
     <w:p>
@@ -18340,949 +18979,7 @@
         <w:pStyle w:val="af"/>
       </w:pPr>
       <w:r>
-        <w:t>[s466513@helios ~/lab</w:t>
-      </w:r>
-      <w:proofErr w:type="gramStart"/>
-      <w:r>
-        <w:t>0]$</w:t>
-      </w:r>
-      <w:proofErr w:type="gramEnd"/>
-      <w:r>
-        <w:t xml:space="preserve"> ls -</w:t>
-      </w:r>
-      <w:proofErr w:type="spellStart"/>
-      <w:r>
-        <w:t>Rtl</w:t>
-      </w:r>
-      <w:proofErr w:type="spellEnd"/>
-      <w:r>
-        <w:t xml:space="preserve"> | grep -R 'she' .</w:t>
-      </w:r>
-    </w:p>
-    <w:p>
-      <w:pPr>
-        <w:pStyle w:val="a7"/>
-      </w:pPr>
-      <w:r>
-        <w:t>Результат</w:t>
-      </w:r>
-      <w:r>
-        <w:t>:</w:t>
-      </w:r>
-    </w:p>
-    <w:p>
-      <w:pPr>
-        <w:pStyle w:val="af"/>
-        <w:rPr>
-          <w:lang w:val="ru-RU"/>
-        </w:rPr>
-      </w:pPr>
-      <w:proofErr w:type="gramStart"/>
-      <w:r>
-        <w:rPr>
-          <w:lang w:val="ru-RU"/>
-        </w:rPr>
-        <w:t>./</w:t>
-      </w:r>
-      <w:proofErr w:type="gramEnd"/>
-      <w:r>
-        <w:t>test</w:t>
-      </w:r>
-      <w:r>
-        <w:rPr>
-          <w:lang w:val="ru-RU"/>
-        </w:rPr>
-        <w:t>:</w:t>
-      </w:r>
-      <w:r>
-        <w:t>she</w:t>
-      </w:r>
-      <w:r>
-        <w:rPr>
-          <w:lang w:val="ru-RU"/>
-        </w:rPr>
-        <w:t xml:space="preserve"> </w:t>
-      </w:r>
-      <w:proofErr w:type="spellStart"/>
-      <w:r>
-        <w:t>shee</w:t>
-      </w:r>
-      <w:proofErr w:type="spellEnd"/>
-    </w:p>
-    <w:p>
-      <w:r>
-        <w:t xml:space="preserve">3. </w:t>
-      </w:r>
-      <w:r>
-        <w:t xml:space="preserve">Вывести </w:t>
-      </w:r>
-      <w:r>
-        <w:rPr>
-          <w:highlight w:val="yellow"/>
-        </w:rPr>
-        <w:t>содержимое файлов с номерами строк</w:t>
-      </w:r>
-      <w:r>
-        <w:t xml:space="preserve"> в директории herdier5, исключить строки, содержащие "</w:t>
-      </w:r>
-      <w:proofErr w:type="spellStart"/>
-      <w:r>
-        <w:t>He</w:t>
-      </w:r>
-      <w:proofErr w:type="spellEnd"/>
-      <w:r>
-        <w:t>", ошибки доступа не подавлять и не перенаправлять</w:t>
-      </w:r>
-      <w:r>
-        <w:t>.</w:t>
-      </w:r>
-    </w:p>
-    <w:p>
-      <w:pPr>
-        <w:pStyle w:val="a7"/>
-        <w:rPr>
-          <w:lang w:val="en-US"/>
-        </w:rPr>
-      </w:pPr>
-      <w:r>
-        <w:t>Команда</w:t>
-      </w:r>
-      <w:r>
-        <w:rPr>
-          <w:lang w:val="en-US"/>
-        </w:rPr>
-        <w:t>:</w:t>
-      </w:r>
-    </w:p>
-    <w:p>
-      <w:pPr>
-        <w:pStyle w:val="af"/>
-      </w:pPr>
-      <w:r>
-        <w:t>[s466513@helios ~/lab</w:t>
-      </w:r>
-      <w:proofErr w:type="gramStart"/>
-      <w:r>
-        <w:t>0]$</w:t>
-      </w:r>
-      <w:proofErr w:type="gramEnd"/>
-      <w:r>
-        <w:t xml:space="preserve"> </w:t>
-      </w:r>
-      <w:r>
-        <w:t>grep -</w:t>
-      </w:r>
-      <w:proofErr w:type="spellStart"/>
-      <w:r>
-        <w:t>Rnv</w:t>
-      </w:r>
-      <w:proofErr w:type="spellEnd"/>
-      <w:r>
-        <w:t xml:space="preserve"> 'He' ./herdier5</w:t>
-      </w:r>
-    </w:p>
-    <w:p>
-      <w:pPr>
-        <w:pStyle w:val="a7"/>
-        <w:rPr>
-          <w:lang w:val="en-US"/>
-        </w:rPr>
-      </w:pPr>
-      <w:r>
-        <w:t>Результат</w:t>
-      </w:r>
-      <w:r>
-        <w:rPr>
-          <w:lang w:val="en-US"/>
-        </w:rPr>
-        <w:t>:</w:t>
-      </w:r>
-    </w:p>
-    <w:p>
-      <w:pPr>
-        <w:pStyle w:val="af"/>
-      </w:pPr>
-      <w:proofErr w:type="gramStart"/>
-      <w:r>
-        <w:t>./</w:t>
-      </w:r>
-      <w:proofErr w:type="gramEnd"/>
-      <w:r>
-        <w:t>herdier5/roggenrola:1:Тип</w:t>
-      </w:r>
-    </w:p>
-    <w:p>
-      <w:pPr>
-        <w:pStyle w:val="af"/>
-      </w:pPr>
-      <w:proofErr w:type="gramStart"/>
-      <w:r>
-        <w:t>./</w:t>
-      </w:r>
-      <w:proofErr w:type="gramEnd"/>
-      <w:r>
-        <w:t xml:space="preserve">herdier5/roggenrola:2:диеты </w:t>
-      </w:r>
-      <w:proofErr w:type="spellStart"/>
-      <w:r>
-        <w:t>Nerravore</w:t>
-      </w:r>
-      <w:proofErr w:type="spellEnd"/>
-    </w:p>
-    <w:p>
-      <w:pPr>
-        <w:pStyle w:val="af"/>
-      </w:pPr>
-      <w:proofErr w:type="gramStart"/>
-      <w:r>
-        <w:t>./</w:t>
-      </w:r>
-      <w:proofErr w:type="gramEnd"/>
-      <w:r>
-        <w:t xml:space="preserve">herdier5/oddish:1:Тип </w:t>
-      </w:r>
-      <w:proofErr w:type="spellStart"/>
-      <w:r>
-        <w:t>диеты</w:t>
-      </w:r>
-      <w:proofErr w:type="spellEnd"/>
-    </w:p>
-    <w:p>
-      <w:pPr>
-        <w:pStyle w:val="af"/>
-      </w:pPr>
-      <w:proofErr w:type="gramStart"/>
-      <w:r>
-        <w:t>./</w:t>
-      </w:r>
-      <w:proofErr w:type="gramEnd"/>
-      <w:r>
-        <w:t>herdier5/oddish:2:Phototroph</w:t>
-      </w:r>
-    </w:p>
-    <w:p>
-      <w:pPr>
-        <w:pStyle w:val="af"/>
-      </w:pPr>
-      <w:proofErr w:type="gramStart"/>
-      <w:r>
-        <w:t>./</w:t>
-      </w:r>
-      <w:proofErr w:type="gramEnd"/>
-      <w:r>
-        <w:t>herdier5/gastly:1:Возможности Sky=8 Power=1 Intelligence=3</w:t>
-      </w:r>
-    </w:p>
-    <w:p>
-      <w:pPr>
-        <w:pStyle w:val="af"/>
-        <w:rPr>
-          <w:lang w:val="ru-RU"/>
-        </w:rPr>
-      </w:pPr>
-      <w:proofErr w:type="gramStart"/>
-      <w:r>
-        <w:rPr>
-          <w:lang w:val="ru-RU"/>
-        </w:rPr>
-        <w:t>./</w:t>
-      </w:r>
-      <w:proofErr w:type="spellStart"/>
-      <w:proofErr w:type="gramEnd"/>
-      <w:r>
-        <w:t>herdier</w:t>
-      </w:r>
-      <w:proofErr w:type="spellEnd"/>
-      <w:r>
-        <w:rPr>
-          <w:lang w:val="ru-RU"/>
-        </w:rPr>
-        <w:t>5/</w:t>
-      </w:r>
-      <w:proofErr w:type="spellStart"/>
-      <w:r>
-        <w:t>gastly</w:t>
-      </w:r>
-      <w:proofErr w:type="spellEnd"/>
-      <w:r>
-        <w:rPr>
-          <w:lang w:val="ru-RU"/>
-        </w:rPr>
-        <w:t>:2:</w:t>
-      </w:r>
-      <w:r>
-        <w:t>Invisibility</w:t>
-      </w:r>
-      <w:r>
-        <w:rPr>
-          <w:lang w:val="ru-RU"/>
-        </w:rPr>
-        <w:t xml:space="preserve">=0 </w:t>
-      </w:r>
-      <w:r>
-        <w:t>Phasing</w:t>
-      </w:r>
-      <w:r>
-        <w:rPr>
-          <w:lang w:val="ru-RU"/>
-        </w:rPr>
-        <w:t>=0</w:t>
-      </w:r>
-    </w:p>
-    <w:p>
-      <w:r>
-        <w:t>4</w:t>
-      </w:r>
-      <w:r>
-        <w:t xml:space="preserve">. </w:t>
-      </w:r>
-      <w:r>
-        <w:t>Вывести содержимое файла drilbur6 с номерами строк, строки отсортировать по имени a</w:t>
-      </w:r>
-      <w:proofErr w:type="gramStart"/>
-      <w:r>
-        <w:t>-&gt;z</w:t>
-      </w:r>
-      <w:proofErr w:type="gramEnd"/>
-      <w:r>
-        <w:t>, ошибки доступа перенаправить в файл в директории /</w:t>
-      </w:r>
-      <w:proofErr w:type="spellStart"/>
-      <w:r>
-        <w:t>tmp</w:t>
-      </w:r>
-      <w:proofErr w:type="spellEnd"/>
-      <w:r>
-        <w:t>.</w:t>
-      </w:r>
-    </w:p>
-    <w:p>
-      <w:pPr>
-        <w:pStyle w:val="a7"/>
-        <w:rPr>
-          <w:lang w:val="en-US"/>
-        </w:rPr>
-      </w:pPr>
-      <w:r>
-        <w:t>Команда</w:t>
-      </w:r>
-      <w:r>
-        <w:rPr>
-          <w:lang w:val="en-US"/>
-        </w:rPr>
-        <w:t>:</w:t>
-      </w:r>
-    </w:p>
-    <w:p>
-      <w:pPr>
-        <w:pStyle w:val="af"/>
-      </w:pPr>
-      <w:r>
-        <w:t>[s466513@helios ~/lab</w:t>
-      </w:r>
-      <w:proofErr w:type="gramStart"/>
-      <w:r>
-        <w:t>0]$</w:t>
-      </w:r>
-      <w:proofErr w:type="gramEnd"/>
-      <w:r>
-        <w:t xml:space="preserve"> </w:t>
-      </w:r>
-      <w:r>
-        <w:t>cat -n drilbur6 2&gt;&gt;//</w:t>
-      </w:r>
-      <w:proofErr w:type="spellStart"/>
-      <w:r>
-        <w:t>tmp</w:t>
-      </w:r>
-      <w:proofErr w:type="spellEnd"/>
-      <w:r>
-        <w:t>/err_s466513 | sort</w:t>
-      </w:r>
-    </w:p>
-    <w:p>
-      <w:pPr>
-        <w:pStyle w:val="a7"/>
-        <w:rPr>
-          <w:lang w:val="en-US"/>
-        </w:rPr>
-      </w:pPr>
-      <w:r>
         <w:lastRenderedPageBreak/>
-        <w:t>Результат</w:t>
-      </w:r>
-      <w:r>
-        <w:rPr>
-          <w:lang w:val="en-US"/>
-        </w:rPr>
-        <w:t>:</w:t>
-      </w:r>
-    </w:p>
-    <w:p>
-      <w:pPr>
-        <w:pStyle w:val="af"/>
-      </w:pPr>
-      <w:r>
-        <w:t xml:space="preserve">     </w:t>
-      </w:r>
-      <w:proofErr w:type="gramStart"/>
-      <w:r>
-        <w:t xml:space="preserve">1  </w:t>
-      </w:r>
-      <w:proofErr w:type="spellStart"/>
-      <w:r>
-        <w:t>Возможности</w:t>
-      </w:r>
-      <w:proofErr w:type="spellEnd"/>
-      <w:proofErr w:type="gramEnd"/>
-      <w:r>
-        <w:t xml:space="preserve"> Overland=4 Surface=2</w:t>
-      </w:r>
-    </w:p>
-    <w:p>
-      <w:pPr>
-        <w:pStyle w:val="af"/>
-      </w:pPr>
-      <w:r>
-        <w:t xml:space="preserve">     </w:t>
-      </w:r>
-      <w:proofErr w:type="gramStart"/>
-      <w:r>
-        <w:t>2  Burrow</w:t>
-      </w:r>
-      <w:proofErr w:type="gramEnd"/>
-      <w:r>
-        <w:t>=6 Jump=2 Power=2 Intelligence=4</w:t>
-      </w:r>
-    </w:p>
-    <w:p>
-      <w:r>
-        <w:t xml:space="preserve">5. </w:t>
-      </w:r>
-      <w:r>
-        <w:t xml:space="preserve">Вывести содержимое файлов: </w:t>
-      </w:r>
-      <w:proofErr w:type="spellStart"/>
-      <w:r>
-        <w:t>ledyba</w:t>
-      </w:r>
-      <w:proofErr w:type="spellEnd"/>
-      <w:r>
-        <w:t xml:space="preserve">, </w:t>
-      </w:r>
-      <w:proofErr w:type="spellStart"/>
-      <w:r>
-        <w:t>roggenrola</w:t>
-      </w:r>
-      <w:proofErr w:type="spellEnd"/>
-      <w:r>
-        <w:t xml:space="preserve"> с номерами строк, исключить строки, заканчивающиеся на 'e', регистр символов игнорировать, ошибки доступа не подавлять и не перенаправлять</w:t>
-      </w:r>
-      <w:r>
-        <w:t>.</w:t>
-      </w:r>
-    </w:p>
-    <w:p>
-      <w:pPr>
-        <w:pStyle w:val="a7"/>
-        <w:rPr>
-          <w:lang w:val="en-US"/>
-        </w:rPr>
-      </w:pPr>
-      <w:r>
-        <w:t>Команда</w:t>
-      </w:r>
-      <w:r>
-        <w:rPr>
-          <w:lang w:val="en-US"/>
-        </w:rPr>
-        <w:t>:</w:t>
-      </w:r>
-    </w:p>
-    <w:p>
-      <w:pPr>
-        <w:pStyle w:val="af"/>
-      </w:pPr>
-      <w:r>
-        <w:t>[s466513@helios ~/lab0/herdier</w:t>
-      </w:r>
-      <w:proofErr w:type="gramStart"/>
-      <w:r>
-        <w:t>5]$</w:t>
-      </w:r>
-      <w:proofErr w:type="gramEnd"/>
-      <w:r>
-        <w:t xml:space="preserve"> cat -n </w:t>
-      </w:r>
-      <w:proofErr w:type="spellStart"/>
-      <w:r>
-        <w:t>ledyba</w:t>
-      </w:r>
-      <w:proofErr w:type="spellEnd"/>
-      <w:r>
-        <w:t xml:space="preserve"> </w:t>
-      </w:r>
-      <w:proofErr w:type="spellStart"/>
-      <w:r>
-        <w:t>roggenrola</w:t>
-      </w:r>
-      <w:proofErr w:type="spellEnd"/>
-      <w:r>
-        <w:t xml:space="preserve"> | grep -iv 'e$'</w:t>
-      </w:r>
-    </w:p>
-    <w:p>
-      <w:pPr>
-        <w:pStyle w:val="a7"/>
-      </w:pPr>
-      <w:r>
-        <w:t>Результат:</w:t>
-      </w:r>
-    </w:p>
-    <w:p>
-      <w:pPr>
-        <w:pStyle w:val="af"/>
-        <w:rPr>
-          <w:lang w:val="ru-RU"/>
-        </w:rPr>
-      </w:pPr>
-      <w:r>
-        <w:t xml:space="preserve">     </w:t>
-      </w:r>
-      <w:proofErr w:type="gramStart"/>
-      <w:r>
-        <w:rPr>
-          <w:lang w:val="ru-RU"/>
-        </w:rPr>
-        <w:t>1  Тип</w:t>
-      </w:r>
-      <w:proofErr w:type="gramEnd"/>
-    </w:p>
-    <w:p>
-      <w:r>
-        <w:rPr>
-          <w:highlight w:val="yellow"/>
-        </w:rPr>
-        <w:t>6. Вывести три последних элемента рекурсивного списка имен и атрибутов файлов в директории lab0, содержащих строку "</w:t>
-      </w:r>
-      <w:proofErr w:type="spellStart"/>
-      <w:r>
-        <w:rPr>
-          <w:highlight w:val="yellow"/>
-        </w:rPr>
-        <w:t>ro</w:t>
-      </w:r>
-      <w:proofErr w:type="spellEnd"/>
-      <w:r>
-        <w:rPr>
-          <w:highlight w:val="yellow"/>
-        </w:rPr>
-        <w:t>", список отсортировать по имени a</w:t>
-      </w:r>
-      <w:proofErr w:type="gramStart"/>
-      <w:r>
-        <w:rPr>
-          <w:highlight w:val="yellow"/>
-        </w:rPr>
-        <w:t>-&gt;z</w:t>
-      </w:r>
-      <w:proofErr w:type="gramEnd"/>
-      <w:r>
-        <w:rPr>
-          <w:highlight w:val="yellow"/>
-        </w:rPr>
-        <w:t>, ошибки доступа не подавлять и не перенаправлять.</w:t>
-      </w:r>
-    </w:p>
-    <w:p>
-      <w:pPr>
-        <w:pStyle w:val="a7"/>
-        <w:rPr>
-          <w:lang w:val="en-US"/>
-        </w:rPr>
-      </w:pPr>
-      <w:r>
-        <w:t>Команда</w:t>
-      </w:r>
-      <w:r>
-        <w:rPr>
-          <w:lang w:val="en-US"/>
-        </w:rPr>
-        <w:t>:</w:t>
-      </w:r>
-      <w:r>
-        <w:rPr>
-          <w:lang w:val="en-US"/>
-        </w:rPr>
-        <w:t>|</w:t>
-      </w:r>
-    </w:p>
-    <w:p>
-      <w:pPr>
-        <w:pStyle w:val="af"/>
-      </w:pPr>
-      <w:r>
-        <w:t>[s466513@helios ~/lab</w:t>
-      </w:r>
-      <w:proofErr w:type="gramStart"/>
-      <w:r>
-        <w:t>0]$</w:t>
-      </w:r>
-      <w:proofErr w:type="gramEnd"/>
-      <w:r>
-        <w:t xml:space="preserve"> ls -</w:t>
-      </w:r>
-      <w:proofErr w:type="spellStart"/>
-      <w:r>
-        <w:t>Rl</w:t>
-      </w:r>
-      <w:proofErr w:type="spellEnd"/>
-      <w:r>
-        <w:t xml:space="preserve"> | grep "</w:t>
-      </w:r>
-      <w:proofErr w:type="spellStart"/>
-      <w:r>
-        <w:t>ro</w:t>
-      </w:r>
-      <w:proofErr w:type="spellEnd"/>
-      <w:r>
-        <w:t>" | sort | tail -n 3</w:t>
-      </w:r>
-    </w:p>
-    <w:p>
-      <w:pPr>
-        <w:pStyle w:val="a7"/>
-        <w:rPr>
-          <w:lang w:val="en-US"/>
-        </w:rPr>
-      </w:pPr>
-      <w:r>
-        <w:t>Результат</w:t>
-      </w:r>
-      <w:r>
-        <w:rPr>
-          <w:lang w:val="en-US"/>
-        </w:rPr>
-        <w:t>:</w:t>
-      </w:r>
-    </w:p>
-    <w:p>
-      <w:pPr>
-        <w:pStyle w:val="af"/>
-      </w:pPr>
-      <w:proofErr w:type="gramStart"/>
-      <w:r>
-        <w:t>./</w:t>
-      </w:r>
-      <w:proofErr w:type="gramEnd"/>
-      <w:r>
-        <w:t>watchog3/</w:t>
-      </w:r>
-      <w:proofErr w:type="spellStart"/>
-      <w:r>
-        <w:t>fearow</w:t>
-      </w:r>
-      <w:proofErr w:type="spellEnd"/>
-      <w:r>
-        <w:t>:</w:t>
-      </w:r>
-    </w:p>
-    <w:p>
-      <w:pPr>
-        <w:pStyle w:val="af"/>
-      </w:pPr>
-      <w:proofErr w:type="spellStart"/>
-      <w:r>
-        <w:t>drwxr-xr</w:t>
-      </w:r>
-      <w:proofErr w:type="spellEnd"/>
-      <w:proofErr w:type="gramStart"/>
-      <w:r>
-        <w:t>--  2</w:t>
-      </w:r>
-      <w:proofErr w:type="gramEnd"/>
-      <w:r>
-        <w:t xml:space="preserve"> s466513 studs   3 16 </w:t>
-      </w:r>
-      <w:proofErr w:type="spellStart"/>
-      <w:r>
-        <w:t>окт</w:t>
-      </w:r>
-      <w:proofErr w:type="spellEnd"/>
-      <w:r>
-        <w:t xml:space="preserve">.  22:33 </w:t>
-      </w:r>
-      <w:proofErr w:type="spellStart"/>
-      <w:r>
-        <w:t>fearow</w:t>
-      </w:r>
-      <w:proofErr w:type="spellEnd"/>
-    </w:p>
-    <w:p>
-      <w:pPr>
-        <w:pStyle w:val="af"/>
-        <w:rPr>
-          <w:lang w:val="ru-RU"/>
-        </w:rPr>
-      </w:pPr>
-      <w:proofErr w:type="spellStart"/>
-      <w:r>
-        <w:t>drwxr-xr</w:t>
-      </w:r>
-      <w:proofErr w:type="spellEnd"/>
-      <w:proofErr w:type="gramStart"/>
-      <w:r>
-        <w:t>--  2</w:t>
-      </w:r>
-      <w:proofErr w:type="gramEnd"/>
-      <w:r>
-        <w:t xml:space="preserve"> s466513 studs   3 16 </w:t>
-      </w:r>
-      <w:proofErr w:type="spellStart"/>
-      <w:r>
-        <w:t>окт</w:t>
-      </w:r>
-      <w:proofErr w:type="spellEnd"/>
-      <w:r>
-        <w:t xml:space="preserve">.  </w:t>
-      </w:r>
-      <w:r>
-        <w:rPr>
-          <w:lang w:val="ru-RU"/>
-        </w:rPr>
-        <w:t xml:space="preserve">22:33 </w:t>
-      </w:r>
-      <w:proofErr w:type="spellStart"/>
-      <w:r>
-        <w:t>fearow</w:t>
-      </w:r>
-      <w:proofErr w:type="spellEnd"/>
-    </w:p>
-    <w:p>
-      <w:pPr>
-        <w:pStyle w:val="af"/>
-        <w:rPr>
-          <w:lang w:val="ru-RU"/>
-        </w:rPr>
-      </w:pPr>
-    </w:p>
-    <w:p>
-      <w:pPr>
-        <w:pStyle w:val="2"/>
-      </w:pPr>
-      <w:bookmarkStart w:id="10" w:name="_Toc180389828"/>
-      <w:r>
-        <w:t xml:space="preserve">Выполнение пункта </w:t>
-      </w:r>
-      <w:r>
-        <w:t>5</w:t>
-      </w:r>
-      <w:r>
-        <w:t xml:space="preserve"> задания.</w:t>
-      </w:r>
-      <w:bookmarkEnd w:id="10"/>
-    </w:p>
-    <w:p>
-      <w:r>
-        <w:t xml:space="preserve">1. </w:t>
-      </w:r>
-      <w:r>
-        <w:t>Удалить файл shedinja1</w:t>
-      </w:r>
-      <w:r>
-        <w:t>.</w:t>
-      </w:r>
-    </w:p>
-    <w:p>
-      <w:pPr>
-        <w:pStyle w:val="af"/>
-      </w:pPr>
-      <w:r>
-        <w:t>[s466513@helios ~/lab</w:t>
-      </w:r>
-      <w:proofErr w:type="gramStart"/>
-      <w:r>
-        <w:t>0]$</w:t>
-      </w:r>
-      <w:proofErr w:type="gramEnd"/>
-      <w:r>
-        <w:t xml:space="preserve"> </w:t>
-      </w:r>
-      <w:proofErr w:type="spellStart"/>
-      <w:r>
-        <w:t>chmod</w:t>
-      </w:r>
-      <w:proofErr w:type="spellEnd"/>
-      <w:r>
-        <w:t xml:space="preserve"> </w:t>
-      </w:r>
-      <w:proofErr w:type="spellStart"/>
-      <w:r>
-        <w:t>u+</w:t>
-      </w:r>
-      <w:r>
-        <w:t>w</w:t>
-      </w:r>
-      <w:proofErr w:type="spellEnd"/>
-      <w:r>
-        <w:t xml:space="preserve"> shedinja1</w:t>
-      </w:r>
-    </w:p>
-    <w:p>
-      <w:pPr>
-        <w:pStyle w:val="a7"/>
-        <w:rPr>
-          <w:lang w:val="en-US"/>
-        </w:rPr>
-      </w:pPr>
-      <w:r>
-        <w:t>Команда</w:t>
-      </w:r>
-      <w:r>
-        <w:rPr>
-          <w:lang w:val="en-US"/>
-        </w:rPr>
-        <w:t>:</w:t>
-      </w:r>
-    </w:p>
-    <w:p>
-      <w:pPr>
-        <w:pStyle w:val="af"/>
-      </w:pPr>
-      <w:r>
-        <w:t>[s466513@helios ~/lab</w:t>
-      </w:r>
-      <w:proofErr w:type="gramStart"/>
-      <w:r>
-        <w:t>0]$</w:t>
-      </w:r>
-      <w:proofErr w:type="gramEnd"/>
-      <w:r>
-        <w:t xml:space="preserve"> rm shedinja1</w:t>
-      </w:r>
-    </w:p>
-    <w:p>
-      <w:pPr>
-        <w:rPr>
-          <w:lang w:val="en-US"/>
-        </w:rPr>
-      </w:pPr>
-      <w:r>
-        <w:rPr>
-          <w:lang w:val="en-US"/>
-        </w:rPr>
-        <w:t xml:space="preserve">2. </w:t>
-      </w:r>
-      <w:r>
-        <w:t>Удалить</w:t>
-      </w:r>
-      <w:r>
-        <w:rPr>
-          <w:lang w:val="en-US"/>
-        </w:rPr>
-        <w:t xml:space="preserve"> </w:t>
-      </w:r>
-      <w:r>
-        <w:t>файл</w:t>
-      </w:r>
-      <w:r>
-        <w:rPr>
-          <w:lang w:val="en-US"/>
-        </w:rPr>
-        <w:t xml:space="preserve"> lab0/gengar6/</w:t>
-      </w:r>
-      <w:proofErr w:type="spellStart"/>
-      <w:r>
-        <w:rPr>
-          <w:lang w:val="en-US"/>
-        </w:rPr>
-        <w:t>masquerain</w:t>
-      </w:r>
-      <w:proofErr w:type="spellEnd"/>
-      <w:r>
-        <w:rPr>
-          <w:lang w:val="en-US"/>
-        </w:rPr>
-        <w:t>.</w:t>
-      </w:r>
-    </w:p>
-    <w:p>
-      <w:pPr>
-        <w:pStyle w:val="a7"/>
-        <w:rPr>
-          <w:lang w:val="en-US"/>
-        </w:rPr>
-      </w:pPr>
-      <w:r>
-        <w:t>Команда</w:t>
-      </w:r>
-      <w:r>
-        <w:rPr>
-          <w:lang w:val="en-US"/>
-        </w:rPr>
-        <w:t>:</w:t>
-      </w:r>
-    </w:p>
-    <w:p>
-      <w:pPr>
-        <w:pStyle w:val="af"/>
-      </w:pPr>
-      <w:r>
-        <w:t>[s466513@helios ~/lab</w:t>
-      </w:r>
-      <w:proofErr w:type="gramStart"/>
-      <w:r>
-        <w:t>0]$</w:t>
-      </w:r>
-      <w:proofErr w:type="gramEnd"/>
-      <w:r>
-        <w:t xml:space="preserve"> rm gengar6/</w:t>
-      </w:r>
-      <w:proofErr w:type="spellStart"/>
-      <w:r>
-        <w:t>masquerain</w:t>
-      </w:r>
-      <w:proofErr w:type="spellEnd"/>
-    </w:p>
-    <w:p>
-      <w:r>
-        <w:t>3. У</w:t>
-      </w:r>
-      <w:r>
-        <w:t>далить символические ссылки lab0/gengar6/</w:t>
-      </w:r>
-      <w:proofErr w:type="spellStart"/>
-      <w:r>
-        <w:t>rhyperiorshedin</w:t>
-      </w:r>
-      <w:proofErr w:type="spellEnd"/>
-      <w:r>
-        <w:t>*</w:t>
-      </w:r>
-    </w:p>
-    <w:p>
-      <w:pPr>
-        <w:pStyle w:val="a7"/>
-        <w:rPr>
-          <w:lang w:val="en-US"/>
-        </w:rPr>
-      </w:pPr>
-      <w:r>
-        <w:lastRenderedPageBreak/>
-        <w:t>Команда</w:t>
-      </w:r>
-      <w:r>
-        <w:rPr>
-          <w:lang w:val="en-US"/>
-        </w:rPr>
-        <w:t>:</w:t>
-      </w:r>
-    </w:p>
-    <w:p>
-      <w:pPr>
-        <w:pStyle w:val="af"/>
-      </w:pPr>
-      <w:r>
         <w:t>[s466513@helios ~/lab</w:t>
       </w:r>
       <w:proofErr w:type="gramStart"/>

</xml_diff>

<commit_message>
vault backup: 2024-10-31 17:10:55
</commit_message>
<xml_diff>
--- a/OPD/Lab1/ОПД_ЛР1_Вар_1506_P3115_Линейский_Аким_Евгеньевич.docx
+++ b/OPD/Lab1/ОПД_ЛР1_Вар_1506_P3115_Линейский_Аким_Евгеньевич.docx
@@ -335,10 +335,10 @@
         <w:t>2024</w:t>
       </w:r>
     </w:p>
-    <w:bookmarkStart w:id="0" w:name="_Toc178448935" w:displacedByCustomXml="next"/>
-    <w:bookmarkStart w:id="1" w:name="_Toc178448813" w:displacedByCustomXml="next"/>
-    <w:bookmarkStart w:id="2" w:name="_Toc178447396" w:displacedByCustomXml="next"/>
-    <w:bookmarkStart w:id="3" w:name="_Toc180389821" w:displacedByCustomXml="next"/>
+    <w:bookmarkStart w:id="0" w:name="_Toc180389821" w:displacedByCustomXml="next"/>
+    <w:bookmarkStart w:id="1" w:name="_Toc178447396" w:displacedByCustomXml="next"/>
+    <w:bookmarkStart w:id="2" w:name="_Toc178448813" w:displacedByCustomXml="next"/>
+    <w:bookmarkStart w:id="3" w:name="_Toc178448935" w:displacedByCustomXml="next"/>
     <w:sdt>
       <w:sdtPr>
         <w:rPr>
@@ -11354,9 +11354,6 @@
     <w:p>
       <w:pPr>
         <w:pStyle w:val="a7"/>
-        <w:rPr>
-          <w:lang w:val="en-US"/>
-        </w:rPr>
       </w:pPr>
       <w:r>
         <w:lastRenderedPageBreak/>
@@ -18060,41 +18057,239 @@
         <w:pStyle w:val="af"/>
       </w:pPr>
       <w:r>
+        <w:t>-r-----r</w:t>
+      </w:r>
+      <w:proofErr w:type="gramStart"/>
+      <w:r>
+        <w:t>--  1</w:t>
+      </w:r>
+      <w:proofErr w:type="gramEnd"/>
+      <w:r>
+        <w:t xml:space="preserve"> s466513 studs 133 31 </w:t>
+      </w:r>
+      <w:proofErr w:type="spellStart"/>
+      <w:r>
         <w:rPr>
           <w:lang w:val="ru-RU"/>
         </w:rPr>
-        <w:t>-r-----r</w:t>
+        <w:t>окт</w:t>
+      </w:r>
+      <w:proofErr w:type="spellEnd"/>
+      <w:r>
+        <w:t xml:space="preserve">.  </w:t>
+      </w:r>
+      <w:r>
+        <w:t>14:15 shedinja1</w:t>
+      </w:r>
+    </w:p>
+    <w:p>
+      <w:pPr>
+        <w:pStyle w:val="af"/>
+        <w:rPr>
+          <w:lang w:val="ru-RU"/>
+        </w:rPr>
+      </w:pPr>
+      <w:r>
+        <w:t>-</w:t>
+      </w:r>
+      <w:proofErr w:type="spellStart"/>
+      <w:r>
+        <w:t>rw</w:t>
+      </w:r>
+      <w:proofErr w:type="spellEnd"/>
+      <w:r>
+        <w:t>--w</w:t>
       </w:r>
       <w:proofErr w:type="gramStart"/>
       <w:r>
+        <w:t>----  1</w:t>
+      </w:r>
+      <w:proofErr w:type="gramEnd"/>
+      <w:r>
+        <w:t xml:space="preserve"> s466513 studs 20 21 </w:t>
+      </w:r>
+      <w:proofErr w:type="spellStart"/>
+      <w:r>
         <w:rPr>
           <w:lang w:val="ru-RU"/>
         </w:rPr>
-        <w:t>--  1</w:t>
+        <w:t>окт</w:t>
+      </w:r>
+      <w:proofErr w:type="spellEnd"/>
+      <w:r>
+        <w:t xml:space="preserve">.  </w:t>
+      </w:r>
+      <w:r>
+        <w:rPr>
+          <w:lang w:val="ru-RU"/>
+        </w:rPr>
+        <w:t xml:space="preserve">09:26 </w:t>
+      </w:r>
+      <w:proofErr w:type="spellStart"/>
+      <w:r>
+        <w:rPr>
+          <w:lang w:val="ru-RU"/>
+        </w:rPr>
+        <w:t>shelgon</w:t>
+      </w:r>
+      <w:proofErr w:type="spellEnd"/>
+    </w:p>
+    <w:p>
+      <w:r>
+        <w:t xml:space="preserve">3. </w:t>
+      </w:r>
+      <w:r>
+        <w:t xml:space="preserve">Вывести </w:t>
+      </w:r>
+      <w:r>
+        <w:t>содержимое файлов с номерами строк</w:t>
+      </w:r>
+      <w:r>
+        <w:t xml:space="preserve"> в директории herdier5, исключить строки, содержащие "</w:t>
+      </w:r>
+      <w:proofErr w:type="spellStart"/>
+      <w:r>
+        <w:t>He</w:t>
+      </w:r>
+      <w:proofErr w:type="spellEnd"/>
+      <w:r>
+        <w:t>", ошибки доступа не подавлять и не перенаправлять</w:t>
+      </w:r>
+      <w:r>
+        <w:t>.</w:t>
+      </w:r>
+    </w:p>
+    <w:p>
+      <w:pPr>
+        <w:pStyle w:val="a7"/>
+        <w:rPr>
+          <w:lang w:val="en-US"/>
+        </w:rPr>
+      </w:pPr>
+      <w:r>
+        <w:t>Команда</w:t>
+      </w:r>
+      <w:r>
+        <w:rPr>
+          <w:lang w:val="en-US"/>
+        </w:rPr>
+        <w:t>:</w:t>
+      </w:r>
+    </w:p>
+    <w:p>
+      <w:pPr>
+        <w:pStyle w:val="af"/>
+      </w:pPr>
+      <w:r>
+        <w:t>[s466513@helios ~/lab</w:t>
+      </w:r>
+      <w:proofErr w:type="gramStart"/>
+      <w:r>
+        <w:t>0]$</w:t>
       </w:r>
       <w:proofErr w:type="gramEnd"/>
       <w:r>
+        <w:t xml:space="preserve"> grep -</w:t>
+      </w:r>
+      <w:proofErr w:type="spellStart"/>
+      <w:r>
+        <w:t>Rhvn</w:t>
+      </w:r>
+      <w:proofErr w:type="spellEnd"/>
+      <w:r>
+        <w:t xml:space="preserve"> "He" herdier5</w:t>
+      </w:r>
+    </w:p>
+    <w:p>
+      <w:pPr>
+        <w:pStyle w:val="a7"/>
+        <w:rPr>
+          <w:lang w:val="en-US"/>
+        </w:rPr>
+      </w:pPr>
+      <w:r>
+        <w:t>Результат</w:t>
+      </w:r>
+      <w:r>
+        <w:rPr>
+          <w:lang w:val="en-US"/>
+        </w:rPr>
+        <w:t>:</w:t>
+      </w:r>
+    </w:p>
+    <w:p>
+      <w:pPr>
+        <w:pStyle w:val="af"/>
+      </w:pPr>
+      <w:proofErr w:type="gramStart"/>
+      <w:r>
+        <w:t>1:Тип</w:t>
+      </w:r>
+      <w:proofErr w:type="gramEnd"/>
+      <w:r>
+        <w:t xml:space="preserve"> </w:t>
+      </w:r>
+      <w:proofErr w:type="spellStart"/>
+      <w:r>
+        <w:t>диеты</w:t>
+      </w:r>
+      <w:proofErr w:type="spellEnd"/>
+    </w:p>
+    <w:p>
+      <w:pPr>
+        <w:pStyle w:val="af"/>
+      </w:pPr>
+      <w:proofErr w:type="gramStart"/>
+      <w:r>
+        <w:t>2:Phototroph</w:t>
+      </w:r>
+      <w:proofErr w:type="gramEnd"/>
+    </w:p>
+    <w:p>
+      <w:pPr>
+        <w:pStyle w:val="af"/>
+      </w:pPr>
+      <w:proofErr w:type="gramStart"/>
+      <w:r>
+        <w:t>1:Возможности</w:t>
+      </w:r>
+      <w:proofErr w:type="gramEnd"/>
+      <w:r>
+        <w:t xml:space="preserve"> Sky=8 Power=1 Intelligence=3</w:t>
+      </w:r>
+    </w:p>
+    <w:p>
+      <w:pPr>
+        <w:pStyle w:val="af"/>
         <w:rPr>
           <w:lang w:val="ru-RU"/>
         </w:rPr>
-        <w:t xml:space="preserve"> s466513 </w:t>
-      </w:r>
-      <w:proofErr w:type="spellStart"/>
+      </w:pPr>
+      <w:proofErr w:type="gramStart"/>
       <w:r>
         <w:rPr>
           <w:lang w:val="ru-RU"/>
         </w:rPr>
-        <w:t>studs</w:t>
-      </w:r>
-      <w:proofErr w:type="spellEnd"/>
+        <w:t>2:</w:t>
+      </w:r>
+      <w:r>
+        <w:t>Invisibility</w:t>
+      </w:r>
+      <w:proofErr w:type="gramEnd"/>
       <w:r>
         <w:rPr>
           <w:lang w:val="ru-RU"/>
         </w:rPr>
-        <w:t xml:space="preserve"> 133 31 окт.  </w:t>
-      </w:r>
-      <w:r>
-        <w:t>14:15 shedinja1</w:t>
+        <w:t xml:space="preserve">=0 </w:t>
+      </w:r>
+      <w:r>
+        <w:t>Phasing</w:t>
+      </w:r>
+      <w:r>
+        <w:rPr>
+          <w:lang w:val="ru-RU"/>
+        </w:rPr>
+        <w:t>=0</w:t>
       </w:r>
     </w:p>
     <w:p>
@@ -18105,211 +18300,24 @@
         </w:rPr>
       </w:pPr>
       <w:r>
-        <w:t>-</w:t>
-      </w:r>
-      <w:proofErr w:type="spellStart"/>
-      <w:r>
-        <w:t>rw</w:t>
-      </w:r>
-      <w:proofErr w:type="spellEnd"/>
-      <w:r>
-        <w:t>--w</w:t>
-      </w:r>
-      <w:proofErr w:type="gramStart"/>
-      <w:r>
-        <w:t>----  1</w:t>
-      </w:r>
-      <w:proofErr w:type="gramEnd"/>
-      <w:r>
-        <w:t xml:space="preserve"> s466513 studs 20 21 </w:t>
-      </w:r>
-      <w:proofErr w:type="spellStart"/>
-      <w:r>
         <w:rPr>
           <w:lang w:val="ru-RU"/>
         </w:rPr>
-        <w:t>окт</w:t>
-      </w:r>
-      <w:proofErr w:type="spellEnd"/>
-      <w:r>
-        <w:t xml:space="preserve">.  </w:t>
-      </w:r>
-      <w:r>
+        <w:t>1:Тип</w:t>
+      </w:r>
+    </w:p>
+    <w:p>
+      <w:pPr>
+        <w:pStyle w:val="af"/>
         <w:rPr>
           <w:lang w:val="ru-RU"/>
         </w:rPr>
-        <w:t xml:space="preserve">09:26 </w:t>
-      </w:r>
-      <w:proofErr w:type="spellStart"/>
+      </w:pPr>
       <w:r>
         <w:rPr>
           <w:lang w:val="ru-RU"/>
         </w:rPr>
-        <w:t>shelgon</w:t>
-      </w:r>
-      <w:proofErr w:type="spellEnd"/>
-    </w:p>
-    <w:p>
-      <w:r>
-        <w:t xml:space="preserve">3. </w:t>
-      </w:r>
-      <w:r>
-        <w:t xml:space="preserve">Вывести </w:t>
-      </w:r>
-      <w:r>
-        <w:t>содержимое файлов с номерами строк</w:t>
-      </w:r>
-      <w:r>
-        <w:t xml:space="preserve"> в директории herdier5, исключить строки, содержащие "</w:t>
-      </w:r>
-      <w:proofErr w:type="spellStart"/>
-      <w:r>
-        <w:t>He</w:t>
-      </w:r>
-      <w:proofErr w:type="spellEnd"/>
-      <w:r>
-        <w:t>", ошибки доступа не подавлять и не перенаправлять</w:t>
-      </w:r>
-      <w:r>
-        <w:t>.</w:t>
-      </w:r>
-    </w:p>
-    <w:p>
-      <w:pPr>
-        <w:pStyle w:val="a7"/>
-        <w:rPr>
-          <w:lang w:val="en-US"/>
-        </w:rPr>
-      </w:pPr>
-      <w:r>
-        <w:t>Команда</w:t>
-      </w:r>
-      <w:r>
-        <w:rPr>
-          <w:lang w:val="en-US"/>
-        </w:rPr>
-        <w:t>:</w:t>
-      </w:r>
-    </w:p>
-    <w:p>
-      <w:pPr>
-        <w:pStyle w:val="af"/>
-      </w:pPr>
-      <w:r>
-        <w:t>[s466513@helios ~/lab</w:t>
-      </w:r>
-      <w:proofErr w:type="gramStart"/>
-      <w:r>
-        <w:t>0]$</w:t>
-      </w:r>
-      <w:proofErr w:type="gramEnd"/>
-      <w:r>
-        <w:t xml:space="preserve"> grep -</w:t>
-      </w:r>
-      <w:proofErr w:type="spellStart"/>
-      <w:r>
-        <w:t>Rhvn</w:t>
-      </w:r>
-      <w:proofErr w:type="spellEnd"/>
-      <w:r>
-        <w:t xml:space="preserve"> "He" herdier5</w:t>
-      </w:r>
-    </w:p>
-    <w:p>
-      <w:pPr>
-        <w:pStyle w:val="a7"/>
-        <w:rPr>
-          <w:lang w:val="en-US"/>
-        </w:rPr>
-      </w:pPr>
-      <w:r>
-        <w:t>Результат</w:t>
-      </w:r>
-      <w:r>
-        <w:rPr>
-          <w:lang w:val="en-US"/>
-        </w:rPr>
-        <w:t>:</w:t>
-      </w:r>
-    </w:p>
-    <w:p>
-      <w:pPr>
-        <w:pStyle w:val="af"/>
-      </w:pPr>
-      <w:proofErr w:type="gramStart"/>
-      <w:r>
-        <w:t>1:Тип</w:t>
-      </w:r>
-      <w:proofErr w:type="gramEnd"/>
-      <w:r>
-        <w:t xml:space="preserve"> </w:t>
-      </w:r>
-      <w:proofErr w:type="spellStart"/>
-      <w:r>
-        <w:t>диеты</w:t>
-      </w:r>
-      <w:proofErr w:type="spellEnd"/>
-    </w:p>
-    <w:p>
-      <w:pPr>
-        <w:pStyle w:val="af"/>
-      </w:pPr>
-      <w:proofErr w:type="gramStart"/>
-      <w:r>
-        <w:t>2:Phototroph</w:t>
-      </w:r>
-      <w:proofErr w:type="gramEnd"/>
-    </w:p>
-    <w:p>
-      <w:pPr>
-        <w:pStyle w:val="af"/>
-      </w:pPr>
-      <w:proofErr w:type="gramStart"/>
-      <w:r>
-        <w:t>1:Возможности</w:t>
-      </w:r>
-      <w:proofErr w:type="gramEnd"/>
-      <w:r>
-        <w:t xml:space="preserve"> Sky=8 Power=1 Intelligence=3</w:t>
-      </w:r>
-    </w:p>
-    <w:p>
-      <w:pPr>
-        <w:pStyle w:val="af"/>
-      </w:pPr>
-      <w:proofErr w:type="gramStart"/>
-      <w:r>
-        <w:t>2:Invisibility</w:t>
-      </w:r>
-      <w:proofErr w:type="gramEnd"/>
-      <w:r>
-        <w:t>=0 Phasing=0</w:t>
-      </w:r>
-    </w:p>
-    <w:p>
-      <w:pPr>
-        <w:pStyle w:val="af"/>
-      </w:pPr>
-      <w:proofErr w:type="gramStart"/>
-      <w:r>
-        <w:t>1:Тип</w:t>
-      </w:r>
-      <w:proofErr w:type="gramEnd"/>
-    </w:p>
-    <w:p>
-      <w:pPr>
-        <w:pStyle w:val="af"/>
-        <w:rPr>
-          <w:lang w:val="ru-RU"/>
-        </w:rPr>
-      </w:pPr>
-      <w:proofErr w:type="gramStart"/>
-      <w:r>
-        <w:t>2:диеты</w:t>
-      </w:r>
-      <w:proofErr w:type="gramEnd"/>
-      <w:r>
-        <w:t xml:space="preserve"> </w:t>
+        <w:t xml:space="preserve">2:диеты </w:t>
       </w:r>
       <w:proofErr w:type="spellStart"/>
       <w:r>
@@ -18548,37 +18556,22 @@
     </w:p>
     <w:p>
       <w:r>
-        <w:rPr>
-          <w:highlight w:val="yellow"/>
-        </w:rPr>
         <w:t>6. Вывести три последних элемента рекурсивного списка имен и атрибутов файлов в директории lab0, содержащих строку "</w:t>
       </w:r>
       <w:proofErr w:type="spellStart"/>
       <w:r>
-        <w:rPr>
-          <w:highlight w:val="yellow"/>
-        </w:rPr>
         <w:t>ro</w:t>
       </w:r>
       <w:proofErr w:type="spellEnd"/>
       <w:r>
-        <w:rPr>
-          <w:highlight w:val="yellow"/>
-        </w:rPr>
         <w:t>", список отсортировать по имени a</w:t>
       </w:r>
       <w:proofErr w:type="gramStart"/>
       <w:r>
-        <w:rPr>
-          <w:highlight w:val="yellow"/>
-        </w:rPr>
         <w:t>-&gt;z</w:t>
       </w:r>
       <w:proofErr w:type="gramEnd"/>
       <w:r>
-        <w:rPr>
-          <w:highlight w:val="yellow"/>
-        </w:rPr>
         <w:t>, ошибки доступа не подавлять и не перенаправлять.</w:t>
       </w:r>
     </w:p>
@@ -18748,7 +18741,13 @@
       </w:r>
       <w:proofErr w:type="spellEnd"/>
       <w:r>
-        <w:t xml:space="preserve">.  09:24 </w:t>
+        <w:t xml:space="preserve">.  </w:t>
+      </w:r>
+      <w:r>
+        <w:rPr>
+          <w:lang w:val="ru-RU"/>
+        </w:rPr>
+        <w:t xml:space="preserve">09:24 </w:t>
       </w:r>
       <w:proofErr w:type="spellStart"/>
       <w:r>
@@ -18757,11 +18756,6 @@
       <w:proofErr w:type="spellEnd"/>
     </w:p>
     <w:p>
-      <w:pPr>
-        <w:rPr>
-          <w:lang w:val="en-US"/>
-        </w:rPr>
-      </w:pPr>
       <w:bookmarkStart w:id="10" w:name="_Toc180389828"/>
     </w:p>
     <w:p>

</xml_diff>

<commit_message>
vault backup: 2024-11-03 16:37:48
</commit_message>
<xml_diff>
--- a/OPD/Lab1/ОПД_ЛР1_Вар_1506_P3115_Линейский_Аким_Евгеньевич.docx
+++ b/OPD/Lab1/ОПД_ЛР1_Вар_1506_P3115_Линейский_Аким_Евгеньевич.docx
@@ -335,10 +335,10 @@
         <w:t>2024</w:t>
       </w:r>
     </w:p>
-    <w:bookmarkStart w:id="0" w:name="_Toc178448935" w:displacedByCustomXml="next"/>
-    <w:bookmarkStart w:id="1" w:name="_Toc178448813" w:displacedByCustomXml="next"/>
-    <w:bookmarkStart w:id="2" w:name="_Toc178447396" w:displacedByCustomXml="next"/>
-    <w:bookmarkStart w:id="3" w:name="_Toc180389821" w:displacedByCustomXml="next"/>
+    <w:bookmarkStart w:id="0" w:name="_Toc180389821" w:displacedByCustomXml="next"/>
+    <w:bookmarkStart w:id="1" w:name="_Toc178447396" w:displacedByCustomXml="next"/>
+    <w:bookmarkStart w:id="2" w:name="_Toc178448813" w:displacedByCustomXml="next"/>
+    <w:bookmarkStart w:id="3" w:name="_Toc178448935" w:displacedByCustomXml="next"/>
     <w:sdt>
       <w:sdtPr>
         <w:rPr>
@@ -11092,148 +11092,123 @@
     <w:p>
       <w:pPr>
         <w:pStyle w:val="a7"/>
+      </w:pPr>
+      <w:r>
+        <w:t>Сериал</w:t>
+      </w:r>
+      <w:r>
+        <w:t xml:space="preserve"> </w:t>
+      </w:r>
+      <w:r>
+        <w:t>номер</w:t>
+      </w:r>
+      <w:r>
+        <w:t xml:space="preserve"> </w:t>
+      </w:r>
+      <w:r>
+        <w:rPr>
+          <w:rFonts w:ascii="Courier New" w:eastAsia="Times New Roman" w:hAnsi="Courier New" w:cs="Courier New"/>
+          <w:color w:val="800040"/>
+          <w:sz w:val="22"/>
+          <w:szCs w:val="24"/>
+          <w:u w:val="single"/>
+          <w:lang w:eastAsia="ru-RU"/>
+        </w:rPr>
+        <w:t>10284887</w:t>
+      </w:r>
+      <w:r>
+        <w:rPr>
+          <w:rFonts w:ascii="Courier New" w:eastAsia="Times New Roman" w:hAnsi="Courier New" w:cs="Courier New"/>
+          <w:color w:val="800040"/>
+          <w:sz w:val="22"/>
+          <w:szCs w:val="24"/>
+          <w:lang w:eastAsia="ru-RU"/>
+        </w:rPr>
+        <w:t xml:space="preserve"> </w:t>
+      </w:r>
+      <w:r>
+        <w:t>ссылки</w:t>
+      </w:r>
+      <w:r>
+        <w:t xml:space="preserve"> </w:t>
+      </w:r>
+      <w:proofErr w:type="spellStart"/>
+      <w:r>
         <w:rPr>
           <w:lang w:val="en-US"/>
         </w:rPr>
-      </w:pPr>
-      <w:r>
-        <w:t>Сериал</w:t>
-      </w:r>
+        <w:t>togepidrilbur</w:t>
+      </w:r>
+      <w:proofErr w:type="spellEnd"/>
+      <w:r>
+        <w:t xml:space="preserve"> </w:t>
+      </w:r>
+      <w:r>
+        <w:t>совпадает</w:t>
+      </w:r>
+      <w:r>
+        <w:t xml:space="preserve"> </w:t>
+      </w:r>
+      <w:r>
+        <w:t>с</w:t>
+      </w:r>
+      <w:r>
+        <w:t xml:space="preserve"> </w:t>
+      </w:r>
+      <w:r>
+        <w:t>нужным</w:t>
+      </w:r>
+      <w:r>
+        <w:t xml:space="preserve"> </w:t>
+      </w:r>
+      <w:r>
+        <w:t>файлом</w:t>
+      </w:r>
+      <w:r>
+        <w:t xml:space="preserve"> </w:t>
+      </w:r>
+      <w:proofErr w:type="spellStart"/>
       <w:r>
         <w:rPr>
           <w:lang w:val="en-US"/>
         </w:rPr>
+        <w:t>drilbur</w:t>
+      </w:r>
+      <w:proofErr w:type="spellEnd"/>
+      <w:r>
+        <w:t>6</w:t>
+      </w:r>
+      <w:r>
+        <w:t xml:space="preserve">, </w:t>
+      </w:r>
+      <w:r>
+        <w:t>значит</w:t>
+      </w:r>
+      <w:r>
         <w:t xml:space="preserve"> </w:t>
       </w:r>
       <w:r>
-        <w:t>номер</w:t>
-      </w:r>
-      <w:r>
-        <w:rPr>
-          <w:lang w:val="en-US"/>
-        </w:rPr>
-        <w:t xml:space="preserve"> 9679900 </w:t>
-      </w:r>
-      <w:r>
-        <w:t>ссылки</w:t>
-      </w:r>
-      <w:r>
-        <w:rPr>
-          <w:lang w:val="en-US"/>
-        </w:rPr>
+        <w:t>ссылка</w:t>
+      </w:r>
+      <w:r>
         <w:t xml:space="preserve"> </w:t>
       </w:r>
-      <w:proofErr w:type="spellStart"/>
-      <w:r>
-        <w:rPr>
-          <w:lang w:val="en-US"/>
-        </w:rPr>
-        <w:t>togepidrilbur</w:t>
-      </w:r>
-      <w:proofErr w:type="spellEnd"/>
-      <w:r>
-        <w:rPr>
-          <w:lang w:val="en-US"/>
-        </w:rPr>
+      <w:r>
+        <w:t>жесткая</w:t>
+      </w:r>
+      <w:r>
+        <w:t xml:space="preserve">, </w:t>
+      </w:r>
+      <w:r>
+        <w:t>создана</w:t>
+      </w:r>
+      <w:r>
         <w:t xml:space="preserve"> </w:t>
       </w:r>
       <w:r>
-        <w:t>совпадает</w:t>
-      </w:r>
-      <w:r>
-        <w:rPr>
-          <w:lang w:val="en-US"/>
-        </w:rPr>
-        <w:t xml:space="preserve"> </w:t>
-      </w:r>
-      <w:r>
-        <w:t>с</w:t>
-      </w:r>
-      <w:r>
-        <w:rPr>
-          <w:lang w:val="en-US"/>
-        </w:rPr>
-        <w:t xml:space="preserve"> </w:t>
-      </w:r>
-      <w:r>
-        <w:t>нужным</w:t>
-      </w:r>
-      <w:r>
-        <w:rPr>
-          <w:lang w:val="en-US"/>
-        </w:rPr>
-        <w:t xml:space="preserve"> </w:t>
-      </w:r>
-      <w:r>
-        <w:t>файлом</w:t>
-      </w:r>
-      <w:r>
-        <w:rPr>
-          <w:lang w:val="en-US"/>
-        </w:rPr>
-        <w:t xml:space="preserve"> </w:t>
-      </w:r>
-      <w:r>
-        <w:rPr>
-          <w:lang w:val="en-US"/>
-        </w:rPr>
-        <w:t>drilbur</w:t>
-      </w:r>
-      <w:r>
-        <w:rPr>
-          <w:lang w:val="en-US"/>
-        </w:rPr>
-        <w:t>6</w:t>
-      </w:r>
-      <w:r>
-        <w:rPr>
-          <w:lang w:val="en-US"/>
-        </w:rPr>
-        <w:t xml:space="preserve">, </w:t>
-      </w:r>
-      <w:r>
-        <w:t>значит</w:t>
-      </w:r>
-      <w:r>
-        <w:rPr>
-          <w:lang w:val="en-US"/>
-        </w:rPr>
-        <w:t xml:space="preserve"> </w:t>
-      </w:r>
-      <w:r>
-        <w:t>ссылка</w:t>
-      </w:r>
-      <w:r>
-        <w:rPr>
-          <w:lang w:val="en-US"/>
-        </w:rPr>
-        <w:t xml:space="preserve"> </w:t>
-      </w:r>
-      <w:r>
-        <w:t>жесткая</w:t>
-      </w:r>
-      <w:r>
-        <w:rPr>
-          <w:lang w:val="en-US"/>
-        </w:rPr>
-        <w:t xml:space="preserve">, </w:t>
-      </w:r>
-      <w:r>
-        <w:t>создана</w:t>
-      </w:r>
-      <w:r>
-        <w:rPr>
-          <w:lang w:val="en-US"/>
-        </w:rPr>
-        <w:t xml:space="preserve"> </w:t>
-      </w:r>
-      <w:r>
         <w:t>верно</w:t>
       </w:r>
       <w:r>
-        <w:rPr>
-          <w:lang w:val="en-US"/>
-        </w:rPr>
         <w:t>.</w:t>
       </w:r>
     </w:p>
@@ -12310,91 +12285,122 @@
     </w:p>
     <w:p>
       <w:pPr>
+        <w:pStyle w:val="af"/>
+      </w:pPr>
+      <w:r>
+        <w:t>ln -s</w:t>
+      </w:r>
+      <w:proofErr w:type="gramStart"/>
+      <w:r>
+        <w:t xml:space="preserve"> ..</w:t>
+      </w:r>
+      <w:proofErr w:type="gramEnd"/>
+      <w:r>
+        <w:t>/shedinja1 gengar6/</w:t>
+      </w:r>
+      <w:proofErr w:type="spellStart"/>
+      <w:r>
+        <w:t>rhyperiorshedinja</w:t>
+      </w:r>
+      <w:proofErr w:type="spellEnd"/>
+    </w:p>
+    <w:p>
+      <w:pPr>
         <w:pStyle w:val="a7"/>
         <w:rPr>
-          <w:rFonts w:ascii="Courier New" w:eastAsia="Times New Roman" w:hAnsi="Courier New" w:cs="Courier New"/>
-          <w:color w:val="800040"/>
-          <w:sz w:val="22"/>
-          <w:szCs w:val="24"/>
-          <w:lang w:val="en-US" w:eastAsia="ru-RU"/>
-        </w:rPr>
-      </w:pPr>
-      <w:r>
-        <w:rPr>
-          <w:rFonts w:ascii="Courier New" w:eastAsia="Times New Roman" w:hAnsi="Courier New" w:cs="Courier New"/>
-          <w:color w:val="800040"/>
-          <w:sz w:val="22"/>
-          <w:szCs w:val="24"/>
-          <w:lang w:val="en-US" w:eastAsia="ru-RU"/>
-        </w:rPr>
-        <w:t>ln -s ~/lab0/shedinja</w:t>
+          <w:lang w:val="en-US"/>
+        </w:rPr>
+      </w:pPr>
+      <w:r>
+        <w:t>Проверка</w:t>
+      </w:r>
+      <w:r>
+        <w:rPr>
+          <w:lang w:val="en-US"/>
+        </w:rPr>
+        <w:t>:</w:t>
+      </w:r>
+    </w:p>
+    <w:p>
+      <w:pPr>
+        <w:pStyle w:val="a7"/>
+      </w:pPr>
+      <w:r>
+        <w:rPr>
+          <w:highlight w:val="yellow"/>
+        </w:rPr>
+        <w:t>Сделайте с использованием относительных путей</w:t>
+      </w:r>
+    </w:p>
+    <w:p>
+      <w:pPr>
+        <w:pStyle w:val="af"/>
+        <w:rPr>
+          <w:lang w:val="ru-RU"/>
+        </w:rPr>
+      </w:pPr>
+      <w:r>
+        <w:rPr>
+          <w:lang w:val="ru-RU"/>
+        </w:rPr>
+        <w:t>[</w:t>
+      </w:r>
+      <w:r>
+        <w:t>s</w:t>
+      </w:r>
+      <w:r>
+        <w:rPr>
+          <w:lang w:val="ru-RU"/>
+        </w:rPr>
+        <w:t>466513@</w:t>
+      </w:r>
+      <w:proofErr w:type="spellStart"/>
+      <w:r>
+        <w:t>helios</w:t>
+      </w:r>
+      <w:proofErr w:type="spellEnd"/>
+      <w:r>
+        <w:rPr>
+          <w:lang w:val="ru-RU"/>
+        </w:rPr>
+        <w:t xml:space="preserve"> ~/</w:t>
+      </w:r>
+      <w:r>
+        <w:t>lab</w:t>
       </w:r>
       <w:proofErr w:type="gramStart"/>
       <w:r>
         <w:rPr>
-          <w:rFonts w:ascii="Courier New" w:eastAsia="Times New Roman" w:hAnsi="Courier New" w:cs="Courier New"/>
-          <w:color w:val="800040"/>
-          <w:sz w:val="22"/>
-          <w:szCs w:val="24"/>
-          <w:lang w:val="en-US" w:eastAsia="ru-RU"/>
-        </w:rPr>
-        <w:t>1 .</w:t>
+          <w:lang w:val="ru-RU"/>
+        </w:rPr>
+        <w:t>0]$</w:t>
       </w:r>
       <w:proofErr w:type="gramEnd"/>
       <w:r>
         <w:rPr>
-          <w:rFonts w:ascii="Courier New" w:eastAsia="Times New Roman" w:hAnsi="Courier New" w:cs="Courier New"/>
-          <w:color w:val="800040"/>
-          <w:sz w:val="22"/>
-          <w:szCs w:val="24"/>
-          <w:lang w:val="en-US" w:eastAsia="ru-RU"/>
-        </w:rPr>
-        <w:t>/gengar6/</w:t>
-      </w:r>
-      <w:proofErr w:type="spellStart"/>
-      <w:r>
-        <w:rPr>
-          <w:rFonts w:ascii="Courier New" w:eastAsia="Times New Roman" w:hAnsi="Courier New" w:cs="Courier New"/>
-          <w:color w:val="800040"/>
-          <w:sz w:val="22"/>
-          <w:szCs w:val="24"/>
-          <w:lang w:val="en-US" w:eastAsia="ru-RU"/>
-        </w:rPr>
-        <w:t>rhyperiorshedinja</w:t>
-      </w:r>
-      <w:proofErr w:type="spellEnd"/>
-    </w:p>
-    <w:p>
-      <w:pPr>
-        <w:pStyle w:val="a7"/>
-      </w:pPr>
-      <w:r>
-        <w:t>Проверка</w:t>
-      </w:r>
-      <w:r>
-        <w:t>:</w:t>
-      </w:r>
-      <w:r>
+          <w:lang w:val="ru-RU"/>
+        </w:rPr>
         <w:t xml:space="preserve"> </w:t>
       </w:r>
       <w:r>
-        <w:t>ссылка создана неправильна, как надо проверить?</w:t>
-      </w:r>
-    </w:p>
-    <w:p>
-      <w:pPr>
-        <w:pStyle w:val="af"/>
-      </w:pPr>
-      <w:r>
-        <w:t>[s466513@helios ~/lab</w:t>
-      </w:r>
-      <w:proofErr w:type="gramStart"/>
-      <w:r>
-        <w:t>0]$</w:t>
-      </w:r>
-      <w:proofErr w:type="gramEnd"/>
-      <w:r>
-        <w:t xml:space="preserve"> cat shedinja1</w:t>
+        <w:t>cat</w:t>
+      </w:r>
+      <w:r>
+        <w:rPr>
+          <w:lang w:val="ru-RU"/>
+        </w:rPr>
+        <w:t xml:space="preserve"> </w:t>
+      </w:r>
+      <w:proofErr w:type="spellStart"/>
+      <w:r>
+        <w:t>shedinja</w:t>
+      </w:r>
+      <w:proofErr w:type="spellEnd"/>
+      <w:r>
+        <w:rPr>
+          <w:lang w:val="ru-RU"/>
+        </w:rPr>
+        <w:t>1</w:t>
       </w:r>
     </w:p>
     <w:p>
@@ -13015,6 +13021,7 @@
         <w:pStyle w:val="af"/>
       </w:pPr>
       <w:r>
+        <w:lastRenderedPageBreak/>
         <w:t>[s466513@helios ~/lab</w:t>
       </w:r>
       <w:proofErr w:type="gramStart"/>
@@ -13037,7 +13044,6 @@
       </w:pPr>
       <w:proofErr w:type="spellStart"/>
       <w:r>
-        <w:lastRenderedPageBreak/>
         <w:t>Способности</w:t>
       </w:r>
       <w:proofErr w:type="spellEnd"/>
@@ -13950,6 +13956,7 @@
       </w:pPr>
       <w:proofErr w:type="spellStart"/>
       <w:r>
+        <w:lastRenderedPageBreak/>
         <w:t>dr</w:t>
       </w:r>
       <w:proofErr w:type="spellEnd"/>
@@ -13984,7 +13991,6 @@
       </w:pPr>
       <w:proofErr w:type="spellStart"/>
       <w:r>
-        <w:lastRenderedPageBreak/>
         <w:t>drwxr</w:t>
       </w:r>
       <w:proofErr w:type="spellEnd"/>
@@ -15938,6 +15944,7 @@
           <w:szCs w:val="20"/>
           <w:lang w:val="en-US" w:eastAsia="ru-RU"/>
         </w:rPr>
+        <w:lastRenderedPageBreak/>
         <w:t>./</w:t>
       </w:r>
       <w:proofErr w:type="gramEnd"/>
@@ -16048,7 +16055,6 @@
           <w:szCs w:val="20"/>
           <w:lang w:val="en-US" w:eastAsia="ru-RU"/>
         </w:rPr>
-        <w:lastRenderedPageBreak/>
         <w:t>./</w:t>
       </w:r>
       <w:proofErr w:type="gramEnd"/>
@@ -17901,6 +17907,7 @@
         <w:rPr>
           <w:lang w:val="ru-RU"/>
         </w:rPr>
+        <w:lastRenderedPageBreak/>
         <w:t>71</w:t>
       </w:r>
     </w:p>
@@ -17917,7 +17924,663 @@
         <w:pStyle w:val="af"/>
       </w:pPr>
       <w:r>
+        <w:t>[s466513@helios ~/lab</w:t>
+      </w:r>
+      <w:proofErr w:type="gramStart"/>
+      <w:r>
+        <w:t>0]$</w:t>
+      </w:r>
+      <w:proofErr w:type="gramEnd"/>
+      <w:r>
+        <w:t xml:space="preserve"> </w:t>
+      </w:r>
+      <w:proofErr w:type="spellStart"/>
+      <w:r>
+        <w:t>chmod</w:t>
+      </w:r>
+      <w:proofErr w:type="spellEnd"/>
+      <w:r>
+        <w:t xml:space="preserve"> u-w cherrim4</w:t>
+      </w:r>
+    </w:p>
+    <w:p>
+      <w:r>
+        <w:t xml:space="preserve">2. </w:t>
+      </w:r>
+      <w:r>
+        <w:t xml:space="preserve">Вывести рекурсивно список имен и </w:t>
+      </w:r>
+      <w:r>
+        <w:t>атрибутов</w:t>
+      </w:r>
+      <w:r>
+        <w:t xml:space="preserve"> файлов в директории lab0, содержащих строку "</w:t>
+      </w:r>
+      <w:proofErr w:type="spellStart"/>
+      <w:r>
+        <w:t>she</w:t>
+      </w:r>
+      <w:proofErr w:type="spellEnd"/>
+      <w:r>
+        <w:t xml:space="preserve">", </w:t>
+      </w:r>
+      <w:r>
+        <w:t>список отсортировать</w:t>
+      </w:r>
+      <w:r>
+        <w:t xml:space="preserve"> по убыванию даты доступа к файлу, ошибки доступа не подавлять и не перенаправлять</w:t>
+      </w:r>
+      <w:r>
+        <w:t>.</w:t>
+      </w:r>
+    </w:p>
+    <w:p>
+      <w:pPr>
+        <w:pStyle w:val="af"/>
+      </w:pPr>
+      <w:r>
+        <w:t xml:space="preserve">[s466513@helios </w:t>
+      </w:r>
+      <w:proofErr w:type="gramStart"/>
+      <w:r>
+        <w:t>~]$</w:t>
+      </w:r>
+      <w:proofErr w:type="gramEnd"/>
+      <w:r>
+        <w:t xml:space="preserve"> </w:t>
+      </w:r>
+      <w:proofErr w:type="spellStart"/>
+      <w:r>
+        <w:t>chmod</w:t>
+      </w:r>
+      <w:proofErr w:type="spellEnd"/>
+      <w:r>
+        <w:t xml:space="preserve"> -R </w:t>
+      </w:r>
+      <w:proofErr w:type="spellStart"/>
+      <w:r>
+        <w:t>u+r</w:t>
+      </w:r>
+      <w:proofErr w:type="spellEnd"/>
+      <w:r>
+        <w:t xml:space="preserve"> lab0</w:t>
+      </w:r>
+    </w:p>
+    <w:p>
+      <w:pPr>
+        <w:pStyle w:val="a7"/>
+        <w:rPr>
+          <w:lang w:val="en-US"/>
+        </w:rPr>
+      </w:pPr>
+      <w:r>
+        <w:t>Команда</w:t>
+      </w:r>
+      <w:r>
+        <w:rPr>
+          <w:lang w:val="en-US"/>
+        </w:rPr>
+        <w:t>:</w:t>
+      </w:r>
+    </w:p>
+    <w:p>
+      <w:pPr>
+        <w:pStyle w:val="a7"/>
+        <w:rPr>
+          <w:lang w:val="en-US"/>
+        </w:rPr>
+      </w:pPr>
+      <w:r>
+        <w:rPr>
+          <w:highlight w:val="yellow"/>
+        </w:rPr>
+        <w:t>Находит</w:t>
+      </w:r>
+      <w:r>
+        <w:rPr>
+          <w:highlight w:val="yellow"/>
+          <w:lang w:val="en-US"/>
+        </w:rPr>
+        <w:t xml:space="preserve"> </w:t>
+      </w:r>
+      <w:r>
+        <w:rPr>
+          <w:highlight w:val="yellow"/>
+        </w:rPr>
+        <w:t>не</w:t>
+      </w:r>
+      <w:r>
+        <w:rPr>
+          <w:highlight w:val="yellow"/>
+          <w:lang w:val="en-US"/>
+        </w:rPr>
+        <w:t xml:space="preserve"> </w:t>
+      </w:r>
+      <w:r>
+        <w:rPr>
+          <w:highlight w:val="yellow"/>
+        </w:rPr>
+        <w:t>все</w:t>
+      </w:r>
+      <w:r>
+        <w:rPr>
+          <w:highlight w:val="yellow"/>
+          <w:lang w:val="en-US"/>
+        </w:rPr>
+        <w:t xml:space="preserve">, </w:t>
+      </w:r>
+      <w:r>
+        <w:rPr>
+          <w:highlight w:val="yellow"/>
+        </w:rPr>
+        <w:t>находит</w:t>
+      </w:r>
+      <w:r>
+        <w:rPr>
+          <w:highlight w:val="yellow"/>
+          <w:lang w:val="en-US"/>
+        </w:rPr>
+        <w:t xml:space="preserve"> </w:t>
+      </w:r>
+      <w:r>
+        <w:rPr>
+          <w:highlight w:val="yellow"/>
+        </w:rPr>
+        <w:t>лишнее</w:t>
+      </w:r>
+    </w:p>
+    <w:p>
+      <w:pPr>
+        <w:pStyle w:val="af"/>
+      </w:pPr>
+      <w:r>
+        <w:t>[s466513@helios ~/lab</w:t>
+      </w:r>
+      <w:proofErr w:type="gramStart"/>
+      <w:r>
+        <w:t>0]$</w:t>
+      </w:r>
+      <w:proofErr w:type="gramEnd"/>
+      <w:r>
+        <w:t xml:space="preserve"> ls -</w:t>
+      </w:r>
+      <w:proofErr w:type="spellStart"/>
+      <w:r>
+        <w:t>alLR</w:t>
+      </w:r>
+      <w:proofErr w:type="spellEnd"/>
+      <w:r>
+        <w:t xml:space="preserve"> | grep -E "[0-9]{2}:[0-9]{2}.*she*." | sort -k6,7 -r</w:t>
+      </w:r>
+    </w:p>
+    <w:p>
+      <w:pPr>
+        <w:pStyle w:val="a7"/>
+      </w:pPr>
+      <w:r>
+        <w:t>Результат</w:t>
+      </w:r>
+      <w:r>
+        <w:t>:</w:t>
+      </w:r>
+    </w:p>
+    <w:p>
+      <w:pPr>
+        <w:pStyle w:val="af"/>
+      </w:pPr>
+      <w:r>
+        <w:rPr>
+          <w:lang w:val="ru-RU"/>
+        </w:rPr>
+        <w:t>-</w:t>
+      </w:r>
+      <w:proofErr w:type="spellStart"/>
+      <w:r>
+        <w:t>rw</w:t>
+      </w:r>
+      <w:proofErr w:type="spellEnd"/>
+      <w:r>
+        <w:rPr>
+          <w:lang w:val="ru-RU"/>
+        </w:rPr>
+        <w:t>--</w:t>
+      </w:r>
+      <w:r>
+        <w:t>w</w:t>
+      </w:r>
+      <w:proofErr w:type="gramStart"/>
+      <w:r>
+        <w:rPr>
+          <w:lang w:val="ru-RU"/>
+        </w:rPr>
+        <w:t>----  1</w:t>
+      </w:r>
+      <w:proofErr w:type="gramEnd"/>
+      <w:r>
+        <w:rPr>
+          <w:lang w:val="ru-RU"/>
+        </w:rPr>
+        <w:t xml:space="preserve"> </w:t>
+      </w:r>
+      <w:r>
+        <w:t>s</w:t>
+      </w:r>
+      <w:r>
+        <w:rPr>
+          <w:lang w:val="ru-RU"/>
+        </w:rPr>
+        <w:t xml:space="preserve">466513 </w:t>
+      </w:r>
+      <w:r>
+        <w:t>studs</w:t>
+      </w:r>
+      <w:r>
+        <w:rPr>
+          <w:lang w:val="ru-RU"/>
+        </w:rPr>
+        <w:t xml:space="preserve"> 20 21 окт.  </w:t>
+      </w:r>
+      <w:r>
+        <w:t xml:space="preserve">09:26 </w:t>
+      </w:r>
+      <w:proofErr w:type="spellStart"/>
+      <w:r>
+        <w:t>shelgon</w:t>
+      </w:r>
+      <w:proofErr w:type="spellEnd"/>
+    </w:p>
+    <w:p>
+      <w:pPr>
+        <w:pStyle w:val="af"/>
+      </w:pPr>
+      <w:r>
+        <w:t>-</w:t>
+      </w:r>
+      <w:proofErr w:type="spellStart"/>
+      <w:r>
+        <w:t>rw</w:t>
+      </w:r>
+      <w:proofErr w:type="spellEnd"/>
+      <w:r>
+        <w:t>--w</w:t>
+      </w:r>
+      <w:proofErr w:type="gramStart"/>
+      <w:r>
+        <w:t>----  1</w:t>
+      </w:r>
+      <w:proofErr w:type="gramEnd"/>
+      <w:r>
+        <w:t xml:space="preserve"> s466513 studs 20 21 </w:t>
+      </w:r>
+      <w:proofErr w:type="spellStart"/>
+      <w:r>
+        <w:t>окт</w:t>
+      </w:r>
+      <w:proofErr w:type="spellEnd"/>
+      <w:r>
+        <w:t xml:space="preserve">.  09:26 </w:t>
+      </w:r>
+      <w:proofErr w:type="spellStart"/>
+      <w:r>
+        <w:t>shelgon</w:t>
+      </w:r>
+      <w:proofErr w:type="spellEnd"/>
+    </w:p>
+    <w:p>
+      <w:pPr>
+        <w:pStyle w:val="af"/>
+      </w:pPr>
+      <w:r>
+        <w:t>-</w:t>
+      </w:r>
+      <w:proofErr w:type="spellStart"/>
+      <w:r>
+        <w:t>rw</w:t>
+      </w:r>
+      <w:proofErr w:type="spellEnd"/>
+      <w:r>
+        <w:t>-r--r</w:t>
+      </w:r>
+      <w:proofErr w:type="gramStart"/>
+      <w:r>
+        <w:t>--  1</w:t>
+      </w:r>
+      <w:proofErr w:type="gramEnd"/>
+      <w:r>
+        <w:t xml:space="preserve"> s466513 studs 131  2 </w:t>
+      </w:r>
+      <w:proofErr w:type="spellStart"/>
+      <w:r>
+        <w:t>нояб</w:t>
+      </w:r>
+      <w:proofErr w:type="spellEnd"/>
+      <w:r>
+        <w:t>. 13:02 shedinja1</w:t>
+      </w:r>
+    </w:p>
+    <w:p>
+      <w:pPr>
+        <w:pStyle w:val="af"/>
+      </w:pPr>
+      <w:r>
+        <w:t>-</w:t>
+      </w:r>
+      <w:proofErr w:type="spellStart"/>
+      <w:r>
+        <w:t>rw</w:t>
+      </w:r>
+      <w:proofErr w:type="spellEnd"/>
+      <w:r>
+        <w:t>-r--r</w:t>
+      </w:r>
+      <w:proofErr w:type="gramStart"/>
+      <w:r>
+        <w:t>--  1</w:t>
+      </w:r>
+      <w:proofErr w:type="gramEnd"/>
+      <w:r>
+        <w:t xml:space="preserve"> s466513 studs   0  2 </w:t>
+      </w:r>
+      <w:proofErr w:type="spellStart"/>
+      <w:r>
+        <w:t>нояб</w:t>
+      </w:r>
+      <w:proofErr w:type="spellEnd"/>
+      <w:r>
+        <w:t xml:space="preserve">. 13:21 </w:t>
+      </w:r>
+      <w:proofErr w:type="spellStart"/>
+      <w:r>
+        <w:t>ashea</w:t>
+      </w:r>
+      <w:proofErr w:type="spellEnd"/>
+    </w:p>
+    <w:p>
+      <w:pPr>
+        <w:pStyle w:val="af"/>
+        <w:rPr>
+          <w:lang w:val="ru-RU"/>
+        </w:rPr>
+      </w:pPr>
+      <w:r>
+        <w:t>-</w:t>
+      </w:r>
+      <w:proofErr w:type="spellStart"/>
+      <w:r>
+        <w:t>rw</w:t>
+      </w:r>
+      <w:proofErr w:type="spellEnd"/>
+      <w:r>
+        <w:t>-r--r</w:t>
+      </w:r>
+      <w:proofErr w:type="gramStart"/>
+      <w:r>
+        <w:t>--  1</w:t>
+      </w:r>
+      <w:proofErr w:type="gramEnd"/>
+      <w:r>
+        <w:t xml:space="preserve"> s466513 studs   0  2 </w:t>
+      </w:r>
+      <w:proofErr w:type="spellStart"/>
+      <w:r>
+        <w:t>нояб</w:t>
+      </w:r>
+      <w:proofErr w:type="spellEnd"/>
+      <w:r>
+        <w:t xml:space="preserve">. </w:t>
+      </w:r>
+      <w:proofErr w:type="gramStart"/>
+      <w:r>
+        <w:t>12:47 .</w:t>
+      </w:r>
+      <w:proofErr w:type="spellStart"/>
+      <w:r>
+        <w:t>sheg</w:t>
+      </w:r>
+      <w:proofErr w:type="spellEnd"/>
+      <w:proofErr w:type="gramEnd"/>
+    </w:p>
+    <w:p>
+      <w:r>
+        <w:t xml:space="preserve">3. </w:t>
+      </w:r>
+      <w:r>
+        <w:t xml:space="preserve">Вывести </w:t>
+      </w:r>
+      <w:r>
+        <w:t>содержимое файлов с номерами строк</w:t>
+      </w:r>
+      <w:r>
+        <w:t xml:space="preserve"> в директории herdier5, исключить строки, содержащие "</w:t>
+      </w:r>
+      <w:proofErr w:type="spellStart"/>
+      <w:r>
+        <w:t>He</w:t>
+      </w:r>
+      <w:proofErr w:type="spellEnd"/>
+      <w:r>
+        <w:t>", ошибки доступа не подавлять и не перенаправлять</w:t>
+      </w:r>
+      <w:r>
+        <w:t>.</w:t>
+      </w:r>
+    </w:p>
+    <w:p>
+      <w:pPr>
+        <w:pStyle w:val="a7"/>
+        <w:rPr>
+          <w:lang w:val="en-US"/>
+        </w:rPr>
+      </w:pPr>
+      <w:r>
+        <w:t>Команда</w:t>
+      </w:r>
+      <w:r>
+        <w:rPr>
+          <w:lang w:val="en-US"/>
+        </w:rPr>
+        <w:t>:</w:t>
+      </w:r>
+    </w:p>
+    <w:p>
+      <w:pPr>
+        <w:pStyle w:val="af"/>
+      </w:pPr>
+      <w:r>
+        <w:t>[s466513@helios ~/lab</w:t>
+      </w:r>
+      <w:proofErr w:type="gramStart"/>
+      <w:r>
+        <w:t>0]$</w:t>
+      </w:r>
+      <w:proofErr w:type="gramEnd"/>
+      <w:r>
+        <w:t xml:space="preserve"> grep -</w:t>
+      </w:r>
+      <w:proofErr w:type="spellStart"/>
+      <w:r>
+        <w:t>Rhvn</w:t>
+      </w:r>
+      <w:proofErr w:type="spellEnd"/>
+      <w:r>
+        <w:t xml:space="preserve"> "He" herdier5</w:t>
+      </w:r>
+    </w:p>
+    <w:p>
+      <w:pPr>
+        <w:pStyle w:val="a7"/>
+        <w:rPr>
+          <w:lang w:val="en-US"/>
+        </w:rPr>
+      </w:pPr>
+      <w:r>
+        <w:t>Результат</w:t>
+      </w:r>
+      <w:r>
+        <w:rPr>
+          <w:lang w:val="en-US"/>
+        </w:rPr>
+        <w:t>:</w:t>
+      </w:r>
+    </w:p>
+    <w:p>
+      <w:pPr>
+        <w:pStyle w:val="af"/>
+      </w:pPr>
+      <w:proofErr w:type="gramStart"/>
+      <w:r>
+        <w:t>1:Тип</w:t>
+      </w:r>
+      <w:proofErr w:type="gramEnd"/>
+      <w:r>
+        <w:t xml:space="preserve"> </w:t>
+      </w:r>
+      <w:proofErr w:type="spellStart"/>
+      <w:r>
+        <w:t>диеты</w:t>
+      </w:r>
+      <w:proofErr w:type="spellEnd"/>
+    </w:p>
+    <w:p>
+      <w:pPr>
+        <w:pStyle w:val="af"/>
+      </w:pPr>
+      <w:proofErr w:type="gramStart"/>
+      <w:r>
+        <w:t>2:Phototroph</w:t>
+      </w:r>
+      <w:proofErr w:type="gramEnd"/>
+    </w:p>
+    <w:p>
+      <w:pPr>
+        <w:pStyle w:val="af"/>
+      </w:pPr>
+      <w:proofErr w:type="gramStart"/>
+      <w:r>
+        <w:t>1:Возможности</w:t>
+      </w:r>
+      <w:proofErr w:type="gramEnd"/>
+      <w:r>
+        <w:t xml:space="preserve"> Sky=8 Power=1 Intelligence=3</w:t>
+      </w:r>
+    </w:p>
+    <w:p>
+      <w:pPr>
+        <w:pStyle w:val="af"/>
+        <w:rPr>
+          <w:lang w:val="ru-RU"/>
+        </w:rPr>
+      </w:pPr>
+      <w:proofErr w:type="gramStart"/>
+      <w:r>
+        <w:rPr>
+          <w:lang w:val="ru-RU"/>
+        </w:rPr>
+        <w:t>2:</w:t>
+      </w:r>
+      <w:r>
+        <w:t>Invisibility</w:t>
+      </w:r>
+      <w:proofErr w:type="gramEnd"/>
+      <w:r>
+        <w:rPr>
+          <w:lang w:val="ru-RU"/>
+        </w:rPr>
+        <w:t xml:space="preserve">=0 </w:t>
+      </w:r>
+      <w:r>
+        <w:t>Phasing</w:t>
+      </w:r>
+      <w:r>
+        <w:rPr>
+          <w:lang w:val="ru-RU"/>
+        </w:rPr>
+        <w:t>=0</w:t>
+      </w:r>
+    </w:p>
+    <w:p>
+      <w:pPr>
+        <w:pStyle w:val="af"/>
+        <w:rPr>
+          <w:lang w:val="ru-RU"/>
+        </w:rPr>
+      </w:pPr>
+      <w:r>
+        <w:rPr>
+          <w:lang w:val="ru-RU"/>
+        </w:rPr>
+        <w:t>1:Тип</w:t>
+      </w:r>
+    </w:p>
+    <w:p>
+      <w:pPr>
+        <w:pStyle w:val="af"/>
+        <w:rPr>
+          <w:lang w:val="ru-RU"/>
+        </w:rPr>
+      </w:pPr>
+      <w:r>
+        <w:rPr>
+          <w:lang w:val="ru-RU"/>
+        </w:rPr>
+        <w:t xml:space="preserve">2:диеты </w:t>
+      </w:r>
+      <w:proofErr w:type="spellStart"/>
+      <w:r>
+        <w:t>Nerravore</w:t>
+      </w:r>
+      <w:proofErr w:type="spellEnd"/>
+    </w:p>
+    <w:p>
+      <w:r>
+        <w:t>4</w:t>
+      </w:r>
+      <w:r>
+        <w:t xml:space="preserve">. </w:t>
+      </w:r>
+      <w:r>
+        <w:t>Вывести содержимое файла drilbur6 с номерами строк, строки отсортировать по имени a</w:t>
+      </w:r>
+      <w:proofErr w:type="gramStart"/>
+      <w:r>
+        <w:t>-&gt;z</w:t>
+      </w:r>
+      <w:proofErr w:type="gramEnd"/>
+      <w:r>
+        <w:t>, ошибки доступа перенаправить в файл в директории /</w:t>
+      </w:r>
+      <w:proofErr w:type="spellStart"/>
+      <w:r>
+        <w:t>tmp</w:t>
+      </w:r>
+      <w:proofErr w:type="spellEnd"/>
+      <w:r>
+        <w:t>.</w:t>
+      </w:r>
+    </w:p>
+    <w:p>
+      <w:pPr>
+        <w:pStyle w:val="a7"/>
+        <w:rPr>
+          <w:lang w:val="en-US"/>
+        </w:rPr>
+      </w:pPr>
+      <w:r>
         <w:lastRenderedPageBreak/>
+        <w:t>Команда</w:t>
+      </w:r>
+      <w:r>
+        <w:rPr>
+          <w:lang w:val="en-US"/>
+        </w:rPr>
+        <w:t>:</w:t>
+      </w:r>
+    </w:p>
+    <w:p>
+      <w:pPr>
+        <w:pStyle w:val="af"/>
+      </w:pPr>
+      <w:r>
         <w:t>[s466513@helios ~/lab</w:t>
       </w:r>
       <w:proofErr w:type="gramStart"/>
@@ -17928,76 +18591,610 @@
       <w:r>
         <w:t xml:space="preserve"> </w:t>
       </w:r>
+      <w:r>
+        <w:t>cat -n drilbur6 2&gt;&gt;//</w:t>
+      </w:r>
+      <w:proofErr w:type="spellStart"/>
+      <w:r>
+        <w:t>tmp</w:t>
+      </w:r>
+      <w:proofErr w:type="spellEnd"/>
+      <w:r>
+        <w:t>/err_s466513 | sort</w:t>
+      </w:r>
+    </w:p>
+    <w:p>
+      <w:pPr>
+        <w:pStyle w:val="a7"/>
+        <w:rPr>
+          <w:lang w:val="en-US"/>
+        </w:rPr>
+      </w:pPr>
+      <w:r>
+        <w:t>Результат</w:t>
+      </w:r>
+      <w:r>
+        <w:rPr>
+          <w:lang w:val="en-US"/>
+        </w:rPr>
+        <w:t>:</w:t>
+      </w:r>
+    </w:p>
+    <w:p>
+      <w:pPr>
+        <w:pStyle w:val="af"/>
+      </w:pPr>
+      <w:r>
+        <w:t xml:space="preserve">     </w:t>
+      </w:r>
+      <w:proofErr w:type="gramStart"/>
+      <w:r>
+        <w:t xml:space="preserve">1  </w:t>
+      </w:r>
+      <w:proofErr w:type="spellStart"/>
+      <w:r>
+        <w:t>Возможности</w:t>
+      </w:r>
+      <w:proofErr w:type="spellEnd"/>
+      <w:proofErr w:type="gramEnd"/>
+      <w:r>
+        <w:t xml:space="preserve"> Overland=4 Surface=2</w:t>
+      </w:r>
+    </w:p>
+    <w:p>
+      <w:pPr>
+        <w:pStyle w:val="af"/>
+      </w:pPr>
+      <w:r>
+        <w:t xml:space="preserve">     </w:t>
+      </w:r>
+      <w:proofErr w:type="gramStart"/>
+      <w:r>
+        <w:t>2  Burrow</w:t>
+      </w:r>
+      <w:proofErr w:type="gramEnd"/>
+      <w:r>
+        <w:t>=6 Jump=2 Power=2 Intelligence=4</w:t>
+      </w:r>
+    </w:p>
+    <w:p>
+      <w:r>
+        <w:t xml:space="preserve">5. </w:t>
+      </w:r>
+      <w:r>
+        <w:t xml:space="preserve">Вывести содержимое файлов: </w:t>
+      </w:r>
+      <w:proofErr w:type="spellStart"/>
+      <w:r>
+        <w:t>ledyba</w:t>
+      </w:r>
+      <w:proofErr w:type="spellEnd"/>
+      <w:r>
+        <w:t xml:space="preserve">, </w:t>
+      </w:r>
+      <w:proofErr w:type="spellStart"/>
+      <w:r>
+        <w:t>roggenrola</w:t>
+      </w:r>
+      <w:proofErr w:type="spellEnd"/>
+      <w:r>
+        <w:t xml:space="preserve"> с номерами строк, исключить строки, заканчивающиеся на 'e', регистр символов игнорировать, ошибки доступа не подавлять и не перенаправлять</w:t>
+      </w:r>
+      <w:r>
+        <w:t>.</w:t>
+      </w:r>
+    </w:p>
+    <w:p>
+      <w:pPr>
+        <w:pStyle w:val="a7"/>
+        <w:rPr>
+          <w:lang w:val="en-US"/>
+        </w:rPr>
+      </w:pPr>
+      <w:r>
+        <w:t>Команда</w:t>
+      </w:r>
+      <w:r>
+        <w:rPr>
+          <w:lang w:val="en-US"/>
+        </w:rPr>
+        <w:t>:</w:t>
+      </w:r>
+    </w:p>
+    <w:p>
+      <w:pPr>
+        <w:pStyle w:val="af"/>
+      </w:pPr>
+      <w:r>
+        <w:t>[s466513@helios ~/lab0/herdier</w:t>
+      </w:r>
+      <w:proofErr w:type="gramStart"/>
+      <w:r>
+        <w:t>5]$</w:t>
+      </w:r>
+      <w:proofErr w:type="gramEnd"/>
+      <w:r>
+        <w:t xml:space="preserve"> cat -n </w:t>
+      </w:r>
+      <w:proofErr w:type="spellStart"/>
+      <w:r>
+        <w:t>ledyba</w:t>
+      </w:r>
+      <w:proofErr w:type="spellEnd"/>
+      <w:r>
+        <w:t xml:space="preserve"> </w:t>
+      </w:r>
+      <w:proofErr w:type="spellStart"/>
+      <w:r>
+        <w:t>roggenrola</w:t>
+      </w:r>
+      <w:proofErr w:type="spellEnd"/>
+      <w:r>
+        <w:t xml:space="preserve"> | grep -iv 'e$'</w:t>
+      </w:r>
+    </w:p>
+    <w:p>
+      <w:pPr>
+        <w:pStyle w:val="a7"/>
+      </w:pPr>
+      <w:r>
+        <w:t>Результат:</w:t>
+      </w:r>
+    </w:p>
+    <w:p>
+      <w:pPr>
+        <w:pStyle w:val="af"/>
+        <w:rPr>
+          <w:lang w:val="ru-RU"/>
+        </w:rPr>
+      </w:pPr>
+      <w:r>
+        <w:t xml:space="preserve">     </w:t>
+      </w:r>
+      <w:proofErr w:type="gramStart"/>
+      <w:r>
+        <w:rPr>
+          <w:lang w:val="ru-RU"/>
+        </w:rPr>
+        <w:t>1  Тип</w:t>
+      </w:r>
+      <w:proofErr w:type="gramEnd"/>
+    </w:p>
+    <w:p>
+      <w:r>
+        <w:t>6. Вывести три последних элемента рекурсивного списка имен и атрибутов файлов в директории lab0, содержащих строку "</w:t>
+      </w:r>
+      <w:proofErr w:type="spellStart"/>
+      <w:r>
+        <w:t>ro</w:t>
+      </w:r>
+      <w:proofErr w:type="spellEnd"/>
+      <w:r>
+        <w:t>", список отсортировать по имени a</w:t>
+      </w:r>
+      <w:proofErr w:type="gramStart"/>
+      <w:r>
+        <w:t>-&gt;z</w:t>
+      </w:r>
+      <w:proofErr w:type="gramEnd"/>
+      <w:r>
+        <w:t>, ошибки доступа не подавлять и не перенаправлять.</w:t>
+      </w:r>
+    </w:p>
+    <w:p>
+      <w:pPr>
+        <w:pStyle w:val="a7"/>
+        <w:rPr>
+          <w:lang w:val="en-US"/>
+        </w:rPr>
+      </w:pPr>
+      <w:r>
+        <w:t>Команда</w:t>
+      </w:r>
+      <w:r>
+        <w:rPr>
+          <w:lang w:val="en-US"/>
+        </w:rPr>
+        <w:t>:</w:t>
+      </w:r>
+      <w:r>
+        <w:rPr>
+          <w:lang w:val="en-US"/>
+        </w:rPr>
+        <w:t>|</w:t>
+      </w:r>
+    </w:p>
+    <w:p>
+      <w:pPr>
+        <w:pStyle w:val="a7"/>
+        <w:rPr>
+          <w:lang w:val="en-US"/>
+        </w:rPr>
+      </w:pPr>
+      <w:r>
+        <w:rPr>
+          <w:highlight w:val="yellow"/>
+        </w:rPr>
+        <w:t>См</w:t>
+      </w:r>
+      <w:r>
+        <w:rPr>
+          <w:highlight w:val="yellow"/>
+          <w:lang w:val="en-US"/>
+        </w:rPr>
+        <w:t xml:space="preserve"> </w:t>
+      </w:r>
+      <w:r>
+        <w:rPr>
+          <w:highlight w:val="yellow"/>
+        </w:rPr>
+        <w:t>комментарий</w:t>
+      </w:r>
+      <w:r>
+        <w:rPr>
+          <w:highlight w:val="yellow"/>
+          <w:lang w:val="en-US"/>
+        </w:rPr>
+        <w:t xml:space="preserve"> </w:t>
+      </w:r>
+      <w:r>
+        <w:rPr>
+          <w:highlight w:val="yellow"/>
+        </w:rPr>
+        <w:t>выше</w:t>
+      </w:r>
+    </w:p>
+    <w:p>
+      <w:pPr>
+        <w:pStyle w:val="af"/>
+      </w:pPr>
+      <w:r>
+        <w:t>[s466513@helios ~/lab</w:t>
+      </w:r>
+      <w:proofErr w:type="gramStart"/>
+      <w:r>
+        <w:t>0]$</w:t>
+      </w:r>
+      <w:proofErr w:type="gramEnd"/>
+      <w:r>
+        <w:t xml:space="preserve"> ls -</w:t>
+      </w:r>
+      <w:proofErr w:type="spellStart"/>
+      <w:r>
+        <w:t>alRL</w:t>
+      </w:r>
+      <w:proofErr w:type="spellEnd"/>
+      <w:r>
+        <w:t xml:space="preserve"> | grep -E "[0-9]{2}:[0-9]{2}" | grep "</w:t>
+      </w:r>
+      <w:proofErr w:type="spellStart"/>
+      <w:r>
+        <w:t>ro</w:t>
+      </w:r>
+      <w:proofErr w:type="spellEnd"/>
+      <w:r>
+        <w:t>" | sort -k9 | tail -3</w:t>
+      </w:r>
+    </w:p>
+    <w:p>
+      <w:pPr>
+        <w:pStyle w:val="a7"/>
+      </w:pPr>
+      <w:r>
+        <w:t>Результат</w:t>
+      </w:r>
+      <w:r>
+        <w:t>:</w:t>
+      </w:r>
+    </w:p>
+    <w:p>
+      <w:pPr>
+        <w:pStyle w:val="af"/>
+      </w:pPr>
+      <w:proofErr w:type="spellStart"/>
+      <w:r>
+        <w:t>drwxr-xr</w:t>
+      </w:r>
+      <w:proofErr w:type="spellEnd"/>
+      <w:proofErr w:type="gramStart"/>
+      <w:r>
+        <w:t>--  2</w:t>
+      </w:r>
+      <w:proofErr w:type="gramEnd"/>
+      <w:r>
+        <w:t xml:space="preserve"> s466513 studs   3 21 </w:t>
+      </w:r>
+      <w:proofErr w:type="spellStart"/>
+      <w:r>
+        <w:t>окт</w:t>
+      </w:r>
+      <w:proofErr w:type="spellEnd"/>
+      <w:r>
+        <w:t xml:space="preserve">.  09:24 </w:t>
+      </w:r>
+      <w:proofErr w:type="spellStart"/>
+      <w:r>
+        <w:t>fearow</w:t>
+      </w:r>
+      <w:proofErr w:type="spellEnd"/>
+    </w:p>
+    <w:p>
+      <w:pPr>
+        <w:pStyle w:val="af"/>
+      </w:pPr>
+      <w:r>
+        <w:t>-</w:t>
+      </w:r>
+      <w:proofErr w:type="spellStart"/>
+      <w:r>
+        <w:t>rw</w:t>
+      </w:r>
+      <w:proofErr w:type="spellEnd"/>
+      <w:r>
+        <w:t>--w--</w:t>
+      </w:r>
+      <w:proofErr w:type="spellStart"/>
+      <w:r>
+        <w:t>w</w:t>
+      </w:r>
+      <w:proofErr w:type="spellEnd"/>
+      <w:proofErr w:type="gramStart"/>
+      <w:r>
+        <w:t>-  1</w:t>
+      </w:r>
+      <w:proofErr w:type="gramEnd"/>
+      <w:r>
+        <w:t xml:space="preserve"> s466513 studs 28 21 </w:t>
+      </w:r>
+      <w:proofErr w:type="spellStart"/>
+      <w:r>
+        <w:t>окт</w:t>
+      </w:r>
+      <w:proofErr w:type="spellEnd"/>
+      <w:r>
+        <w:t xml:space="preserve">.  09:26 </w:t>
+      </w:r>
+      <w:proofErr w:type="spellStart"/>
+      <w:r>
+        <w:t>roggenrola</w:t>
+      </w:r>
+      <w:proofErr w:type="spellEnd"/>
+    </w:p>
+    <w:p>
+      <w:pPr>
+        <w:pStyle w:val="af"/>
+        <w:rPr>
+          <w:lang w:val="ru-RU"/>
+        </w:rPr>
+      </w:pPr>
+      <w:r>
+        <w:t>-</w:t>
+      </w:r>
+      <w:proofErr w:type="spellStart"/>
+      <w:r>
+        <w:t>rw</w:t>
+      </w:r>
+      <w:proofErr w:type="spellEnd"/>
+      <w:r>
+        <w:t>-r--r</w:t>
+      </w:r>
+      <w:proofErr w:type="gramStart"/>
+      <w:r>
+        <w:t>--  1</w:t>
+      </w:r>
+      <w:proofErr w:type="gramEnd"/>
+      <w:r>
+        <w:t xml:space="preserve"> s466513 studs   0 31 </w:t>
+      </w:r>
+      <w:proofErr w:type="spellStart"/>
+      <w:r>
+        <w:t>окт</w:t>
+      </w:r>
+      <w:proofErr w:type="spellEnd"/>
+      <w:r>
+        <w:t xml:space="preserve">.  14:35 </w:t>
+      </w:r>
+      <w:proofErr w:type="spellStart"/>
+      <w:r>
+        <w:t>rororo</w:t>
+      </w:r>
+      <w:proofErr w:type="spellEnd"/>
+    </w:p>
+    <w:p>
+      <w:bookmarkStart w:id="10" w:name="_Toc180389828"/>
+    </w:p>
+    <w:p>
+      <w:pPr>
+        <w:pStyle w:val="2"/>
+      </w:pPr>
+      <w:r>
+        <w:t xml:space="preserve">Выполнение пункта </w:t>
+      </w:r>
+      <w:r>
+        <w:t>5</w:t>
+      </w:r>
+      <w:r>
+        <w:t xml:space="preserve"> задания.</w:t>
+      </w:r>
+      <w:bookmarkEnd w:id="10"/>
+    </w:p>
+    <w:p>
+      <w:r>
+        <w:t xml:space="preserve">1. </w:t>
+      </w:r>
+      <w:r>
+        <w:t>Удалить файл shedinja1</w:t>
+      </w:r>
+      <w:r>
+        <w:t>.</w:t>
+      </w:r>
+    </w:p>
+    <w:p>
+      <w:pPr>
+        <w:pStyle w:val="af"/>
+      </w:pPr>
+      <w:r>
+        <w:t>[s466513@helios ~/lab</w:t>
+      </w:r>
+      <w:proofErr w:type="gramStart"/>
+      <w:r>
+        <w:t>0]$</w:t>
+      </w:r>
+      <w:proofErr w:type="gramEnd"/>
+      <w:r>
+        <w:t xml:space="preserve"> </w:t>
+      </w:r>
       <w:proofErr w:type="spellStart"/>
       <w:r>
         <w:t>chmod</w:t>
       </w:r>
       <w:proofErr w:type="spellEnd"/>
       <w:r>
-        <w:t xml:space="preserve"> u-w cherrim4</w:t>
-      </w:r>
-    </w:p>
-    <w:p>
-      <w:r>
+        <w:t xml:space="preserve"> </w:t>
+      </w:r>
+      <w:proofErr w:type="spellStart"/>
+      <w:r>
+        <w:t>u+</w:t>
+      </w:r>
+      <w:r>
+        <w:t>w</w:t>
+      </w:r>
+      <w:proofErr w:type="spellEnd"/>
+      <w:r>
+        <w:t xml:space="preserve"> shedinja1</w:t>
+      </w:r>
+    </w:p>
+    <w:p>
+      <w:pPr>
+        <w:pStyle w:val="a7"/>
+        <w:rPr>
+          <w:lang w:val="en-US"/>
+        </w:rPr>
+      </w:pPr>
+      <w:r>
+        <w:t>Команда</w:t>
+      </w:r>
+      <w:r>
+        <w:rPr>
+          <w:lang w:val="en-US"/>
+        </w:rPr>
+        <w:t>:</w:t>
+      </w:r>
+    </w:p>
+    <w:p>
+      <w:pPr>
+        <w:pStyle w:val="af"/>
+      </w:pPr>
+      <w:r>
+        <w:t>[s466513@helios ~/lab</w:t>
+      </w:r>
+      <w:proofErr w:type="gramStart"/>
+      <w:r>
+        <w:t>0]$</w:t>
+      </w:r>
+      <w:proofErr w:type="gramEnd"/>
+      <w:r>
+        <w:t xml:space="preserve"> rm shedinja1</w:t>
+      </w:r>
+    </w:p>
+    <w:p>
+      <w:pPr>
+        <w:rPr>
+          <w:lang w:val="en-US"/>
+        </w:rPr>
+      </w:pPr>
+      <w:r>
+        <w:rPr>
+          <w:lang w:val="en-US"/>
+        </w:rPr>
+        <w:lastRenderedPageBreak/>
         <w:t xml:space="preserve">2. </w:t>
       </w:r>
       <w:r>
-        <w:t xml:space="preserve">Вывести рекурсивно список имен и </w:t>
-      </w:r>
-      <w:r>
-        <w:t>атрибутов</w:t>
-      </w:r>
-      <w:r>
-        <w:t xml:space="preserve"> файлов в директории lab0, содержащих строку "</w:t>
-      </w:r>
-      <w:proofErr w:type="spellStart"/>
-      <w:r>
-        <w:t>she</w:t>
-      </w:r>
-      <w:proofErr w:type="spellEnd"/>
-      <w:r>
-        <w:t xml:space="preserve">", </w:t>
-      </w:r>
-      <w:r>
-        <w:t>список отсортировать</w:t>
-      </w:r>
-      <w:r>
-        <w:t xml:space="preserve"> по убыванию даты доступа к файлу, ошибки доступа не подавлять и не перенаправлять</w:t>
-      </w:r>
-      <w:r>
+        <w:t>Удалить</w:t>
+      </w:r>
+      <w:r>
+        <w:rPr>
+          <w:lang w:val="en-US"/>
+        </w:rPr>
+        <w:t xml:space="preserve"> </w:t>
+      </w:r>
+      <w:r>
+        <w:t>файл</w:t>
+      </w:r>
+      <w:r>
+        <w:rPr>
+          <w:lang w:val="en-US"/>
+        </w:rPr>
+        <w:t xml:space="preserve"> lab0/gengar6/</w:t>
+      </w:r>
+      <w:proofErr w:type="spellStart"/>
+      <w:r>
+        <w:rPr>
+          <w:lang w:val="en-US"/>
+        </w:rPr>
+        <w:t>masquerain</w:t>
+      </w:r>
+      <w:proofErr w:type="spellEnd"/>
+      <w:r>
+        <w:rPr>
+          <w:lang w:val="en-US"/>
+        </w:rPr>
         <w:t>.</w:t>
       </w:r>
     </w:p>
     <w:p>
       <w:pPr>
+        <w:pStyle w:val="a7"/>
+        <w:rPr>
+          <w:lang w:val="en-US"/>
+        </w:rPr>
+      </w:pPr>
+      <w:r>
+        <w:t>Команда</w:t>
+      </w:r>
+      <w:r>
+        <w:rPr>
+          <w:lang w:val="en-US"/>
+        </w:rPr>
+        <w:t>:</w:t>
+      </w:r>
+    </w:p>
+    <w:p>
+      <w:pPr>
         <w:pStyle w:val="af"/>
       </w:pPr>
       <w:r>
-        <w:t xml:space="preserve">[s466513@helios </w:t>
+        <w:t>[s466513@helios ~/lab</w:t>
       </w:r>
       <w:proofErr w:type="gramStart"/>
       <w:r>
-        <w:t>~]$</w:t>
+        <w:t>0]$</w:t>
       </w:r>
       <w:proofErr w:type="gramEnd"/>
       <w:r>
-        <w:t xml:space="preserve"> </w:t>
-      </w:r>
-      <w:proofErr w:type="spellStart"/>
-      <w:r>
-        <w:t>chmod</w:t>
-      </w:r>
-      <w:proofErr w:type="spellEnd"/>
-      <w:r>
-        <w:t xml:space="preserve"> -R </w:t>
-      </w:r>
-      <w:proofErr w:type="spellStart"/>
-      <w:r>
-        <w:t>u+r</w:t>
-      </w:r>
-      <w:proofErr w:type="spellEnd"/>
-      <w:r>
-        <w:t xml:space="preserve"> lab0</w:t>
+        <w:t xml:space="preserve"> rm gengar6/</w:t>
+      </w:r>
+      <w:proofErr w:type="spellStart"/>
+      <w:r>
+        <w:t>masquerain</w:t>
+      </w:r>
+      <w:proofErr w:type="spellEnd"/>
+    </w:p>
+    <w:p>
+      <w:r>
+        <w:t>3. У</w:t>
+      </w:r>
+      <w:r>
+        <w:t>далить символические ссылки lab0/gengar6/</w:t>
+      </w:r>
+      <w:proofErr w:type="spellStart"/>
+      <w:r>
+        <w:t>rhyperiorshedin</w:t>
+      </w:r>
+      <w:proofErr w:type="spellEnd"/>
+      <w:r>
+        <w:t>*</w:t>
       </w:r>
     </w:p>
     <w:p>
@@ -18022,963 +19219,6 @@
         <w:pStyle w:val="af"/>
       </w:pPr>
       <w:r>
-        <w:t xml:space="preserve">[s466513@helios </w:t>
-      </w:r>
-      <w:proofErr w:type="gramStart"/>
-      <w:r>
-        <w:t>~]$</w:t>
-      </w:r>
-      <w:proofErr w:type="gramEnd"/>
-      <w:r>
-        <w:t xml:space="preserve"> ls -</w:t>
-      </w:r>
-      <w:proofErr w:type="spellStart"/>
-      <w:r>
-        <w:t>lR</w:t>
-      </w:r>
-      <w:proofErr w:type="spellEnd"/>
-      <w:r>
-        <w:t xml:space="preserve"> lab0 | grep -E "[0-9]{2}:[0-9]{2}.she" | sort -k6,7 -r</w:t>
-      </w:r>
-    </w:p>
-    <w:p>
-      <w:pPr>
-        <w:pStyle w:val="a7"/>
-      </w:pPr>
-      <w:r>
-        <w:t>Результат</w:t>
-      </w:r>
-      <w:r>
-        <w:t>:</w:t>
-      </w:r>
-    </w:p>
-    <w:p>
-      <w:pPr>
-        <w:pStyle w:val="af"/>
-      </w:pPr>
-      <w:r>
-        <w:t>-r-----r</w:t>
-      </w:r>
-      <w:proofErr w:type="gramStart"/>
-      <w:r>
-        <w:t>--  1</w:t>
-      </w:r>
-      <w:proofErr w:type="gramEnd"/>
-      <w:r>
-        <w:t xml:space="preserve"> s466513 studs 133 31 </w:t>
-      </w:r>
-      <w:proofErr w:type="spellStart"/>
-      <w:r>
-        <w:rPr>
-          <w:lang w:val="ru-RU"/>
-        </w:rPr>
-        <w:t>окт</w:t>
-      </w:r>
-      <w:proofErr w:type="spellEnd"/>
-      <w:r>
-        <w:t xml:space="preserve">.  </w:t>
-      </w:r>
-      <w:r>
-        <w:t>14:15 shedinja1</w:t>
-      </w:r>
-    </w:p>
-    <w:p>
-      <w:pPr>
-        <w:pStyle w:val="af"/>
-        <w:rPr>
-          <w:lang w:val="ru-RU"/>
-        </w:rPr>
-      </w:pPr>
-      <w:r>
-        <w:t>-</w:t>
-      </w:r>
-      <w:proofErr w:type="spellStart"/>
-      <w:r>
-        <w:t>rw</w:t>
-      </w:r>
-      <w:proofErr w:type="spellEnd"/>
-      <w:r>
-        <w:t>--w</w:t>
-      </w:r>
-      <w:proofErr w:type="gramStart"/>
-      <w:r>
-        <w:t>----  1</w:t>
-      </w:r>
-      <w:proofErr w:type="gramEnd"/>
-      <w:r>
-        <w:t xml:space="preserve"> s466513 studs 20 21 </w:t>
-      </w:r>
-      <w:proofErr w:type="spellStart"/>
-      <w:r>
-        <w:rPr>
-          <w:lang w:val="ru-RU"/>
-        </w:rPr>
-        <w:t>окт</w:t>
-      </w:r>
-      <w:proofErr w:type="spellEnd"/>
-      <w:r>
-        <w:t xml:space="preserve">.  </w:t>
-      </w:r>
-      <w:r>
-        <w:rPr>
-          <w:lang w:val="ru-RU"/>
-        </w:rPr>
-        <w:t xml:space="preserve">09:26 </w:t>
-      </w:r>
-      <w:proofErr w:type="spellStart"/>
-      <w:r>
-        <w:rPr>
-          <w:lang w:val="ru-RU"/>
-        </w:rPr>
-        <w:t>shelgon</w:t>
-      </w:r>
-      <w:proofErr w:type="spellEnd"/>
-    </w:p>
-    <w:p>
-      <w:r>
-        <w:t xml:space="preserve">3. </w:t>
-      </w:r>
-      <w:r>
-        <w:t xml:space="preserve">Вывести </w:t>
-      </w:r>
-      <w:r>
-        <w:t>содержимое файлов с номерами строк</w:t>
-      </w:r>
-      <w:r>
-        <w:t xml:space="preserve"> в директории herdier5, исключить строки, содержащие "</w:t>
-      </w:r>
-      <w:proofErr w:type="spellStart"/>
-      <w:r>
-        <w:t>He</w:t>
-      </w:r>
-      <w:proofErr w:type="spellEnd"/>
-      <w:r>
-        <w:t>", ошибки доступа не подавлять и не перенаправлять</w:t>
-      </w:r>
-      <w:r>
-        <w:t>.</w:t>
-      </w:r>
-    </w:p>
-    <w:p>
-      <w:pPr>
-        <w:pStyle w:val="a7"/>
-        <w:rPr>
-          <w:lang w:val="en-US"/>
-        </w:rPr>
-      </w:pPr>
-      <w:r>
-        <w:t>Команда</w:t>
-      </w:r>
-      <w:r>
-        <w:rPr>
-          <w:lang w:val="en-US"/>
-        </w:rPr>
-        <w:t>:</w:t>
-      </w:r>
-    </w:p>
-    <w:p>
-      <w:pPr>
-        <w:pStyle w:val="af"/>
-      </w:pPr>
-      <w:r>
-        <w:t>[s466513@helios ~/lab</w:t>
-      </w:r>
-      <w:proofErr w:type="gramStart"/>
-      <w:r>
-        <w:t>0]$</w:t>
-      </w:r>
-      <w:proofErr w:type="gramEnd"/>
-      <w:r>
-        <w:t xml:space="preserve"> grep -</w:t>
-      </w:r>
-      <w:proofErr w:type="spellStart"/>
-      <w:r>
-        <w:t>Rhvn</w:t>
-      </w:r>
-      <w:proofErr w:type="spellEnd"/>
-      <w:r>
-        <w:t xml:space="preserve"> "He" herdier5</w:t>
-      </w:r>
-    </w:p>
-    <w:p>
-      <w:pPr>
-        <w:pStyle w:val="a7"/>
-        <w:rPr>
-          <w:lang w:val="en-US"/>
-        </w:rPr>
-      </w:pPr>
-      <w:r>
-        <w:t>Результат</w:t>
-      </w:r>
-      <w:r>
-        <w:rPr>
-          <w:lang w:val="en-US"/>
-        </w:rPr>
-        <w:t>:</w:t>
-      </w:r>
-    </w:p>
-    <w:p>
-      <w:pPr>
-        <w:pStyle w:val="af"/>
-      </w:pPr>
-      <w:proofErr w:type="gramStart"/>
-      <w:r>
-        <w:t>1:Тип</w:t>
-      </w:r>
-      <w:proofErr w:type="gramEnd"/>
-      <w:r>
-        <w:t xml:space="preserve"> </w:t>
-      </w:r>
-      <w:proofErr w:type="spellStart"/>
-      <w:r>
-        <w:t>диеты</w:t>
-      </w:r>
-      <w:proofErr w:type="spellEnd"/>
-    </w:p>
-    <w:p>
-      <w:pPr>
-        <w:pStyle w:val="af"/>
-      </w:pPr>
-      <w:proofErr w:type="gramStart"/>
-      <w:r>
-        <w:t>2:Phototroph</w:t>
-      </w:r>
-      <w:proofErr w:type="gramEnd"/>
-    </w:p>
-    <w:p>
-      <w:pPr>
-        <w:pStyle w:val="af"/>
-      </w:pPr>
-      <w:proofErr w:type="gramStart"/>
-      <w:r>
-        <w:t>1:Возможности</w:t>
-      </w:r>
-      <w:proofErr w:type="gramEnd"/>
-      <w:r>
-        <w:t xml:space="preserve"> Sky=8 Power=1 Intelligence=3</w:t>
-      </w:r>
-    </w:p>
-    <w:p>
-      <w:pPr>
-        <w:pStyle w:val="af"/>
-        <w:rPr>
-          <w:lang w:val="ru-RU"/>
-        </w:rPr>
-      </w:pPr>
-      <w:proofErr w:type="gramStart"/>
-      <w:r>
-        <w:rPr>
-          <w:lang w:val="ru-RU"/>
-        </w:rPr>
-        <w:t>2:</w:t>
-      </w:r>
-      <w:r>
-        <w:t>Invisibility</w:t>
-      </w:r>
-      <w:proofErr w:type="gramEnd"/>
-      <w:r>
-        <w:rPr>
-          <w:lang w:val="ru-RU"/>
-        </w:rPr>
-        <w:t xml:space="preserve">=0 </w:t>
-      </w:r>
-      <w:r>
-        <w:t>Phasing</w:t>
-      </w:r>
-      <w:r>
-        <w:rPr>
-          <w:lang w:val="ru-RU"/>
-        </w:rPr>
-        <w:t>=0</w:t>
-      </w:r>
-    </w:p>
-    <w:p>
-      <w:pPr>
-        <w:pStyle w:val="af"/>
-        <w:rPr>
-          <w:lang w:val="ru-RU"/>
-        </w:rPr>
-      </w:pPr>
-      <w:r>
-        <w:rPr>
-          <w:lang w:val="ru-RU"/>
-        </w:rPr>
-        <w:t>1:Тип</w:t>
-      </w:r>
-    </w:p>
-    <w:p>
-      <w:pPr>
-        <w:pStyle w:val="af"/>
-        <w:rPr>
-          <w:lang w:val="ru-RU"/>
-        </w:rPr>
-      </w:pPr>
-      <w:r>
-        <w:rPr>
-          <w:lang w:val="ru-RU"/>
-        </w:rPr>
-        <w:t xml:space="preserve">2:диеты </w:t>
-      </w:r>
-      <w:proofErr w:type="spellStart"/>
-      <w:r>
-        <w:t>Nerravore</w:t>
-      </w:r>
-      <w:proofErr w:type="spellEnd"/>
-    </w:p>
-    <w:p>
-      <w:r>
-        <w:t>4</w:t>
-      </w:r>
-      <w:r>
-        <w:t xml:space="preserve">. </w:t>
-      </w:r>
-      <w:r>
-        <w:t>Вывести содержимое файла drilbur6 с номерами строк, строки отсортировать по имени a</w:t>
-      </w:r>
-      <w:proofErr w:type="gramStart"/>
-      <w:r>
-        <w:t>-&gt;z</w:t>
-      </w:r>
-      <w:proofErr w:type="gramEnd"/>
-      <w:r>
-        <w:t>, ошибки доступа перенаправить в файл в директории /</w:t>
-      </w:r>
-      <w:proofErr w:type="spellStart"/>
-      <w:r>
-        <w:t>tmp</w:t>
-      </w:r>
-      <w:proofErr w:type="spellEnd"/>
-      <w:r>
-        <w:t>.</w:t>
-      </w:r>
-    </w:p>
-    <w:p>
-      <w:pPr>
-        <w:pStyle w:val="a7"/>
-        <w:rPr>
-          <w:lang w:val="en-US"/>
-        </w:rPr>
-      </w:pPr>
-      <w:r>
-        <w:t>Команда</w:t>
-      </w:r>
-      <w:r>
-        <w:rPr>
-          <w:lang w:val="en-US"/>
-        </w:rPr>
-        <w:t>:</w:t>
-      </w:r>
-    </w:p>
-    <w:p>
-      <w:pPr>
-        <w:pStyle w:val="af"/>
-      </w:pPr>
-      <w:r>
-        <w:t>[s466513@helios ~/lab</w:t>
-      </w:r>
-      <w:proofErr w:type="gramStart"/>
-      <w:r>
-        <w:t>0]$</w:t>
-      </w:r>
-      <w:proofErr w:type="gramEnd"/>
-      <w:r>
-        <w:t xml:space="preserve"> </w:t>
-      </w:r>
-      <w:r>
-        <w:t>cat -n drilbur6 2&gt;&gt;//</w:t>
-      </w:r>
-      <w:proofErr w:type="spellStart"/>
-      <w:r>
-        <w:t>tmp</w:t>
-      </w:r>
-      <w:proofErr w:type="spellEnd"/>
-      <w:r>
-        <w:t>/err_s466513 | sort</w:t>
-      </w:r>
-    </w:p>
-    <w:p>
-      <w:pPr>
-        <w:pStyle w:val="a7"/>
-        <w:rPr>
-          <w:lang w:val="en-US"/>
-        </w:rPr>
-      </w:pPr>
-      <w:r>
-        <w:t>Результат</w:t>
-      </w:r>
-      <w:r>
-        <w:rPr>
-          <w:lang w:val="en-US"/>
-        </w:rPr>
-        <w:t>:</w:t>
-      </w:r>
-    </w:p>
-    <w:p>
-      <w:pPr>
-        <w:pStyle w:val="af"/>
-      </w:pPr>
-      <w:r>
-        <w:t xml:space="preserve">     </w:t>
-      </w:r>
-      <w:proofErr w:type="gramStart"/>
-      <w:r>
-        <w:t xml:space="preserve">1  </w:t>
-      </w:r>
-      <w:proofErr w:type="spellStart"/>
-      <w:r>
-        <w:t>Возможности</w:t>
-      </w:r>
-      <w:proofErr w:type="spellEnd"/>
-      <w:proofErr w:type="gramEnd"/>
-      <w:r>
-        <w:t xml:space="preserve"> Overland=4 Surface=2</w:t>
-      </w:r>
-    </w:p>
-    <w:p>
-      <w:pPr>
-        <w:pStyle w:val="af"/>
-      </w:pPr>
-      <w:r>
-        <w:t xml:space="preserve">     </w:t>
-      </w:r>
-      <w:proofErr w:type="gramStart"/>
-      <w:r>
-        <w:t>2  Burrow</w:t>
-      </w:r>
-      <w:proofErr w:type="gramEnd"/>
-      <w:r>
-        <w:t>=6 Jump=2 Power=2 Intelligence=4</w:t>
-      </w:r>
-    </w:p>
-    <w:p>
-      <w:r>
-        <w:lastRenderedPageBreak/>
-        <w:t xml:space="preserve">5. </w:t>
-      </w:r>
-      <w:r>
-        <w:t xml:space="preserve">Вывести содержимое файлов: </w:t>
-      </w:r>
-      <w:proofErr w:type="spellStart"/>
-      <w:r>
-        <w:t>ledyba</w:t>
-      </w:r>
-      <w:proofErr w:type="spellEnd"/>
-      <w:r>
-        <w:t xml:space="preserve">, </w:t>
-      </w:r>
-      <w:proofErr w:type="spellStart"/>
-      <w:r>
-        <w:t>roggenrola</w:t>
-      </w:r>
-      <w:proofErr w:type="spellEnd"/>
-      <w:r>
-        <w:t xml:space="preserve"> с номерами строк, исключить строки, заканчивающиеся на 'e', регистр символов игнорировать, ошибки доступа не подавлять и не перенаправлять</w:t>
-      </w:r>
-      <w:r>
-        <w:t>.</w:t>
-      </w:r>
-    </w:p>
-    <w:p>
-      <w:pPr>
-        <w:pStyle w:val="a7"/>
-        <w:rPr>
-          <w:lang w:val="en-US"/>
-        </w:rPr>
-      </w:pPr>
-      <w:r>
-        <w:t>Команда</w:t>
-      </w:r>
-      <w:r>
-        <w:rPr>
-          <w:lang w:val="en-US"/>
-        </w:rPr>
-        <w:t>:</w:t>
-      </w:r>
-    </w:p>
-    <w:p>
-      <w:pPr>
-        <w:pStyle w:val="af"/>
-      </w:pPr>
-      <w:r>
-        <w:t>[s466513@helios ~/lab0/herdier</w:t>
-      </w:r>
-      <w:proofErr w:type="gramStart"/>
-      <w:r>
-        <w:t>5]$</w:t>
-      </w:r>
-      <w:proofErr w:type="gramEnd"/>
-      <w:r>
-        <w:t xml:space="preserve"> cat -n </w:t>
-      </w:r>
-      <w:proofErr w:type="spellStart"/>
-      <w:r>
-        <w:t>ledyba</w:t>
-      </w:r>
-      <w:proofErr w:type="spellEnd"/>
-      <w:r>
-        <w:t xml:space="preserve"> </w:t>
-      </w:r>
-      <w:proofErr w:type="spellStart"/>
-      <w:r>
-        <w:t>roggenrola</w:t>
-      </w:r>
-      <w:proofErr w:type="spellEnd"/>
-      <w:r>
-        <w:t xml:space="preserve"> | grep -iv 'e$'</w:t>
-      </w:r>
-    </w:p>
-    <w:p>
-      <w:pPr>
-        <w:pStyle w:val="a7"/>
-      </w:pPr>
-      <w:r>
-        <w:t>Результат:</w:t>
-      </w:r>
-    </w:p>
-    <w:p>
-      <w:pPr>
-        <w:pStyle w:val="af"/>
-        <w:rPr>
-          <w:lang w:val="ru-RU"/>
-        </w:rPr>
-      </w:pPr>
-      <w:r>
-        <w:t xml:space="preserve">     </w:t>
-      </w:r>
-      <w:proofErr w:type="gramStart"/>
-      <w:r>
-        <w:rPr>
-          <w:lang w:val="ru-RU"/>
-        </w:rPr>
-        <w:t>1  Тип</w:t>
-      </w:r>
-      <w:proofErr w:type="gramEnd"/>
-    </w:p>
-    <w:p>
-      <w:r>
-        <w:t>6. Вывести три последних элемента рекурсивного списка имен и атрибутов файлов в директории lab0, содержащих строку "</w:t>
-      </w:r>
-      <w:proofErr w:type="spellStart"/>
-      <w:r>
-        <w:t>ro</w:t>
-      </w:r>
-      <w:proofErr w:type="spellEnd"/>
-      <w:r>
-        <w:t>", список отсортировать по имени a</w:t>
-      </w:r>
-      <w:proofErr w:type="gramStart"/>
-      <w:r>
-        <w:t>-&gt;z</w:t>
-      </w:r>
-      <w:proofErr w:type="gramEnd"/>
-      <w:r>
-        <w:t>, ошибки доступа не подавлять и не перенаправлять.</w:t>
-      </w:r>
-    </w:p>
-    <w:p>
-      <w:pPr>
-        <w:pStyle w:val="a7"/>
-        <w:rPr>
-          <w:lang w:val="en-US"/>
-        </w:rPr>
-      </w:pPr>
-      <w:r>
-        <w:t>Команда</w:t>
-      </w:r>
-      <w:r>
-        <w:rPr>
-          <w:lang w:val="en-US"/>
-        </w:rPr>
-        <w:t>:</w:t>
-      </w:r>
-      <w:r>
-        <w:rPr>
-          <w:lang w:val="en-US"/>
-        </w:rPr>
-        <w:t>|</w:t>
-      </w:r>
-    </w:p>
-    <w:p>
-      <w:pPr>
-        <w:pStyle w:val="af"/>
-      </w:pPr>
-      <w:r>
-        <w:t>[s466513@helios ~/lab</w:t>
-      </w:r>
-      <w:proofErr w:type="gramStart"/>
-      <w:r>
-        <w:t>0]$</w:t>
-      </w:r>
-      <w:proofErr w:type="gramEnd"/>
-      <w:r>
-        <w:t xml:space="preserve"> ls -</w:t>
-      </w:r>
-      <w:proofErr w:type="spellStart"/>
-      <w:r>
-        <w:t>lR</w:t>
-      </w:r>
-      <w:proofErr w:type="spellEnd"/>
-      <w:r>
-        <w:t xml:space="preserve"> | grep -E '[0-9]{2}:[0-9]{2}' | grep '</w:t>
-      </w:r>
-      <w:proofErr w:type="spellStart"/>
-      <w:r>
-        <w:t>ro</w:t>
-      </w:r>
-      <w:proofErr w:type="spellEnd"/>
-      <w:r>
-        <w:t>' | sort -k9 | tail -3</w:t>
-      </w:r>
-    </w:p>
-    <w:p>
-      <w:pPr>
-        <w:pStyle w:val="a7"/>
-        <w:rPr>
-          <w:lang w:val="en-US"/>
-        </w:rPr>
-      </w:pPr>
-      <w:r>
-        <w:t>Результат</w:t>
-      </w:r>
-      <w:r>
-        <w:rPr>
-          <w:lang w:val="en-US"/>
-        </w:rPr>
-        <w:t>:</w:t>
-      </w:r>
-    </w:p>
-    <w:p>
-      <w:pPr>
-        <w:pStyle w:val="af"/>
-      </w:pPr>
-      <w:proofErr w:type="spellStart"/>
-      <w:r>
-        <w:t>drwxr-xr</w:t>
-      </w:r>
-      <w:proofErr w:type="spellEnd"/>
-      <w:proofErr w:type="gramStart"/>
-      <w:r>
-        <w:t>--  2</w:t>
-      </w:r>
-      <w:proofErr w:type="gramEnd"/>
-      <w:r>
-        <w:t xml:space="preserve"> s466513 studs   3 21 </w:t>
-      </w:r>
-      <w:proofErr w:type="spellStart"/>
-      <w:r>
-        <w:t>окт</w:t>
-      </w:r>
-      <w:proofErr w:type="spellEnd"/>
-      <w:r>
-        <w:t xml:space="preserve">.  09:24 </w:t>
-      </w:r>
-      <w:proofErr w:type="spellStart"/>
-      <w:r>
-        <w:t>fearow</w:t>
-      </w:r>
-      <w:proofErr w:type="spellEnd"/>
-    </w:p>
-    <w:p>
-      <w:pPr>
-        <w:pStyle w:val="af"/>
-      </w:pPr>
-      <w:r>
-        <w:t>-</w:t>
-      </w:r>
-      <w:proofErr w:type="spellStart"/>
-      <w:r>
-        <w:t>rw</w:t>
-      </w:r>
-      <w:proofErr w:type="spellEnd"/>
-      <w:r>
-        <w:t>--w--</w:t>
-      </w:r>
-      <w:proofErr w:type="spellStart"/>
-      <w:r>
-        <w:t>w</w:t>
-      </w:r>
-      <w:proofErr w:type="spellEnd"/>
-      <w:proofErr w:type="gramStart"/>
-      <w:r>
-        <w:t>-  1</w:t>
-      </w:r>
-      <w:proofErr w:type="gramEnd"/>
-      <w:r>
-        <w:t xml:space="preserve"> s466513 studs 28 21 </w:t>
-      </w:r>
-      <w:proofErr w:type="spellStart"/>
-      <w:r>
-        <w:t>окт</w:t>
-      </w:r>
-      <w:proofErr w:type="spellEnd"/>
-      <w:r>
-        <w:t xml:space="preserve">.  09:26 </w:t>
-      </w:r>
-      <w:proofErr w:type="spellStart"/>
-      <w:r>
-        <w:t>roggenrola</w:t>
-      </w:r>
-      <w:proofErr w:type="spellEnd"/>
-    </w:p>
-    <w:p>
-      <w:pPr>
-        <w:pStyle w:val="af"/>
-        <w:rPr>
-          <w:lang w:val="ru-RU"/>
-        </w:rPr>
-      </w:pPr>
-      <w:r>
-        <w:t>-</w:t>
-      </w:r>
-      <w:proofErr w:type="spellStart"/>
-      <w:r>
-        <w:t>rw</w:t>
-      </w:r>
-      <w:proofErr w:type="spellEnd"/>
-      <w:r>
-        <w:t>-r--r</w:t>
-      </w:r>
-      <w:proofErr w:type="gramStart"/>
-      <w:r>
-        <w:t>--  1</w:t>
-      </w:r>
-      <w:proofErr w:type="gramEnd"/>
-      <w:r>
-        <w:t xml:space="preserve"> s466513 studs   0 31 </w:t>
-      </w:r>
-      <w:proofErr w:type="spellStart"/>
-      <w:r>
-        <w:t>окт</w:t>
-      </w:r>
-      <w:proofErr w:type="spellEnd"/>
-      <w:r>
-        <w:t xml:space="preserve">.  14:35 </w:t>
-      </w:r>
-      <w:proofErr w:type="spellStart"/>
-      <w:r>
-        <w:t>rororo</w:t>
-      </w:r>
-      <w:proofErr w:type="spellEnd"/>
-    </w:p>
-    <w:p>
-      <w:bookmarkStart w:id="10" w:name="_Toc180389828"/>
-    </w:p>
-    <w:p>
-      <w:pPr>
-        <w:pStyle w:val="2"/>
-      </w:pPr>
-      <w:r>
-        <w:t xml:space="preserve">Выполнение пункта </w:t>
-      </w:r>
-      <w:r>
-        <w:t>5</w:t>
-      </w:r>
-      <w:r>
-        <w:t xml:space="preserve"> задания.</w:t>
-      </w:r>
-      <w:bookmarkEnd w:id="10"/>
-    </w:p>
-    <w:p>
-      <w:r>
-        <w:t xml:space="preserve">1. </w:t>
-      </w:r>
-      <w:r>
-        <w:t>Удалить файл shedinja1</w:t>
-      </w:r>
-      <w:r>
-        <w:t>.</w:t>
-      </w:r>
-    </w:p>
-    <w:p>
-      <w:pPr>
-        <w:pStyle w:val="af"/>
-      </w:pPr>
-      <w:r>
-        <w:t>[s466513@helios ~/lab</w:t>
-      </w:r>
-      <w:proofErr w:type="gramStart"/>
-      <w:r>
-        <w:t>0]$</w:t>
-      </w:r>
-      <w:proofErr w:type="gramEnd"/>
-      <w:r>
-        <w:t xml:space="preserve"> </w:t>
-      </w:r>
-      <w:proofErr w:type="spellStart"/>
-      <w:r>
-        <w:t>chmod</w:t>
-      </w:r>
-      <w:proofErr w:type="spellEnd"/>
-      <w:r>
-        <w:t xml:space="preserve"> </w:t>
-      </w:r>
-      <w:proofErr w:type="spellStart"/>
-      <w:r>
-        <w:t>u+</w:t>
-      </w:r>
-      <w:r>
-        <w:t>w</w:t>
-      </w:r>
-      <w:proofErr w:type="spellEnd"/>
-      <w:r>
-        <w:t xml:space="preserve"> shedinja1</w:t>
-      </w:r>
-    </w:p>
-    <w:p>
-      <w:pPr>
-        <w:pStyle w:val="a7"/>
-        <w:rPr>
-          <w:lang w:val="en-US"/>
-        </w:rPr>
-      </w:pPr>
-      <w:r>
-        <w:t>Команда</w:t>
-      </w:r>
-      <w:r>
-        <w:rPr>
-          <w:lang w:val="en-US"/>
-        </w:rPr>
-        <w:t>:</w:t>
-      </w:r>
-    </w:p>
-    <w:p>
-      <w:pPr>
-        <w:pStyle w:val="af"/>
-      </w:pPr>
-      <w:r>
-        <w:t>[s466513@helios ~/lab</w:t>
-      </w:r>
-      <w:proofErr w:type="gramStart"/>
-      <w:r>
-        <w:t>0]$</w:t>
-      </w:r>
-      <w:proofErr w:type="gramEnd"/>
-      <w:r>
-        <w:t xml:space="preserve"> rm shedinja1</w:t>
-      </w:r>
-    </w:p>
-    <w:p>
-      <w:pPr>
-        <w:rPr>
-          <w:lang w:val="en-US"/>
-        </w:rPr>
-      </w:pPr>
-      <w:r>
-        <w:rPr>
-          <w:lang w:val="en-US"/>
-        </w:rPr>
-        <w:t xml:space="preserve">2. </w:t>
-      </w:r>
-      <w:r>
-        <w:t>Удалить</w:t>
-      </w:r>
-      <w:r>
-        <w:rPr>
-          <w:lang w:val="en-US"/>
-        </w:rPr>
-        <w:t xml:space="preserve"> </w:t>
-      </w:r>
-      <w:r>
-        <w:t>файл</w:t>
-      </w:r>
-      <w:r>
-        <w:rPr>
-          <w:lang w:val="en-US"/>
-        </w:rPr>
-        <w:t xml:space="preserve"> lab0/gengar6/</w:t>
-      </w:r>
-      <w:proofErr w:type="spellStart"/>
-      <w:r>
-        <w:rPr>
-          <w:lang w:val="en-US"/>
-        </w:rPr>
-        <w:t>masquerain</w:t>
-      </w:r>
-      <w:proofErr w:type="spellEnd"/>
-      <w:r>
-        <w:rPr>
-          <w:lang w:val="en-US"/>
-        </w:rPr>
-        <w:t>.</w:t>
-      </w:r>
-    </w:p>
-    <w:p>
-      <w:pPr>
-        <w:pStyle w:val="a7"/>
-        <w:rPr>
-          <w:lang w:val="en-US"/>
-        </w:rPr>
-      </w:pPr>
-      <w:r>
-        <w:t>Команда</w:t>
-      </w:r>
-      <w:r>
-        <w:rPr>
-          <w:lang w:val="en-US"/>
-        </w:rPr>
-        <w:t>:</w:t>
-      </w:r>
-    </w:p>
-    <w:p>
-      <w:pPr>
-        <w:pStyle w:val="af"/>
-      </w:pPr>
-      <w:r>
-        <w:t>[s466513@helios ~/lab</w:t>
-      </w:r>
-      <w:proofErr w:type="gramStart"/>
-      <w:r>
-        <w:t>0]$</w:t>
-      </w:r>
-      <w:proofErr w:type="gramEnd"/>
-      <w:r>
-        <w:t xml:space="preserve"> rm gengar6/</w:t>
-      </w:r>
-      <w:proofErr w:type="spellStart"/>
-      <w:r>
-        <w:t>masquerain</w:t>
-      </w:r>
-      <w:proofErr w:type="spellEnd"/>
-    </w:p>
-    <w:p>
-      <w:r>
-        <w:t>3. У</w:t>
-      </w:r>
-      <w:r>
-        <w:t>далить символические ссылки lab0/gengar6/</w:t>
-      </w:r>
-      <w:proofErr w:type="spellStart"/>
-      <w:r>
-        <w:t>rhyperiorshedin</w:t>
-      </w:r>
-      <w:proofErr w:type="spellEnd"/>
-      <w:r>
-        <w:t>*</w:t>
-      </w:r>
-    </w:p>
-    <w:p>
-      <w:pPr>
-        <w:pStyle w:val="a7"/>
-        <w:rPr>
-          <w:lang w:val="en-US"/>
-        </w:rPr>
-      </w:pPr>
-      <w:r>
-        <w:t>Команда</w:t>
-      </w:r>
-      <w:r>
-        <w:rPr>
-          <w:lang w:val="en-US"/>
-        </w:rPr>
-        <w:t>:</w:t>
-      </w:r>
-    </w:p>
-    <w:p>
-      <w:pPr>
-        <w:pStyle w:val="af"/>
-      </w:pPr>
-      <w:r>
-        <w:lastRenderedPageBreak/>
         <w:t>[s466513@helios ~/lab</w:t>
       </w:r>
       <w:proofErr w:type="gramStart"/>

</xml_diff>